<commit_message>
Finish 1st set of Wk 3 lectures in Coursera Duke Stats w/ R - Intro To Probability
</commit_message>
<xml_diff>
--- a/Stats/Coursera/DukeStatsWithR/Course1_IntroToProb/week3/Week3_IntroductionToProbability.docx
+++ b/Stats/Coursera/DukeStatsWithR/Course1_IntroToProb/week3/Week3_IntroductionToProbability.docx
@@ -572,10 +572,7 @@
         <w:sym w:font="Wingdings" w:char="F0E8"/>
       </w:r>
       <w:r>
-        <w:t xml:space="preserve"> P(A U B) !</w:t>
-      </w:r>
-      <w:r>
-        <w:t>= 0</w:t>
+        <w:t xml:space="preserve"> P(A U B) != 0</w:t>
       </w:r>
       <w:r>
         <w:t xml:space="preserve"> </w:t>
@@ -683,10 +680,7 @@
         <w:t xml:space="preserve">Union </w:t>
       </w:r>
       <w:r>
-        <w:t>of</w:t>
-      </w:r>
-      <w:r>
-        <w:t xml:space="preserve"> NON-disjoint events:</w:t>
+        <w:t>of NON-disjoint events:</w:t>
       </w:r>
     </w:p>
     <w:p>
@@ -985,19 +979,7 @@
         <w:rPr>
           <w:b/>
         </w:rPr>
-        <w:t>S = {MM, FF, M</w:t>
-      </w:r>
-      <w:r>
-        <w:rPr>
-          <w:b/>
-        </w:rPr>
-        <w:t>F,</w:t>
-      </w:r>
-      <w:r>
-        <w:rPr>
-          <w:b/>
-        </w:rPr>
-        <w:t xml:space="preserve"> FM} </w:t>
+        <w:t xml:space="preserve">S = {MM, FF, MF, FM} </w:t>
       </w:r>
     </w:p>
     <w:p>
@@ -1121,10 +1103,7 @@
         <w:t>distribution</w:t>
       </w:r>
       <w:r>
-        <w:t xml:space="preserve"> </w:t>
-      </w:r>
-      <w:r>
-        <w:t xml:space="preserve">for any </w:t>
+        <w:t xml:space="preserve"> for any </w:t>
       </w:r>
       <w:r>
         <w:rPr>
@@ -1189,10 +1168,7 @@
         <w:t>distribution</w:t>
       </w:r>
       <w:r>
-        <w:t xml:space="preserve"> </w:t>
-      </w:r>
-      <w:r>
-        <w:t>sum up to 1</w:t>
+        <w:t xml:space="preserve"> sum up to 1</w:t>
       </w:r>
     </w:p>
     <w:p>
@@ -1344,10 +1320,7 @@
         <w:pStyle w:val="ListBullet"/>
       </w:pPr>
       <w:r>
-        <w:t xml:space="preserve">So, complementary events are always disjoint, while disjoint events are not always </w:t>
-      </w:r>
-      <w:r>
-        <w:t>complementary</w:t>
+        <w:t>So, complementary events are always disjoint, while disjoint events are not always complementary</w:t>
       </w:r>
     </w:p>
     <w:p>
@@ -1866,10 +1839,7 @@
         <w:t>opinion</w:t>
       </w:r>
       <w:r>
-        <w:t xml:space="preserve"> on </w:t>
-      </w:r>
-      <w:r>
-        <w:t>gun ownership</w:t>
+        <w:t xml:space="preserve"> on gun ownership</w:t>
       </w:r>
     </w:p>
     <w:p>
@@ -2087,16 +2057,10 @@
         <w:t xml:space="preserve">even SMALL difference in </w:t>
       </w:r>
       <w:r>
-        <w:t xml:space="preserve">conditional </w:t>
-      </w:r>
-      <w:r>
-        <w:t>probabilities</w:t>
-      </w:r>
-      <w:r>
-        <w:t xml:space="preserve"> provides strong </w:t>
-      </w:r>
-      <w:r>
-        <w:t>evidence difference is real</w:t>
+        <w:t>conditional probabilities</w:t>
+      </w:r>
+      <w:r>
+        <w:t xml:space="preserve"> provides strong evidence difference is real</w:t>
       </w:r>
     </w:p>
     <w:p>
@@ -2506,8 +2470,6 @@
         </w:numPr>
         <w:ind w:left="360" w:firstLine="360"/>
       </w:pPr>
-      <w:bookmarkStart w:id="0" w:name="_GoBack"/>
-      <w:bookmarkEnd w:id="0"/>
       <w:r>
         <w:rPr>
           <w:noProof/>
@@ -2548,6 +2510,1424 @@
           </wp:inline>
         </w:drawing>
       </w:r>
+    </w:p>
+    <w:p>
+      <w:pPr>
+        <w:pStyle w:val="ListBullet"/>
+        <w:numPr>
+          <w:ilvl w:val="0"/>
+          <w:numId w:val="0"/>
+        </w:numPr>
+        <w:ind w:left="360" w:firstLine="360"/>
+      </w:pPr>
+    </w:p>
+    <w:p>
+      <w:pPr>
+        <w:pStyle w:val="ListBullet"/>
+        <w:numPr>
+          <w:ilvl w:val="0"/>
+          <w:numId w:val="0"/>
+        </w:numPr>
+        <w:ind w:left="360" w:hanging="360"/>
+        <w:jc w:val="center"/>
+        <w:rPr>
+          <w:b/>
+          <w:u w:val="single"/>
+        </w:rPr>
+      </w:pPr>
+      <w:r>
+        <w:rPr>
+          <w:b/>
+          <w:u w:val="single"/>
+        </w:rPr>
+        <w:t>Spotlight: Disjoint vs. Independent</w:t>
+      </w:r>
+    </w:p>
+    <w:p>
+      <w:pPr>
+        <w:pStyle w:val="ListBullet"/>
+        <w:numPr>
+          <w:ilvl w:val="0"/>
+          <w:numId w:val="0"/>
+        </w:numPr>
+        <w:ind w:left="360" w:hanging="360"/>
+        <w:jc w:val="center"/>
+        <w:rPr>
+          <w:b/>
+          <w:u w:val="single"/>
+        </w:rPr>
+      </w:pPr>
+    </w:p>
+    <w:p>
+      <w:pPr>
+        <w:pStyle w:val="ListBullet"/>
+      </w:pPr>
+      <w:r>
+        <w:rPr>
+          <w:b/>
+        </w:rPr>
+        <w:t>Disjoint</w:t>
+      </w:r>
+      <w:r>
+        <w:t xml:space="preserve"> = mutually exclusive = both cannot happen at same time = P(A U B) = 0</w:t>
+      </w:r>
+    </w:p>
+    <w:p>
+      <w:pPr>
+        <w:pStyle w:val="ListBullet"/>
+      </w:pPr>
+      <w:r>
+        <w:rPr>
+          <w:b/>
+        </w:rPr>
+        <w:t>Independent</w:t>
+      </w:r>
+      <w:r>
+        <w:t xml:space="preserve"> = knowing outcome of 1 event gives no knowledge of outcome of another = P(A | B) = P(A) if independent</w:t>
+      </w:r>
+    </w:p>
+    <w:p>
+      <w:pPr>
+        <w:pStyle w:val="ListBullet"/>
+      </w:pPr>
+      <w:r>
+        <w:t xml:space="preserve">Ex: Babies have 3 possible eye colors, </w:t>
+      </w:r>
+      <w:proofErr w:type="spellStart"/>
+      <w:r>
+        <w:t>Bl</w:t>
+      </w:r>
+      <w:proofErr w:type="spellEnd"/>
+      <w:r>
+        <w:t xml:space="preserve">, Gr, Br </w:t>
+      </w:r>
+      <w:r>
+        <w:sym w:font="Wingdings" w:char="F0E0"/>
+      </w:r>
+      <w:r>
+        <w:t xml:space="preserve"> disjoint (cannot happen at same time)</w:t>
+      </w:r>
+    </w:p>
+    <w:p>
+      <w:pPr>
+        <w:pStyle w:val="ListBullet"/>
+        <w:tabs>
+          <w:tab w:val="clear" w:pos="360"/>
+          <w:tab w:val="num" w:pos="720"/>
+        </w:tabs>
+        <w:ind w:left="720"/>
+      </w:pPr>
+      <w:r>
+        <w:t xml:space="preserve">2 babies </w:t>
+      </w:r>
+      <w:r>
+        <w:sym w:font="Wingdings" w:char="F0E0"/>
+      </w:r>
+      <w:r>
+        <w:t xml:space="preserve"> now 1</w:t>
+      </w:r>
+      <w:r>
+        <w:rPr>
+          <w:vertAlign w:val="superscript"/>
+        </w:rPr>
+        <w:t>st</w:t>
+      </w:r>
+      <w:r>
+        <w:t xml:space="preserve"> has </w:t>
+      </w:r>
+      <w:proofErr w:type="spellStart"/>
+      <w:r>
+        <w:t>Bl</w:t>
+      </w:r>
+      <w:proofErr w:type="spellEnd"/>
+      <w:r>
+        <w:t xml:space="preserve"> eyes </w:t>
+      </w:r>
+      <w:r>
+        <w:sym w:font="Wingdings" w:char="F0E0"/>
+      </w:r>
+      <w:r>
+        <w:t xml:space="preserve"> </w:t>
+      </w:r>
+      <w:r>
+        <w:t xml:space="preserve">also disjoint  </w:t>
+      </w:r>
+    </w:p>
+    <w:p>
+      <w:pPr>
+        <w:pStyle w:val="ListBullet"/>
+        <w:tabs>
+          <w:tab w:val="clear" w:pos="360"/>
+          <w:tab w:val="num" w:pos="1080"/>
+        </w:tabs>
+        <w:ind w:left="1080"/>
+      </w:pPr>
+      <w:r>
+        <w:t xml:space="preserve">if not related, </w:t>
+      </w:r>
+      <w:r>
+        <w:t>gives no knowledge of outcome for 2</w:t>
+      </w:r>
+      <w:r>
+        <w:rPr>
+          <w:vertAlign w:val="superscript"/>
+        </w:rPr>
+        <w:t>nd</w:t>
+      </w:r>
+      <w:r>
+        <w:t xml:space="preserve"> baby = independent</w:t>
+      </w:r>
+      <w:r>
+        <w:t xml:space="preserve"> </w:t>
+      </w:r>
+      <w:r>
+        <w:sym w:font="Wingdings" w:char="F0E0"/>
+      </w:r>
+    </w:p>
+    <w:p>
+      <w:pPr>
+        <w:pStyle w:val="ListBullet"/>
+        <w:tabs>
+          <w:tab w:val="clear" w:pos="360"/>
+          <w:tab w:val="num" w:pos="1080"/>
+        </w:tabs>
+        <w:ind w:left="1080"/>
+      </w:pPr>
+      <w:r>
+        <w:t xml:space="preserve">if related, may give some knowledge = dependent (may be more likely to have </w:t>
+      </w:r>
+      <w:proofErr w:type="spellStart"/>
+      <w:r>
+        <w:t>bl</w:t>
+      </w:r>
+      <w:proofErr w:type="spellEnd"/>
+      <w:r>
+        <w:t xml:space="preserve"> eyes </w:t>
+      </w:r>
+    </w:p>
+    <w:p>
+      <w:pPr>
+        <w:pStyle w:val="ListBullet"/>
+      </w:pPr>
+      <w:r>
+        <w:t xml:space="preserve">Also note that outcomes for eye color for 1 baby are dependent </w:t>
+      </w:r>
+      <w:r>
+        <w:sym w:font="Wingdings" w:char="F0E0"/>
+      </w:r>
+      <w:r>
+        <w:t xml:space="preserve"> knowing a baby’s eye color to be blue means we have knowledge they aren’</w:t>
+      </w:r>
+      <w:r>
+        <w:t>t brown or green</w:t>
+      </w:r>
+    </w:p>
+    <w:p>
+      <w:pPr>
+        <w:pStyle w:val="ListBullet"/>
+      </w:pPr>
+      <w:r>
+        <w:t xml:space="preserve">Can generalize this to say </w:t>
+      </w:r>
+      <w:r>
+        <w:rPr>
+          <w:u w:val="single"/>
+        </w:rPr>
+        <w:t>Disjoint events w/ non-zero probability are always dependent on each other (if we know 1 happened we know the other cannot)</w:t>
+      </w:r>
+      <w:r>
+        <w:t xml:space="preserve"> </w:t>
+      </w:r>
+    </w:p>
+    <w:p>
+      <w:pPr>
+        <w:pStyle w:val="ListBullet"/>
+      </w:pPr>
+      <w:r>
+        <w:rPr>
+          <w:noProof/>
+        </w:rPr>
+        <w:drawing>
+          <wp:inline distT="0" distB="0" distL="0" distR="0" wp14:anchorId="47190AEF" wp14:editId="229F5551">
+            <wp:extent cx="5098533" cy="1309639"/>
+            <wp:effectExtent l="0" t="0" r="6985" b="5080"/>
+            <wp:docPr id="33" name="Picture 33"/>
+            <wp:cNvGraphicFramePr>
+              <a:graphicFrameLocks xmlns:a="http://schemas.openxmlformats.org/drawingml/2006/main" noChangeAspect="1"/>
+            </wp:cNvGraphicFramePr>
+            <a:graphic xmlns:a="http://schemas.openxmlformats.org/drawingml/2006/main">
+              <a:graphicData uri="http://schemas.openxmlformats.org/drawingml/2006/picture">
+                <pic:pic xmlns:pic="http://schemas.openxmlformats.org/drawingml/2006/picture">
+                  <pic:nvPicPr>
+                    <pic:cNvPr id="1" name=""/>
+                    <pic:cNvPicPr/>
+                  </pic:nvPicPr>
+                  <pic:blipFill>
+                    <a:blip r:embed="rId22"/>
+                    <a:stretch>
+                      <a:fillRect/>
+                    </a:stretch>
+                  </pic:blipFill>
+                  <pic:spPr>
+                    <a:xfrm>
+                      <a:off x="0" y="0"/>
+                      <a:ext cx="5115834" cy="1314083"/>
+                    </a:xfrm>
+                    <a:prstGeom prst="rect">
+                      <a:avLst/>
+                    </a:prstGeom>
+                  </pic:spPr>
+                </pic:pic>
+              </a:graphicData>
+            </a:graphic>
+          </wp:inline>
+        </w:drawing>
+      </w:r>
+    </w:p>
+    <w:p>
+      <w:pPr>
+        <w:pStyle w:val="ListBullet"/>
+        <w:numPr>
+          <w:ilvl w:val="0"/>
+          <w:numId w:val="0"/>
+        </w:numPr>
+        <w:ind w:left="360" w:hanging="360"/>
+        <w:jc w:val="center"/>
+        <w:rPr>
+          <w:b/>
+          <w:u w:val="single"/>
+        </w:rPr>
+      </w:pPr>
+    </w:p>
+    <w:p>
+      <w:pPr>
+        <w:pStyle w:val="ListBullet"/>
+        <w:numPr>
+          <w:ilvl w:val="0"/>
+          <w:numId w:val="0"/>
+        </w:numPr>
+        <w:ind w:left="360" w:hanging="360"/>
+        <w:jc w:val="center"/>
+        <w:rPr>
+          <w:b/>
+          <w:u w:val="single"/>
+        </w:rPr>
+      </w:pPr>
+      <w:r>
+        <w:rPr>
+          <w:b/>
+          <w:u w:val="single"/>
+        </w:rPr>
+        <w:t xml:space="preserve">Probability </w:t>
+      </w:r>
+      <w:r>
+        <w:rPr>
+          <w:b/>
+          <w:u w:val="single"/>
+        </w:rPr>
+        <w:t>Examples</w:t>
+      </w:r>
+    </w:p>
+    <w:p>
+      <w:pPr>
+        <w:pStyle w:val="ListBullet"/>
+        <w:numPr>
+          <w:ilvl w:val="0"/>
+          <w:numId w:val="0"/>
+        </w:numPr>
+        <w:ind w:left="360" w:hanging="360"/>
+        <w:jc w:val="center"/>
+        <w:rPr>
+          <w:b/>
+          <w:u w:val="single"/>
+        </w:rPr>
+      </w:pPr>
+    </w:p>
+    <w:p>
+      <w:pPr>
+        <w:pStyle w:val="ListBullet"/>
+        <w:numPr>
+          <w:ilvl w:val="0"/>
+          <w:numId w:val="0"/>
+        </w:numPr>
+        <w:ind w:left="360"/>
+      </w:pPr>
+      <w:r>
+        <w:rPr>
+          <w:noProof/>
+        </w:rPr>
+        <w:drawing>
+          <wp:inline distT="0" distB="0" distL="0" distR="0" wp14:anchorId="0351EA86" wp14:editId="1CE75527">
+            <wp:extent cx="4774018" cy="1528604"/>
+            <wp:effectExtent l="0" t="0" r="7620" b="0"/>
+            <wp:docPr id="9" name="Picture 9"/>
+            <wp:cNvGraphicFramePr>
+              <a:graphicFrameLocks xmlns:a="http://schemas.openxmlformats.org/drawingml/2006/main" noChangeAspect="1"/>
+            </wp:cNvGraphicFramePr>
+            <a:graphic xmlns:a="http://schemas.openxmlformats.org/drawingml/2006/main">
+              <a:graphicData uri="http://schemas.openxmlformats.org/drawingml/2006/picture">
+                <pic:pic xmlns:pic="http://schemas.openxmlformats.org/drawingml/2006/picture">
+                  <pic:nvPicPr>
+                    <pic:cNvPr id="1" name=""/>
+                    <pic:cNvPicPr/>
+                  </pic:nvPicPr>
+                  <pic:blipFill>
+                    <a:blip r:embed="rId23"/>
+                    <a:stretch>
+                      <a:fillRect/>
+                    </a:stretch>
+                  </pic:blipFill>
+                  <pic:spPr>
+                    <a:xfrm>
+                      <a:off x="0" y="0"/>
+                      <a:ext cx="4835541" cy="1548303"/>
+                    </a:xfrm>
+                    <a:prstGeom prst="rect">
+                      <a:avLst/>
+                    </a:prstGeom>
+                  </pic:spPr>
+                </pic:pic>
+              </a:graphicData>
+            </a:graphic>
+          </wp:inline>
+        </w:drawing>
+      </w:r>
+    </w:p>
+    <w:p>
+      <w:pPr>
+        <w:pStyle w:val="ListBullet"/>
+      </w:pPr>
+      <w:r>
+        <w:t>What do we know?</w:t>
+      </w:r>
+    </w:p>
+    <w:p>
+      <w:pPr>
+        <w:pStyle w:val="ListBullet"/>
+        <w:tabs>
+          <w:tab w:val="clear" w:pos="360"/>
+          <w:tab w:val="num" w:pos="720"/>
+        </w:tabs>
+        <w:ind w:left="720"/>
+      </w:pPr>
+      <w:r>
+        <w:t>P(agree) = 0.362</w:t>
+      </w:r>
+      <w:r>
+        <w:tab/>
+      </w:r>
+      <w:r>
+        <w:tab/>
+        <w:t>P(degree) = 0.138</w:t>
+      </w:r>
+      <w:r>
+        <w:tab/>
+      </w:r>
+      <w:r>
+        <w:tab/>
+        <w:t>P(</w:t>
+      </w:r>
+      <w:r>
+        <w:t>A U D</w:t>
+      </w:r>
+      <w:r>
+        <w:t>) = .036</w:t>
+      </w:r>
+    </w:p>
+    <w:p>
+      <w:pPr>
+        <w:pStyle w:val="ListBullet"/>
+        <w:numPr>
+          <w:ilvl w:val="0"/>
+          <w:numId w:val="0"/>
+        </w:numPr>
+        <w:ind w:left="720"/>
+      </w:pPr>
+    </w:p>
+    <w:p>
+      <w:pPr>
+        <w:pStyle w:val="ListBullet"/>
+      </w:pPr>
+      <w:r>
+        <w:rPr>
+          <w:noProof/>
+        </w:rPr>
+        <w:lastRenderedPageBreak/>
+        <w:drawing>
+          <wp:inline distT="0" distB="0" distL="0" distR="0" wp14:anchorId="4CA32CD9" wp14:editId="5525CC7D">
+            <wp:extent cx="5943600" cy="463550"/>
+            <wp:effectExtent l="0" t="0" r="0" b="0"/>
+            <wp:docPr id="21" name="Picture 21"/>
+            <wp:cNvGraphicFramePr>
+              <a:graphicFrameLocks xmlns:a="http://schemas.openxmlformats.org/drawingml/2006/main" noChangeAspect="1"/>
+            </wp:cNvGraphicFramePr>
+            <a:graphic xmlns:a="http://schemas.openxmlformats.org/drawingml/2006/main">
+              <a:graphicData uri="http://schemas.openxmlformats.org/drawingml/2006/picture">
+                <pic:pic xmlns:pic="http://schemas.openxmlformats.org/drawingml/2006/picture">
+                  <pic:nvPicPr>
+                    <pic:cNvPr id="1" name=""/>
+                    <pic:cNvPicPr/>
+                  </pic:nvPicPr>
+                  <pic:blipFill>
+                    <a:blip r:embed="rId24"/>
+                    <a:stretch>
+                      <a:fillRect/>
+                    </a:stretch>
+                  </pic:blipFill>
+                  <pic:spPr>
+                    <a:xfrm>
+                      <a:off x="0" y="0"/>
+                      <a:ext cx="5943600" cy="463550"/>
+                    </a:xfrm>
+                    <a:prstGeom prst="rect">
+                      <a:avLst/>
+                    </a:prstGeom>
+                  </pic:spPr>
+                </pic:pic>
+              </a:graphicData>
+            </a:graphic>
+          </wp:inline>
+        </w:drawing>
+      </w:r>
+    </w:p>
+    <w:p>
+      <w:pPr>
+        <w:pStyle w:val="ListBullet"/>
+        <w:tabs>
+          <w:tab w:val="clear" w:pos="360"/>
+          <w:tab w:val="num" w:pos="720"/>
+        </w:tabs>
+        <w:ind w:left="720"/>
+      </w:pPr>
+      <w:r>
+        <w:t xml:space="preserve">To be disjoint P(A U D) should = 0, and it does not </w:t>
+      </w:r>
+      <w:r>
+        <w:sym w:font="Wingdings" w:char="F0E0"/>
+      </w:r>
+      <w:r>
+        <w:t xml:space="preserve"> </w:t>
+      </w:r>
+      <w:r>
+        <w:rPr>
+          <w:u w:val="single"/>
+        </w:rPr>
+        <w:t>NOT disjoint</w:t>
+      </w:r>
+    </w:p>
+    <w:p>
+      <w:pPr>
+        <w:pStyle w:val="ListBullet"/>
+        <w:tabs>
+          <w:tab w:val="clear" w:pos="360"/>
+          <w:tab w:val="num" w:pos="1800"/>
+        </w:tabs>
+        <w:ind w:left="1800"/>
+      </w:pPr>
+      <w:r>
+        <w:rPr>
+          <w:noProof/>
+        </w:rPr>
+        <w:drawing>
+          <wp:inline distT="0" distB="0" distL="0" distR="0" wp14:anchorId="409B02E3" wp14:editId="366983C2">
+            <wp:extent cx="2634171" cy="1284722"/>
+            <wp:effectExtent l="0" t="0" r="0" b="0"/>
+            <wp:docPr id="22" name="Picture 22"/>
+            <wp:cNvGraphicFramePr>
+              <a:graphicFrameLocks xmlns:a="http://schemas.openxmlformats.org/drawingml/2006/main" noChangeAspect="1"/>
+            </wp:cNvGraphicFramePr>
+            <a:graphic xmlns:a="http://schemas.openxmlformats.org/drawingml/2006/main">
+              <a:graphicData uri="http://schemas.openxmlformats.org/drawingml/2006/picture">
+                <pic:pic xmlns:pic="http://schemas.openxmlformats.org/drawingml/2006/picture">
+                  <pic:nvPicPr>
+                    <pic:cNvPr id="1" name=""/>
+                    <pic:cNvPicPr/>
+                  </pic:nvPicPr>
+                  <pic:blipFill>
+                    <a:blip r:embed="rId25"/>
+                    <a:stretch>
+                      <a:fillRect/>
+                    </a:stretch>
+                  </pic:blipFill>
+                  <pic:spPr>
+                    <a:xfrm>
+                      <a:off x="0" y="0"/>
+                      <a:ext cx="2661419" cy="1298011"/>
+                    </a:xfrm>
+                    <a:prstGeom prst="rect">
+                      <a:avLst/>
+                    </a:prstGeom>
+                  </pic:spPr>
+                </pic:pic>
+              </a:graphicData>
+            </a:graphic>
+          </wp:inline>
+        </w:drawing>
+      </w:r>
+    </w:p>
+    <w:p>
+      <w:pPr>
+        <w:pStyle w:val="ListBullet"/>
+        <w:tabs>
+          <w:tab w:val="clear" w:pos="360"/>
+          <w:tab w:val="num" w:pos="1080"/>
+        </w:tabs>
+        <w:ind w:left="1080"/>
+      </w:pPr>
+      <w:r>
+        <w:t xml:space="preserve">32.6% agree w/ no degree, 10% don’t </w:t>
+      </w:r>
+      <w:r>
+        <w:t>agree w/ a degree</w:t>
+      </w:r>
+    </w:p>
+    <w:p>
+      <w:pPr>
+        <w:pStyle w:val="ListBullet"/>
+        <w:numPr>
+          <w:ilvl w:val="0"/>
+          <w:numId w:val="0"/>
+        </w:numPr>
+        <w:ind w:left="1080"/>
+      </w:pPr>
+    </w:p>
+    <w:p>
+      <w:pPr>
+        <w:pStyle w:val="ListBullet"/>
+      </w:pPr>
+      <w:r>
+        <w:rPr>
+          <w:noProof/>
+        </w:rPr>
+        <w:drawing>
+          <wp:inline distT="0" distB="0" distL="0" distR="0" wp14:anchorId="61D925F8" wp14:editId="59E010A8">
+            <wp:extent cx="2337167" cy="946298"/>
+            <wp:effectExtent l="0" t="0" r="6350" b="6350"/>
+            <wp:docPr id="23" name="Picture 23"/>
+            <wp:cNvGraphicFramePr>
+              <a:graphicFrameLocks xmlns:a="http://schemas.openxmlformats.org/drawingml/2006/main" noChangeAspect="1"/>
+            </wp:cNvGraphicFramePr>
+            <a:graphic xmlns:a="http://schemas.openxmlformats.org/drawingml/2006/main">
+              <a:graphicData uri="http://schemas.openxmlformats.org/drawingml/2006/picture">
+                <pic:pic xmlns:pic="http://schemas.openxmlformats.org/drawingml/2006/picture">
+                  <pic:nvPicPr>
+                    <pic:cNvPr id="1" name=""/>
+                    <pic:cNvPicPr/>
+                  </pic:nvPicPr>
+                  <pic:blipFill>
+                    <a:blip r:embed="rId26"/>
+                    <a:stretch>
+                      <a:fillRect/>
+                    </a:stretch>
+                  </pic:blipFill>
+                  <pic:spPr>
+                    <a:xfrm>
+                      <a:off x="0" y="0"/>
+                      <a:ext cx="2367623" cy="958629"/>
+                    </a:xfrm>
+                    <a:prstGeom prst="rect">
+                      <a:avLst/>
+                    </a:prstGeom>
+                  </pic:spPr>
+                </pic:pic>
+              </a:graphicData>
+            </a:graphic>
+          </wp:inline>
+        </w:drawing>
+      </w:r>
+    </w:p>
+    <w:p>
+      <w:pPr>
+        <w:pStyle w:val="ListBullet"/>
+        <w:tabs>
+          <w:tab w:val="clear" w:pos="360"/>
+          <w:tab w:val="num" w:pos="720"/>
+        </w:tabs>
+        <w:ind w:left="720"/>
+      </w:pPr>
+      <w:r>
+        <w:t xml:space="preserve">P(D) = .138, P(A) = .362 </w:t>
+      </w:r>
+      <w:r>
+        <w:sym w:font="Wingdings" w:char="F0E0"/>
+      </w:r>
+      <w:r>
+        <w:t xml:space="preserve"> P(D) OR P(A) for NON-disjoint events </w:t>
+      </w:r>
+      <w:r>
+        <w:rPr>
+          <w:b/>
+        </w:rPr>
+        <w:t>= P(A) + P(B)</w:t>
+      </w:r>
+      <w:r>
+        <w:rPr>
+          <w:b/>
+        </w:rPr>
+        <w:t xml:space="preserve"> – P(A U B)</w:t>
+      </w:r>
+      <w:r>
+        <w:rPr>
+          <w:b/>
+        </w:rPr>
+        <w:t xml:space="preserve"> </w:t>
+      </w:r>
+      <w:r>
+        <w:t xml:space="preserve">from </w:t>
+      </w:r>
+      <w:r>
+        <w:rPr>
+          <w:b/>
+        </w:rPr>
+        <w:t>general addition rule/additivity</w:t>
+      </w:r>
+      <w:r>
+        <w:rPr>
+          <w:b/>
+        </w:rPr>
+        <w:t xml:space="preserve"> </w:t>
+      </w:r>
+      <w:r>
+        <w:rPr>
+          <w:b/>
+        </w:rPr>
+        <w:t>axiom</w:t>
+      </w:r>
+    </w:p>
+    <w:p>
+      <w:pPr>
+        <w:pStyle w:val="ListBullet"/>
+        <w:tabs>
+          <w:tab w:val="clear" w:pos="360"/>
+          <w:tab w:val="num" w:pos="720"/>
+        </w:tabs>
+        <w:ind w:left="720"/>
+      </w:pPr>
+      <w:r>
+        <w:t xml:space="preserve">0.138 + 0.362 - 0.036 = 0.464 </w:t>
+      </w:r>
+      <w:r>
+        <w:sym w:font="Wingdings" w:char="F0E0"/>
+      </w:r>
+      <w:r>
+        <w:t xml:space="preserve"> </w:t>
+      </w:r>
+      <w:r>
+        <w:rPr>
+          <w:b/>
+        </w:rPr>
+        <w:t>46.4</w:t>
+      </w:r>
+      <w:r>
+        <w:rPr>
+          <w:b/>
+        </w:rPr>
+        <w:t xml:space="preserve">% </w:t>
+      </w:r>
+      <w:r>
+        <w:t>of randomly drawing a person w/ a degree or a person who agrees w/ the statement</w:t>
+      </w:r>
+    </w:p>
+    <w:p>
+      <w:pPr>
+        <w:pStyle w:val="ListBullet"/>
+        <w:numPr>
+          <w:ilvl w:val="0"/>
+          <w:numId w:val="0"/>
+        </w:numPr>
+        <w:ind w:left="720"/>
+      </w:pPr>
+    </w:p>
+    <w:p>
+      <w:pPr>
+        <w:pStyle w:val="ListBullet"/>
+      </w:pPr>
+      <w:r>
+        <w:rPr>
+          <w:noProof/>
+        </w:rPr>
+        <w:drawing>
+          <wp:inline distT="0" distB="0" distL="0" distR="0" wp14:anchorId="361A33F8" wp14:editId="435BC1D3">
+            <wp:extent cx="2544875" cy="1089616"/>
+            <wp:effectExtent l="0" t="0" r="8255" b="0"/>
+            <wp:docPr id="24" name="Picture 24"/>
+            <wp:cNvGraphicFramePr>
+              <a:graphicFrameLocks xmlns:a="http://schemas.openxmlformats.org/drawingml/2006/main" noChangeAspect="1"/>
+            </wp:cNvGraphicFramePr>
+            <a:graphic xmlns:a="http://schemas.openxmlformats.org/drawingml/2006/main">
+              <a:graphicData uri="http://schemas.openxmlformats.org/drawingml/2006/picture">
+                <pic:pic xmlns:pic="http://schemas.openxmlformats.org/drawingml/2006/picture">
+                  <pic:nvPicPr>
+                    <pic:cNvPr id="1" name=""/>
+                    <pic:cNvPicPr/>
+                  </pic:nvPicPr>
+                  <pic:blipFill>
+                    <a:blip r:embed="rId27"/>
+                    <a:stretch>
+                      <a:fillRect/>
+                    </a:stretch>
+                  </pic:blipFill>
+                  <pic:spPr>
+                    <a:xfrm>
+                      <a:off x="0" y="0"/>
+                      <a:ext cx="2568042" cy="1099535"/>
+                    </a:xfrm>
+                    <a:prstGeom prst="rect">
+                      <a:avLst/>
+                    </a:prstGeom>
+                  </pic:spPr>
+                </pic:pic>
+              </a:graphicData>
+            </a:graphic>
+          </wp:inline>
+        </w:drawing>
+      </w:r>
+      <w:r>
+        <w:t xml:space="preserve"> </w:t>
+      </w:r>
+      <w:r>
+        <w:sym w:font="Wingdings" w:char="F0E8"/>
+      </w:r>
+      <w:r>
+        <w:t xml:space="preserve"> </w:t>
+      </w:r>
+      <w:r>
+        <w:t xml:space="preserve">P(D(c)) = .862, P(A(c)) = .638 </w:t>
+      </w:r>
+      <w:r>
+        <w:sym w:font="Wingdings" w:char="F0E0"/>
+      </w:r>
+      <w:r>
+        <w:t xml:space="preserve"> P(no degree nor agree) </w:t>
+      </w:r>
+      <w:r>
+        <w:sym w:font="Wingdings" w:char="F0E0"/>
+      </w:r>
+      <w:r>
+        <w:t xml:space="preserve"> complement of P(A or D) </w:t>
+      </w:r>
+      <w:r>
+        <w:sym w:font="Wingdings" w:char="F0E0"/>
+      </w:r>
+      <w:r>
+        <w:t xml:space="preserve"> 1 - .464 = .536 </w:t>
+      </w:r>
+      <w:r>
+        <w:sym w:font="Wingdings" w:char="F0E0"/>
+      </w:r>
+      <w:r>
+        <w:t xml:space="preserve"> area in Venn diagram outside both circles </w:t>
+      </w:r>
+    </w:p>
+    <w:p>
+      <w:pPr>
+        <w:pStyle w:val="ListBullet"/>
+        <w:numPr>
+          <w:ilvl w:val="0"/>
+          <w:numId w:val="0"/>
+        </w:numPr>
+        <w:ind w:left="720"/>
+      </w:pPr>
+      <w:r>
+        <w:rPr>
+          <w:noProof/>
+        </w:rPr>
+        <w:drawing>
+          <wp:inline distT="0" distB="0" distL="0" distR="0" wp14:anchorId="0C83ED4F" wp14:editId="6B247A50">
+            <wp:extent cx="1455564" cy="944569"/>
+            <wp:effectExtent l="0" t="0" r="0" b="8255"/>
+            <wp:docPr id="25" name="Picture 25"/>
+            <wp:cNvGraphicFramePr>
+              <a:graphicFrameLocks xmlns:a="http://schemas.openxmlformats.org/drawingml/2006/main" noChangeAspect="1"/>
+            </wp:cNvGraphicFramePr>
+            <a:graphic xmlns:a="http://schemas.openxmlformats.org/drawingml/2006/main">
+              <a:graphicData uri="http://schemas.openxmlformats.org/drawingml/2006/picture">
+                <pic:pic xmlns:pic="http://schemas.openxmlformats.org/drawingml/2006/picture">
+                  <pic:nvPicPr>
+                    <pic:cNvPr id="1" name=""/>
+                    <pic:cNvPicPr/>
+                  </pic:nvPicPr>
+                  <pic:blipFill>
+                    <a:blip r:embed="rId28"/>
+                    <a:stretch>
+                      <a:fillRect/>
+                    </a:stretch>
+                  </pic:blipFill>
+                  <pic:spPr>
+                    <a:xfrm>
+                      <a:off x="0" y="0"/>
+                      <a:ext cx="1483169" cy="962483"/>
+                    </a:xfrm>
+                    <a:prstGeom prst="rect">
+                      <a:avLst/>
+                    </a:prstGeom>
+                  </pic:spPr>
+                </pic:pic>
+              </a:graphicData>
+            </a:graphic>
+          </wp:inline>
+        </w:drawing>
+      </w:r>
+    </w:p>
+    <w:p>
+      <w:pPr>
+        <w:pStyle w:val="ListBullet"/>
+        <w:numPr>
+          <w:ilvl w:val="0"/>
+          <w:numId w:val="0"/>
+        </w:numPr>
+        <w:ind w:left="720"/>
+      </w:pPr>
+    </w:p>
+    <w:p>
+      <w:pPr>
+        <w:pStyle w:val="ListBullet"/>
+      </w:pPr>
+      <w:r>
+        <w:rPr>
+          <w:noProof/>
+        </w:rPr>
+        <w:drawing>
+          <wp:inline distT="0" distB="0" distL="0" distR="0" wp14:anchorId="2BCBBB39" wp14:editId="754508D8">
+            <wp:extent cx="2408905" cy="1035346"/>
+            <wp:effectExtent l="0" t="0" r="0" b="0"/>
+            <wp:docPr id="26" name="Picture 26"/>
+            <wp:cNvGraphicFramePr>
+              <a:graphicFrameLocks xmlns:a="http://schemas.openxmlformats.org/drawingml/2006/main" noChangeAspect="1"/>
+            </wp:cNvGraphicFramePr>
+            <a:graphic xmlns:a="http://schemas.openxmlformats.org/drawingml/2006/main">
+              <a:graphicData uri="http://schemas.openxmlformats.org/drawingml/2006/picture">
+                <pic:pic xmlns:pic="http://schemas.openxmlformats.org/drawingml/2006/picture">
+                  <pic:nvPicPr>
+                    <pic:cNvPr id="1" name=""/>
+                    <pic:cNvPicPr/>
+                  </pic:nvPicPr>
+                  <pic:blipFill>
+                    <a:blip r:embed="rId29"/>
+                    <a:stretch>
+                      <a:fillRect/>
+                    </a:stretch>
+                  </pic:blipFill>
+                  <pic:spPr>
+                    <a:xfrm>
+                      <a:off x="0" y="0"/>
+                      <a:ext cx="2430430" cy="1044598"/>
+                    </a:xfrm>
+                    <a:prstGeom prst="rect">
+                      <a:avLst/>
+                    </a:prstGeom>
+                  </pic:spPr>
+                </pic:pic>
+              </a:graphicData>
+            </a:graphic>
+          </wp:inline>
+        </w:drawing>
+      </w:r>
+      <w:r>
+        <w:t xml:space="preserve"> </w:t>
+      </w:r>
+      <w:r>
+        <w:sym w:font="Wingdings" w:char="F0E8"/>
+      </w:r>
+      <w:r>
+        <w:t xml:space="preserve"> </w:t>
+      </w:r>
+      <w:r>
+        <w:t>If A + B are independent, P(A U B) = P(A) * P(B)</w:t>
+      </w:r>
+    </w:p>
+    <w:p>
+      <w:pPr>
+        <w:pStyle w:val="ListBullet"/>
+        <w:tabs>
+          <w:tab w:val="clear" w:pos="360"/>
+          <w:tab w:val="num" w:pos="720"/>
+        </w:tabs>
+        <w:ind w:left="720"/>
+      </w:pPr>
+      <w:r>
+        <w:t>This is NOT true so they are NOT likely to be independent</w:t>
+      </w:r>
+    </w:p>
+    <w:p>
+      <w:pPr>
+        <w:pStyle w:val="ListBullet"/>
+      </w:pPr>
+      <w:r>
+        <w:rPr>
+          <w:noProof/>
+        </w:rPr>
+        <w:lastRenderedPageBreak/>
+        <w:drawing>
+          <wp:inline distT="0" distB="0" distL="0" distR="0" wp14:anchorId="46DF54C2" wp14:editId="5DD05F77">
+            <wp:extent cx="5943600" cy="488950"/>
+            <wp:effectExtent l="0" t="0" r="0" b="6350"/>
+            <wp:docPr id="28" name="Picture 28"/>
+            <wp:cNvGraphicFramePr>
+              <a:graphicFrameLocks xmlns:a="http://schemas.openxmlformats.org/drawingml/2006/main" noChangeAspect="1"/>
+            </wp:cNvGraphicFramePr>
+            <a:graphic xmlns:a="http://schemas.openxmlformats.org/drawingml/2006/main">
+              <a:graphicData uri="http://schemas.openxmlformats.org/drawingml/2006/picture">
+                <pic:pic xmlns:pic="http://schemas.openxmlformats.org/drawingml/2006/picture">
+                  <pic:nvPicPr>
+                    <pic:cNvPr id="1" name=""/>
+                    <pic:cNvPicPr/>
+                  </pic:nvPicPr>
+                  <pic:blipFill>
+                    <a:blip r:embed="rId30"/>
+                    <a:stretch>
+                      <a:fillRect/>
+                    </a:stretch>
+                  </pic:blipFill>
+                  <pic:spPr>
+                    <a:xfrm>
+                      <a:off x="0" y="0"/>
+                      <a:ext cx="5943600" cy="488950"/>
+                    </a:xfrm>
+                    <a:prstGeom prst="rect">
+                      <a:avLst/>
+                    </a:prstGeom>
+                  </pic:spPr>
+                </pic:pic>
+              </a:graphicData>
+            </a:graphic>
+          </wp:inline>
+        </w:drawing>
+      </w:r>
+    </w:p>
+    <w:p>
+      <w:pPr>
+        <w:pStyle w:val="ListBullet"/>
+        <w:tabs>
+          <w:tab w:val="clear" w:pos="360"/>
+          <w:tab w:val="num" w:pos="720"/>
+        </w:tabs>
+        <w:ind w:left="720"/>
+      </w:pPr>
+      <w:r>
+        <w:t>P(A) = .362</w:t>
+      </w:r>
+      <w:r>
+        <w:t>, SS = {0,1,2,3,4,5} where it’s possible none agree, 1 agrees, 2 agrees, up to all agree</w:t>
+      </w:r>
+    </w:p>
+    <w:p>
+      <w:pPr>
+        <w:pStyle w:val="ListBullet"/>
+        <w:tabs>
+          <w:tab w:val="clear" w:pos="360"/>
+          <w:tab w:val="num" w:pos="720"/>
+        </w:tabs>
+        <w:ind w:left="720"/>
+      </w:pPr>
+      <w:r>
+        <w:t>Only care if at least 1 does, so divide SS into {0, &gt;= 1}</w:t>
+      </w:r>
+    </w:p>
+    <w:p>
+      <w:pPr>
+        <w:pStyle w:val="ListBullet"/>
+        <w:tabs>
+          <w:tab w:val="clear" w:pos="360"/>
+          <w:tab w:val="num" w:pos="720"/>
+        </w:tabs>
+        <w:ind w:left="720"/>
+      </w:pPr>
+      <w:r>
+        <w:t xml:space="preserve">Subtract complement of at least 1 agrees = none agree </w:t>
+      </w:r>
+      <w:r>
+        <w:sym w:font="Wingdings" w:char="F0E0"/>
+      </w:r>
+      <w:r>
+        <w:t xml:space="preserve"> P(&gt;1 agree) = 1 – P(none) </w:t>
+      </w:r>
+      <w:r>
+        <w:sym w:font="Wingdings" w:char="F0E0"/>
+      </w:r>
+      <w:r>
+        <w:t xml:space="preserve"> P(Dis, Dis, Dis, Dis, Dis)</w:t>
+      </w:r>
+    </w:p>
+    <w:p>
+      <w:pPr>
+        <w:pStyle w:val="ListBullet"/>
+        <w:tabs>
+          <w:tab w:val="clear" w:pos="360"/>
+          <w:tab w:val="num" w:pos="720"/>
+        </w:tabs>
+        <w:ind w:left="720"/>
+      </w:pPr>
+      <w:r>
+        <w:t xml:space="preserve">P(Dis) = .638 (the complement of agreeing(, and these are independent, so .638^5 = </w:t>
+      </w:r>
+      <w:r>
+        <w:t>0.1057</w:t>
+      </w:r>
+    </w:p>
+    <w:p>
+      <w:pPr>
+        <w:pStyle w:val="ListBullet"/>
+        <w:tabs>
+          <w:tab w:val="clear" w:pos="360"/>
+          <w:tab w:val="num" w:pos="720"/>
+        </w:tabs>
+        <w:ind w:left="720"/>
+        <w:rPr>
+          <w:b/>
+        </w:rPr>
+      </w:pPr>
+      <w:r>
+        <w:t xml:space="preserve">So we have 1 - </w:t>
+      </w:r>
+      <w:r>
+        <w:t>0.1057</w:t>
+      </w:r>
+      <w:r>
+        <w:t xml:space="preserve"> = </w:t>
+      </w:r>
+      <w:r>
+        <w:rPr>
+          <w:b/>
+        </w:rPr>
+        <w:t>.8943 = 89.43% at least 1 in 5 randomly selected people agree</w:t>
+      </w:r>
+    </w:p>
+    <w:p>
+      <w:pPr>
+        <w:pStyle w:val="ListBullet"/>
+        <w:numPr>
+          <w:ilvl w:val="0"/>
+          <w:numId w:val="0"/>
+        </w:numPr>
+        <w:ind w:left="720"/>
+        <w:rPr>
+          <w:b/>
+        </w:rPr>
+      </w:pPr>
+    </w:p>
+    <w:p>
+      <w:pPr>
+        <w:pStyle w:val="ListBullet"/>
+      </w:pPr>
+      <w:r>
+        <w:rPr>
+          <w:noProof/>
+        </w:rPr>
+        <w:drawing>
+          <wp:inline distT="0" distB="0" distL="0" distR="0" wp14:anchorId="3E8FCE95" wp14:editId="5EB9C628">
+            <wp:extent cx="5943600" cy="629285"/>
+            <wp:effectExtent l="0" t="0" r="0" b="0"/>
+            <wp:docPr id="29" name="Picture 29"/>
+            <wp:cNvGraphicFramePr>
+              <a:graphicFrameLocks xmlns:a="http://schemas.openxmlformats.org/drawingml/2006/main" noChangeAspect="1"/>
+            </wp:cNvGraphicFramePr>
+            <a:graphic xmlns:a="http://schemas.openxmlformats.org/drawingml/2006/main">
+              <a:graphicData uri="http://schemas.openxmlformats.org/drawingml/2006/picture">
+                <pic:pic xmlns:pic="http://schemas.openxmlformats.org/drawingml/2006/picture">
+                  <pic:nvPicPr>
+                    <pic:cNvPr id="1" name=""/>
+                    <pic:cNvPicPr/>
+                  </pic:nvPicPr>
+                  <pic:blipFill>
+                    <a:blip r:embed="rId31"/>
+                    <a:stretch>
+                      <a:fillRect/>
+                    </a:stretch>
+                  </pic:blipFill>
+                  <pic:spPr>
+                    <a:xfrm>
+                      <a:off x="0" y="0"/>
+                      <a:ext cx="5943600" cy="629285"/>
+                    </a:xfrm>
+                    <a:prstGeom prst="rect">
+                      <a:avLst/>
+                    </a:prstGeom>
+                  </pic:spPr>
+                </pic:pic>
+              </a:graphicData>
+            </a:graphic>
+          </wp:inline>
+        </w:drawing>
+      </w:r>
+    </w:p>
+    <w:p>
+      <w:pPr>
+        <w:pStyle w:val="ListBullet"/>
+        <w:tabs>
+          <w:tab w:val="clear" w:pos="360"/>
+          <w:tab w:val="num" w:pos="720"/>
+        </w:tabs>
+        <w:ind w:left="720"/>
+      </w:pPr>
+      <w:r>
+        <w:t>P(A) = .362, SS = {0,1,2,3,4,5}</w:t>
+      </w:r>
+      <w:r>
+        <w:t xml:space="preserve"> </w:t>
+      </w:r>
+      <w:r>
+        <w:sym w:font="Wingdings" w:char="F0E0"/>
+      </w:r>
+      <w:r>
+        <w:t xml:space="preserve"> split SS = {all agree, &gt;= 1 disagree} </w:t>
+      </w:r>
+      <w:r>
+        <w:sym w:font="Wingdings" w:char="F0E0"/>
+      </w:r>
+      <w:r>
+        <w:t xml:space="preserve"> P(all) = P(A)^5 b/c they’re independent = .362^5 = </w:t>
+      </w:r>
+      <w:r>
+        <w:rPr>
+          <w:b/>
+        </w:rPr>
+        <w:t>.006</w:t>
+      </w:r>
+      <w:r>
+        <w:rPr>
+          <w:b/>
+        </w:rPr>
+        <w:t xml:space="preserve"> = 0.6% chance all of 5 randomly sampled persons agree</w:t>
+      </w:r>
+    </w:p>
+    <w:p>
+      <w:pPr>
+        <w:pStyle w:val="ListBullet"/>
+      </w:pPr>
+      <w:r>
+        <w:rPr>
+          <w:noProof/>
+        </w:rPr>
+        <w:drawing>
+          <wp:inline distT="0" distB="0" distL="0" distR="0" wp14:anchorId="0AB47C26" wp14:editId="4C8E8A86">
+            <wp:extent cx="5943600" cy="579120"/>
+            <wp:effectExtent l="0" t="0" r="0" b="0"/>
+            <wp:docPr id="30" name="Picture 30"/>
+            <wp:cNvGraphicFramePr>
+              <a:graphicFrameLocks xmlns:a="http://schemas.openxmlformats.org/drawingml/2006/main" noChangeAspect="1"/>
+            </wp:cNvGraphicFramePr>
+            <a:graphic xmlns:a="http://schemas.openxmlformats.org/drawingml/2006/main">
+              <a:graphicData uri="http://schemas.openxmlformats.org/drawingml/2006/picture">
+                <pic:pic xmlns:pic="http://schemas.openxmlformats.org/drawingml/2006/picture">
+                  <pic:nvPicPr>
+                    <pic:cNvPr id="1" name=""/>
+                    <pic:cNvPicPr/>
+                  </pic:nvPicPr>
+                  <pic:blipFill>
+                    <a:blip r:embed="rId32"/>
+                    <a:stretch>
+                      <a:fillRect/>
+                    </a:stretch>
+                  </pic:blipFill>
+                  <pic:spPr>
+                    <a:xfrm>
+                      <a:off x="0" y="0"/>
+                      <a:ext cx="5943600" cy="579120"/>
+                    </a:xfrm>
+                    <a:prstGeom prst="rect">
+                      <a:avLst/>
+                    </a:prstGeom>
+                  </pic:spPr>
+                </pic:pic>
+              </a:graphicData>
+            </a:graphic>
+          </wp:inline>
+        </w:drawing>
+      </w:r>
+    </w:p>
+    <w:p>
+      <w:pPr>
+        <w:pStyle w:val="ListBullet"/>
+        <w:tabs>
+          <w:tab w:val="clear" w:pos="360"/>
+          <w:tab w:val="num" w:pos="720"/>
+        </w:tabs>
+        <w:ind w:left="720"/>
+      </w:pPr>
+      <w:r>
+        <w:t>P(</w:t>
+      </w:r>
+      <w:proofErr w:type="spellStart"/>
+      <w:r>
+        <w:t>Deg</w:t>
+      </w:r>
+      <w:proofErr w:type="spellEnd"/>
+      <w:r>
+        <w:t xml:space="preserve">) = .138, SS = {0,1,2,3} </w:t>
+      </w:r>
+      <w:r>
+        <w:sym w:font="Wingdings" w:char="F0E0"/>
+      </w:r>
+      <w:r>
+        <w:t xml:space="preserve"> split into SS = {none, at least 1} </w:t>
+      </w:r>
+    </w:p>
+    <w:p>
+      <w:pPr>
+        <w:pStyle w:val="ListBullet"/>
+        <w:tabs>
+          <w:tab w:val="clear" w:pos="360"/>
+          <w:tab w:val="num" w:pos="720"/>
+        </w:tabs>
+        <w:ind w:left="720"/>
+      </w:pPr>
+      <w:r>
+        <w:t xml:space="preserve">P(&gt;= 1) = 1 - </w:t>
+      </w:r>
+      <w:r>
+        <w:t>P(none)</w:t>
+      </w:r>
+      <w:r>
+        <w:t xml:space="preserve"> </w:t>
+      </w:r>
+      <w:r>
+        <w:sym w:font="Wingdings" w:char="F0E0"/>
+      </w:r>
+      <w:r>
+        <w:t xml:space="preserve"> 1 – P(</w:t>
+      </w:r>
+      <w:proofErr w:type="spellStart"/>
+      <w:r>
+        <w:t>No,No,No</w:t>
+      </w:r>
+      <w:proofErr w:type="spellEnd"/>
+      <w:r>
+        <w:t xml:space="preserve">) </w:t>
+      </w:r>
+      <w:r>
+        <w:sym w:font="Wingdings" w:char="F0E0"/>
+      </w:r>
+      <w:r>
+        <w:t xml:space="preserve"> P(No) = 1 – P(</w:t>
+      </w:r>
+      <w:proofErr w:type="spellStart"/>
+      <w:r>
+        <w:t>Deg</w:t>
+      </w:r>
+      <w:proofErr w:type="spellEnd"/>
+      <w:r>
+        <w:t>) = 1 - .138 = .862</w:t>
+      </w:r>
+    </w:p>
+    <w:p>
+      <w:pPr>
+        <w:pStyle w:val="ListBullet"/>
+        <w:tabs>
+          <w:tab w:val="clear" w:pos="360"/>
+          <w:tab w:val="num" w:pos="720"/>
+        </w:tabs>
+        <w:ind w:left="720"/>
+      </w:pPr>
+      <w:r>
+        <w:t xml:space="preserve">P(no)^3 = .862^3 = .641 </w:t>
+      </w:r>
+      <w:r>
+        <w:sym w:font="Wingdings" w:char="F0E0"/>
+      </w:r>
+      <w:r>
+        <w:t xml:space="preserve"> 1 - .641 = </w:t>
+      </w:r>
+      <w:r>
+        <w:rPr>
+          <w:b/>
+        </w:rPr>
+        <w:t>.359</w:t>
+      </w:r>
+    </w:p>
+    <w:p>
+      <w:pPr>
+        <w:pStyle w:val="ListBullet"/>
+        <w:tabs>
+          <w:tab w:val="clear" w:pos="360"/>
+          <w:tab w:val="num" w:pos="720"/>
+        </w:tabs>
+        <w:ind w:left="720"/>
+      </w:pPr>
+      <w:r>
+        <w:rPr>
+          <w:noProof/>
+        </w:rPr>
+        <w:drawing>
+          <wp:inline distT="0" distB="0" distL="0" distR="0" wp14:anchorId="6A79834D" wp14:editId="2F0263BE">
+            <wp:extent cx="4197202" cy="1748834"/>
+            <wp:effectExtent l="0" t="0" r="0" b="3810"/>
+            <wp:docPr id="32" name="Picture 32"/>
+            <wp:cNvGraphicFramePr>
+              <a:graphicFrameLocks xmlns:a="http://schemas.openxmlformats.org/drawingml/2006/main" noChangeAspect="1"/>
+            </wp:cNvGraphicFramePr>
+            <a:graphic xmlns:a="http://schemas.openxmlformats.org/drawingml/2006/main">
+              <a:graphicData uri="http://schemas.openxmlformats.org/drawingml/2006/picture">
+                <pic:pic xmlns:pic="http://schemas.openxmlformats.org/drawingml/2006/picture">
+                  <pic:nvPicPr>
+                    <pic:cNvPr id="1" name=""/>
+                    <pic:cNvPicPr/>
+                  </pic:nvPicPr>
+                  <pic:blipFill>
+                    <a:blip r:embed="rId33"/>
+                    <a:stretch>
+                      <a:fillRect/>
+                    </a:stretch>
+                  </pic:blipFill>
+                  <pic:spPr>
+                    <a:xfrm>
+                      <a:off x="0" y="0"/>
+                      <a:ext cx="4211167" cy="1754653"/>
+                    </a:xfrm>
+                    <a:prstGeom prst="rect">
+                      <a:avLst/>
+                    </a:prstGeom>
+                  </pic:spPr>
+                </pic:pic>
+              </a:graphicData>
+            </a:graphic>
+          </wp:inline>
+        </w:drawing>
+      </w:r>
+    </w:p>
+    <w:p>
+      <w:pPr>
+        <w:pStyle w:val="ListBullet"/>
+        <w:numPr>
+          <w:ilvl w:val="0"/>
+          <w:numId w:val="0"/>
+        </w:numPr>
+        <w:ind w:left="360" w:hanging="360"/>
+      </w:pPr>
+    </w:p>
+    <w:p>
+      <w:pPr>
+        <w:pStyle w:val="ListBullet"/>
+        <w:numPr>
+          <w:ilvl w:val="0"/>
+          <w:numId w:val="0"/>
+        </w:numPr>
+        <w:ind w:left="360" w:hanging="360"/>
+        <w:jc w:val="center"/>
+        <w:rPr>
+          <w:b/>
+          <w:u w:val="single"/>
+        </w:rPr>
+      </w:pPr>
+      <w:r>
+        <w:rPr>
+          <w:b/>
+          <w:u w:val="single"/>
+        </w:rPr>
+        <w:t>Conditional Probabilty</w:t>
+      </w:r>
+      <w:bookmarkStart w:id="0" w:name="_GoBack"/>
+      <w:bookmarkEnd w:id="0"/>
+    </w:p>
+    <w:p>
+      <w:pPr>
+        <w:pStyle w:val="ListBullet"/>
+        <w:numPr>
+          <w:ilvl w:val="0"/>
+          <w:numId w:val="0"/>
+        </w:numPr>
+        <w:ind w:left="360"/>
+      </w:pPr>
     </w:p>
     <w:sectPr>
       <w:pgSz w:w="12240" w:h="15840"/>
@@ -3165,6 +4545,7 @@
   <w:style w:type="character" w:default="1" w:styleId="DefaultParagraphFont">
     <w:name w:val="Default Paragraph Font"/>
     <w:uiPriority w:val="1"/>
+    <w:semiHidden/>
     <w:unhideWhenUsed/>
   </w:style>
   <w:style w:type="table" w:default="1" w:styleId="TableNormal">

</xml_diff>

<commit_message>
Work more through Wk 3 in Intro to Prob. from Coursera Duke Stats with R
</commit_message>
<xml_diff>
--- a/Stats/Coursera/DukeStatsWithR/Course1_IntroToProb/week3/Week3_IntroductionToProbability.docx
+++ b/Stats/Coursera/DukeStatsWithR/Course1_IntroToProb/week3/Week3_IntroductionToProbability.docx
@@ -2591,15 +2591,7 @@
         <w:pStyle w:val="ListBullet"/>
       </w:pPr>
       <w:r>
-        <w:t xml:space="preserve">Ex: Babies have 3 possible eye colors, </w:t>
-      </w:r>
-      <w:proofErr w:type="spellStart"/>
-      <w:r>
-        <w:t>Bl</w:t>
-      </w:r>
-      <w:proofErr w:type="spellEnd"/>
-      <w:r>
-        <w:t xml:space="preserve">, Gr, Br </w:t>
+        <w:t xml:space="preserve">Ex: Babies have 3 possible eye colors, Bl, Gr, Br </w:t>
       </w:r>
       <w:r>
         <w:sym w:font="Wingdings" w:char="F0E0"/>
@@ -2633,15 +2625,7 @@
         <w:t>st</w:t>
       </w:r>
       <w:r>
-        <w:t xml:space="preserve"> has </w:t>
-      </w:r>
-      <w:proofErr w:type="spellStart"/>
-      <w:r>
-        <w:t>Bl</w:t>
-      </w:r>
-      <w:proofErr w:type="spellEnd"/>
-      <w:r>
-        <w:t xml:space="preserve"> eyes </w:t>
+        <w:t xml:space="preserve"> has Bl eyes </w:t>
       </w:r>
       <w:r>
         <w:sym w:font="Wingdings" w:char="F0E0"/>
@@ -2694,15 +2678,7 @@
         <w:ind w:left="1080"/>
       </w:pPr>
       <w:r>
-        <w:t xml:space="preserve">if related, may give some knowledge = dependent (may be more likely to have </w:t>
-      </w:r>
-      <w:proofErr w:type="spellStart"/>
-      <w:r>
-        <w:t>bl</w:t>
-      </w:r>
-      <w:proofErr w:type="spellEnd"/>
-      <w:r>
-        <w:t xml:space="preserve"> eyes </w:t>
+        <w:t xml:space="preserve">if related, may give some knowledge = dependent (may be more likely to have bl eyes </w:t>
       </w:r>
     </w:p>
     <w:p>
@@ -3164,13 +3140,7 @@
         <w:rPr>
           <w:b/>
         </w:rPr>
-        <w:t xml:space="preserve"> – P(A U B)</w:t>
-      </w:r>
-      <w:r>
-        <w:rPr>
-          <w:b/>
-        </w:rPr>
-        <w:t xml:space="preserve"> </w:t>
+        <w:t xml:space="preserve"> – P(A U B) </w:t>
       </w:r>
       <w:r>
         <w:t xml:space="preserve">from </w:t>
@@ -3179,19 +3149,7 @@
         <w:rPr>
           <w:b/>
         </w:rPr>
-        <w:t>general addition rule/additivity</w:t>
-      </w:r>
-      <w:r>
-        <w:rPr>
-          <w:b/>
-        </w:rPr>
-        <w:t xml:space="preserve"> </w:t>
-      </w:r>
-      <w:r>
-        <w:rPr>
-          <w:b/>
-        </w:rPr>
-        <w:t>axiom</w:t>
+        <w:t>general addition rule/additivity axiom</w:t>
       </w:r>
     </w:p>
     <w:p>
@@ -3661,10 +3619,7 @@
         <w:ind w:left="720"/>
       </w:pPr>
       <w:r>
-        <w:t>P(A) = .362, SS = {0,1,2,3,4,5}</w:t>
-      </w:r>
-      <w:r>
-        <w:t xml:space="preserve"> </w:t>
+        <w:t xml:space="preserve">P(A) = .362, SS = {0,1,2,3,4,5} </w:t>
       </w:r>
       <w:r>
         <w:sym w:font="Wingdings" w:char="F0E0"/>
@@ -3746,15 +3701,7 @@
         <w:ind w:left="720"/>
       </w:pPr>
       <w:r>
-        <w:t>P(</w:t>
-      </w:r>
-      <w:proofErr w:type="spellStart"/>
-      <w:r>
-        <w:t>Deg</w:t>
-      </w:r>
-      <w:proofErr w:type="spellEnd"/>
-      <w:r>
-        <w:t xml:space="preserve">) = .138, SS = {0,1,2,3} </w:t>
+        <w:t xml:space="preserve">P(Deg) = .138, SS = {0,1,2,3} </w:t>
       </w:r>
       <w:r>
         <w:sym w:font="Wingdings" w:char="F0E0"/>
@@ -3773,41 +3720,19 @@
         <w:ind w:left="720"/>
       </w:pPr>
       <w:r>
-        <w:t xml:space="preserve">P(&gt;= 1) = 1 - </w:t>
-      </w:r>
-      <w:r>
-        <w:t>P(none)</w:t>
-      </w:r>
-      <w:r>
-        <w:t xml:space="preserve"> </w:t>
+        <w:t xml:space="preserve">P(&gt;= 1) = 1 - P(none) </w:t>
       </w:r>
       <w:r>
         <w:sym w:font="Wingdings" w:char="F0E0"/>
       </w:r>
       <w:r>
-        <w:t xml:space="preserve"> 1 – P(</w:t>
-      </w:r>
-      <w:proofErr w:type="spellStart"/>
-      <w:r>
-        <w:t>No,No,No</w:t>
-      </w:r>
-      <w:proofErr w:type="spellEnd"/>
-      <w:r>
-        <w:t xml:space="preserve">) </w:t>
+        <w:t xml:space="preserve"> 1 – P(No,No,No) </w:t>
       </w:r>
       <w:r>
         <w:sym w:font="Wingdings" w:char="F0E0"/>
       </w:r>
       <w:r>
-        <w:t xml:space="preserve"> P(No) = 1 – P(</w:t>
-      </w:r>
-      <w:proofErr w:type="spellStart"/>
-      <w:r>
-        <w:t>Deg</w:t>
-      </w:r>
-      <w:proofErr w:type="spellEnd"/>
-      <w:r>
-        <w:t>) = 1 - .138 = .862</w:t>
+        <w:t xml:space="preserve"> P(No) = 1 – P(Deg) = 1 - .138 = .862</w:t>
       </w:r>
     </w:p>
     <w:p>
@@ -3916,8 +3841,6 @@
         </w:rPr>
         <w:t>Conditional Probabilty</w:t>
       </w:r>
-      <w:bookmarkStart w:id="0" w:name="_GoBack"/>
-      <w:bookmarkEnd w:id="0"/>
     </w:p>
     <w:p>
       <w:pPr>
@@ -3928,6 +3851,1890 @@
         </w:numPr>
         <w:ind w:left="360"/>
       </w:pPr>
+    </w:p>
+    <w:p>
+      <w:pPr>
+        <w:pStyle w:val="ListBullet"/>
+      </w:pPr>
+      <w:r>
+        <w:rPr>
+          <w:noProof/>
+        </w:rPr>
+        <w:drawing>
+          <wp:inline distT="0" distB="0" distL="0" distR="0" wp14:anchorId="1775FFF5" wp14:editId="6CD816A4">
+            <wp:extent cx="4400550" cy="477522"/>
+            <wp:effectExtent l="0" t="0" r="0" b="0"/>
+            <wp:docPr id="27" name="Picture 27"/>
+            <wp:cNvGraphicFramePr>
+              <a:graphicFrameLocks xmlns:a="http://schemas.openxmlformats.org/drawingml/2006/main" noChangeAspect="1"/>
+            </wp:cNvGraphicFramePr>
+            <a:graphic xmlns:a="http://schemas.openxmlformats.org/drawingml/2006/main">
+              <a:graphicData uri="http://schemas.openxmlformats.org/drawingml/2006/picture">
+                <pic:pic xmlns:pic="http://schemas.openxmlformats.org/drawingml/2006/picture">
+                  <pic:nvPicPr>
+                    <pic:cNvPr id="1" name=""/>
+                    <pic:cNvPicPr/>
+                  </pic:nvPicPr>
+                  <pic:blipFill>
+                    <a:blip r:embed="rId34"/>
+                    <a:stretch>
+                      <a:fillRect/>
+                    </a:stretch>
+                  </pic:blipFill>
+                  <pic:spPr>
+                    <a:xfrm>
+                      <a:off x="0" y="0"/>
+                      <a:ext cx="4510315" cy="489433"/>
+                    </a:xfrm>
+                    <a:prstGeom prst="rect">
+                      <a:avLst/>
+                    </a:prstGeom>
+                  </pic:spPr>
+                </pic:pic>
+              </a:graphicData>
+            </a:graphic>
+          </wp:inline>
+        </w:drawing>
+      </w:r>
+    </w:p>
+    <w:p>
+      <w:pPr>
+        <w:pStyle w:val="ListBullet"/>
+        <w:numPr>
+          <w:ilvl w:val="0"/>
+          <w:numId w:val="0"/>
+        </w:numPr>
+        <w:ind w:left="360" w:firstLine="360"/>
+      </w:pPr>
+      <w:r>
+        <w:rPr>
+          <w:noProof/>
+        </w:rPr>
+        <w:drawing>
+          <wp:inline distT="0" distB="0" distL="0" distR="0" wp14:anchorId="586163F9" wp14:editId="45B9F3E9">
+            <wp:extent cx="4219575" cy="428494"/>
+            <wp:effectExtent l="0" t="0" r="0" b="0"/>
+            <wp:docPr id="31" name="Picture 31"/>
+            <wp:cNvGraphicFramePr>
+              <a:graphicFrameLocks xmlns:a="http://schemas.openxmlformats.org/drawingml/2006/main" noChangeAspect="1"/>
+            </wp:cNvGraphicFramePr>
+            <a:graphic xmlns:a="http://schemas.openxmlformats.org/drawingml/2006/main">
+              <a:graphicData uri="http://schemas.openxmlformats.org/drawingml/2006/picture">
+                <pic:pic xmlns:pic="http://schemas.openxmlformats.org/drawingml/2006/picture">
+                  <pic:nvPicPr>
+                    <pic:cNvPr id="1" name=""/>
+                    <pic:cNvPicPr/>
+                  </pic:nvPicPr>
+                  <pic:blipFill>
+                    <a:blip r:embed="rId35"/>
+                    <a:stretch>
+                      <a:fillRect/>
+                    </a:stretch>
+                  </pic:blipFill>
+                  <pic:spPr>
+                    <a:xfrm>
+                      <a:off x="0" y="0"/>
+                      <a:ext cx="4343441" cy="441072"/>
+                    </a:xfrm>
+                    <a:prstGeom prst="rect">
+                      <a:avLst/>
+                    </a:prstGeom>
+                  </pic:spPr>
+                </pic:pic>
+              </a:graphicData>
+            </a:graphic>
+          </wp:inline>
+        </w:drawing>
+      </w:r>
+    </w:p>
+    <w:p>
+      <w:pPr>
+        <w:pStyle w:val="ListBullet"/>
+        <w:numPr>
+          <w:ilvl w:val="0"/>
+          <w:numId w:val="0"/>
+        </w:numPr>
+        <w:ind w:left="720"/>
+      </w:pPr>
+      <w:r>
+        <w:rPr>
+          <w:noProof/>
+        </w:rPr>
+        <w:drawing>
+          <wp:inline distT="0" distB="0" distL="0" distR="0" wp14:anchorId="2DB45EC2" wp14:editId="35AFEEEB">
+            <wp:extent cx="3385661" cy="923925"/>
+            <wp:effectExtent l="0" t="0" r="5715" b="0"/>
+            <wp:docPr id="34" name="Picture 34"/>
+            <wp:cNvGraphicFramePr>
+              <a:graphicFrameLocks xmlns:a="http://schemas.openxmlformats.org/drawingml/2006/main" noChangeAspect="1"/>
+            </wp:cNvGraphicFramePr>
+            <a:graphic xmlns:a="http://schemas.openxmlformats.org/drawingml/2006/main">
+              <a:graphicData uri="http://schemas.openxmlformats.org/drawingml/2006/picture">
+                <pic:pic xmlns:pic="http://schemas.openxmlformats.org/drawingml/2006/picture">
+                  <pic:nvPicPr>
+                    <pic:cNvPr id="1" name=""/>
+                    <pic:cNvPicPr/>
+                  </pic:nvPicPr>
+                  <pic:blipFill>
+                    <a:blip r:embed="rId36"/>
+                    <a:stretch>
+                      <a:fillRect/>
+                    </a:stretch>
+                  </pic:blipFill>
+                  <pic:spPr>
+                    <a:xfrm>
+                      <a:off x="0" y="0"/>
+                      <a:ext cx="3461962" cy="944747"/>
+                    </a:xfrm>
+                    <a:prstGeom prst="rect">
+                      <a:avLst/>
+                    </a:prstGeom>
+                  </pic:spPr>
+                </pic:pic>
+              </a:graphicData>
+            </a:graphic>
+          </wp:inline>
+        </w:drawing>
+      </w:r>
+    </w:p>
+    <w:p>
+      <w:pPr>
+        <w:pStyle w:val="ListBullet"/>
+      </w:pPr>
+      <w:r>
+        <w:lastRenderedPageBreak/>
+        <w:t xml:space="preserve">The social </w:t>
+      </w:r>
+      <w:r>
+        <w:t>class</w:t>
+      </w:r>
+      <w:r>
+        <w:t xml:space="preserve"> here is what we’re taking to be the “truth”</w:t>
+      </w:r>
+    </w:p>
+    <w:p>
+      <w:pPr>
+        <w:pStyle w:val="ListBullet"/>
+      </w:pPr>
+      <w:r>
+        <w:t xml:space="preserve">Given 2 categorical variables, we can create a </w:t>
+      </w:r>
+      <w:r>
+        <w:rPr>
+          <w:b/>
+        </w:rPr>
+        <w:t xml:space="preserve">contingency table </w:t>
+      </w:r>
+      <w:r>
+        <w:t>of objective + subjective social class</w:t>
+      </w:r>
+    </w:p>
+    <w:p>
+      <w:pPr>
+        <w:pStyle w:val="ListBullet"/>
+        <w:numPr>
+          <w:ilvl w:val="0"/>
+          <w:numId w:val="0"/>
+        </w:numPr>
+        <w:ind w:left="360"/>
+      </w:pPr>
+      <w:r>
+        <w:rPr>
+          <w:noProof/>
+        </w:rPr>
+        <w:drawing>
+          <wp:inline distT="0" distB="0" distL="0" distR="0" wp14:anchorId="2C2C3659" wp14:editId="26E37A05">
+            <wp:extent cx="5943600" cy="1764030"/>
+            <wp:effectExtent l="0" t="0" r="0" b="7620"/>
+            <wp:docPr id="35" name="Picture 35"/>
+            <wp:cNvGraphicFramePr>
+              <a:graphicFrameLocks xmlns:a="http://schemas.openxmlformats.org/drawingml/2006/main" noChangeAspect="1"/>
+            </wp:cNvGraphicFramePr>
+            <a:graphic xmlns:a="http://schemas.openxmlformats.org/drawingml/2006/main">
+              <a:graphicData uri="http://schemas.openxmlformats.org/drawingml/2006/picture">
+                <pic:pic xmlns:pic="http://schemas.openxmlformats.org/drawingml/2006/picture">
+                  <pic:nvPicPr>
+                    <pic:cNvPr id="1" name=""/>
+                    <pic:cNvPicPr/>
+                  </pic:nvPicPr>
+                  <pic:blipFill>
+                    <a:blip r:embed="rId37"/>
+                    <a:stretch>
+                      <a:fillRect/>
+                    </a:stretch>
+                  </pic:blipFill>
+                  <pic:spPr>
+                    <a:xfrm>
+                      <a:off x="0" y="0"/>
+                      <a:ext cx="5943600" cy="1764030"/>
+                    </a:xfrm>
+                    <a:prstGeom prst="rect">
+                      <a:avLst/>
+                    </a:prstGeom>
+                  </pic:spPr>
+                </pic:pic>
+              </a:graphicData>
+            </a:graphic>
+          </wp:inline>
+        </w:drawing>
+      </w:r>
+    </w:p>
+    <w:p>
+      <w:pPr>
+        <w:pStyle w:val="ListBullet"/>
+      </w:pPr>
+      <w:r>
+        <w:rPr>
+          <w:b/>
+        </w:rPr>
+        <w:t xml:space="preserve">Marginal Probability </w:t>
+      </w:r>
+      <w:r>
+        <w:sym w:font="Wingdings" w:char="F0E0"/>
+      </w:r>
+      <w:r>
+        <w:t xml:space="preserve"> counts used to calculate P() come from</w:t>
+      </w:r>
+      <w:r>
+        <w:t xml:space="preserve"> the</w:t>
+      </w:r>
+      <w:r>
+        <w:t xml:space="preserve"> </w:t>
+      </w:r>
+      <w:r>
+        <w:rPr>
+          <w:b/>
+        </w:rPr>
+        <w:t xml:space="preserve">margins </w:t>
+      </w:r>
+      <w:r>
+        <w:t>of the contingency table</w:t>
+      </w:r>
+      <w:r>
+        <w:t xml:space="preserve"> </w:t>
+      </w:r>
+      <w:r>
+        <w:sym w:font="Wingdings" w:char="F0E0"/>
+      </w:r>
+      <w:r>
+        <w:t xml:space="preserve"> bottom row, last col (the TOTAL row + TOTAL col)</w:t>
+      </w:r>
+    </w:p>
+    <w:p>
+      <w:pPr>
+        <w:pStyle w:val="ListBullet"/>
+        <w:tabs>
+          <w:tab w:val="clear" w:pos="360"/>
+          <w:tab w:val="num" w:pos="720"/>
+        </w:tabs>
+        <w:ind w:left="720"/>
+      </w:pPr>
+      <w:r>
+        <w:t xml:space="preserve">P(objective = upper-middle class) </w:t>
+      </w:r>
+      <w:r>
+        <w:sym w:font="Wingdings" w:char="F0E8"/>
+      </w:r>
+      <w:r>
+        <w:t xml:space="preserve"> P(obj UMC)</w:t>
+      </w:r>
+    </w:p>
+    <w:p>
+      <w:pPr>
+        <w:pStyle w:val="ListBullet"/>
+        <w:tabs>
+          <w:tab w:val="clear" w:pos="360"/>
+          <w:tab w:val="num" w:pos="1080"/>
+        </w:tabs>
+        <w:ind w:left="1080"/>
+      </w:pPr>
+      <w:r>
+        <w:t xml:space="preserve">Look at objective upper-middle class column </w:t>
+      </w:r>
+      <w:r>
+        <w:sym w:font="Wingdings" w:char="F0E0"/>
+      </w:r>
+      <w:r>
+        <w:t xml:space="preserve"> see 50 students in this category out of 98 total = 50/98 = ~1/2 = ~51%</w:t>
+      </w:r>
+    </w:p>
+    <w:p>
+      <w:pPr>
+        <w:pStyle w:val="ListBullet"/>
+        <w:tabs>
+          <w:tab w:val="clear" w:pos="360"/>
+          <w:tab w:val="num" w:pos="720"/>
+        </w:tabs>
+        <w:ind w:left="720"/>
+      </w:pPr>
+      <w:r>
+        <w:t>P(</w:t>
+      </w:r>
+      <w:r>
+        <w:t>sub</w:t>
+      </w:r>
+      <w:r>
+        <w:t xml:space="preserve"> UMC)</w:t>
+      </w:r>
+      <w:r>
+        <w:t xml:space="preserve"> =</w:t>
+      </w:r>
+      <w:r>
+        <w:t xml:space="preserve"> see </w:t>
+      </w:r>
+      <w:r>
+        <w:t xml:space="preserve">45 </w:t>
+      </w:r>
+      <w:r>
+        <w:t xml:space="preserve">students in this </w:t>
+      </w:r>
+      <w:r>
+        <w:t>row</w:t>
+      </w:r>
+      <w:r>
+        <w:t xml:space="preserve"> out of 98 total = </w:t>
+      </w:r>
+      <w:r>
+        <w:t>45</w:t>
+      </w:r>
+      <w:r>
+        <w:t xml:space="preserve">/98 = </w:t>
+      </w:r>
+      <w:r>
+        <w:t>.46</w:t>
+      </w:r>
+    </w:p>
+    <w:p>
+      <w:pPr>
+        <w:pStyle w:val="ListBullet"/>
+      </w:pPr>
+      <w:r>
+        <w:rPr>
+          <w:b/>
+        </w:rPr>
+        <w:t>Join Probability</w:t>
+      </w:r>
+      <w:r>
+        <w:rPr>
+          <w:b/>
+        </w:rPr>
+        <w:t xml:space="preserve"> </w:t>
+      </w:r>
+      <w:r>
+        <w:sym w:font="Wingdings" w:char="F0E0"/>
+      </w:r>
+      <w:r>
+        <w:t xml:space="preserve"> P() at intersection of 2 events of interest (intersection of Venn diagram)</w:t>
+      </w:r>
+    </w:p>
+    <w:p>
+      <w:pPr>
+        <w:pStyle w:val="ListBullet"/>
+        <w:tabs>
+          <w:tab w:val="clear" w:pos="360"/>
+          <w:tab w:val="num" w:pos="720"/>
+        </w:tabs>
+        <w:ind w:left="720"/>
+      </w:pPr>
+      <w:r>
+        <w:t xml:space="preserve">P(sub UMC </w:t>
+      </w:r>
+      <w:r>
+        <w:t>&amp;</w:t>
+      </w:r>
+      <w:r>
+        <w:rPr>
+          <w:i/>
+        </w:rPr>
+        <w:t xml:space="preserve"> </w:t>
+      </w:r>
+      <w:r>
+        <w:t xml:space="preserve">obj UMC) </w:t>
+      </w:r>
+      <w:r>
+        <w:sym w:font="Wingdings" w:char="F0E0"/>
+      </w:r>
+      <w:r>
+        <w:t xml:space="preserve"> look for cell intersection of specified row + col </w:t>
+      </w:r>
+      <w:r>
+        <w:sym w:font="Wingdings" w:char="F0E0"/>
+      </w:r>
+      <w:r>
+        <w:t xml:space="preserve"> 37/98 = .38</w:t>
+      </w:r>
+    </w:p>
+    <w:p>
+      <w:pPr>
+        <w:pStyle w:val="ListBullet"/>
+        <w:tabs>
+          <w:tab w:val="clear" w:pos="360"/>
+          <w:tab w:val="num" w:pos="720"/>
+        </w:tabs>
+        <w:ind w:left="720"/>
+      </w:pPr>
+      <w:r>
+        <w:t>P(sub WC &amp; obj WC) = 8/98 = .08</w:t>
+      </w:r>
+    </w:p>
+    <w:p>
+      <w:pPr>
+        <w:pStyle w:val="ListBullet"/>
+        <w:rPr>
+          <w:b/>
+        </w:rPr>
+      </w:pPr>
+      <w:r>
+        <w:rPr>
+          <w:b/>
+        </w:rPr>
+        <w:t>Conditional Probability</w:t>
+      </w:r>
+    </w:p>
+    <w:p>
+      <w:pPr>
+        <w:pStyle w:val="ListBullet"/>
+        <w:tabs>
+          <w:tab w:val="clear" w:pos="360"/>
+          <w:tab w:val="num" w:pos="720"/>
+        </w:tabs>
+        <w:ind w:left="720"/>
+      </w:pPr>
+      <w:r>
+        <w:t xml:space="preserve">P() a student objectively in WC associates w/ UMC </w:t>
+      </w:r>
+      <w:r>
+        <w:sym w:font="Wingdings" w:char="F0E0"/>
+      </w:r>
+      <w:r>
+        <w:t xml:space="preserve"> </w:t>
+      </w:r>
+      <w:r>
+        <w:t>P() they believe they’re UMC given that they’</w:t>
+      </w:r>
+      <w:r>
+        <w:t xml:space="preserve">re WC </w:t>
+      </w:r>
+      <w:r>
+        <w:sym w:font="Wingdings" w:char="F0E0"/>
+      </w:r>
+      <w:r>
+        <w:t xml:space="preserve"> </w:t>
+      </w:r>
+      <w:r>
+        <w:rPr>
+          <w:b/>
+        </w:rPr>
+        <w:t>P(sub UMC</w:t>
+      </w:r>
+      <w:r>
+        <w:rPr>
+          <w:b/>
+        </w:rPr>
+        <w:t xml:space="preserve"> | </w:t>
+      </w:r>
+      <w:r>
+        <w:rPr>
+          <w:b/>
+        </w:rPr>
+        <w:t>obj WC</w:t>
+      </w:r>
+      <w:r>
+        <w:rPr>
+          <w:b/>
+        </w:rPr>
+        <w:t xml:space="preserve">) </w:t>
+      </w:r>
+      <w:r>
+        <w:rPr>
+          <w:b/>
+        </w:rPr>
+        <w:sym w:font="Wingdings" w:char="F0E0"/>
+      </w:r>
+      <w:r>
+        <w:rPr>
+          <w:b/>
+        </w:rPr>
+        <w:t xml:space="preserve"> 8</w:t>
+      </w:r>
+      <w:r>
+        <w:rPr>
+          <w:b/>
+        </w:rPr>
+        <w:t xml:space="preserve"> WC who think UMC </w:t>
+      </w:r>
+      <w:r>
+        <w:rPr>
+          <w:b/>
+        </w:rPr>
+        <w:t>/</w:t>
+      </w:r>
+      <w:r>
+        <w:rPr>
+          <w:b/>
+        </w:rPr>
+        <w:t>4</w:t>
+      </w:r>
+      <w:r>
+        <w:rPr>
+          <w:b/>
+        </w:rPr>
+        <w:t>8</w:t>
+      </w:r>
+      <w:r>
+        <w:rPr>
+          <w:b/>
+        </w:rPr>
+        <w:t xml:space="preserve"> WC</w:t>
+      </w:r>
+      <w:r>
+        <w:rPr>
+          <w:b/>
+        </w:rPr>
+        <w:t xml:space="preserve"> = .</w:t>
+      </w:r>
+      <w:r>
+        <w:rPr>
+          <w:b/>
+        </w:rPr>
+        <w:t>17</w:t>
+      </w:r>
+    </w:p>
+    <w:p>
+      <w:pPr>
+        <w:pStyle w:val="ListBullet"/>
+        <w:tabs>
+          <w:tab w:val="clear" w:pos="360"/>
+          <w:tab w:val="num" w:pos="720"/>
+        </w:tabs>
+        <w:ind w:left="720"/>
+      </w:pPr>
+      <w:r>
+        <w:t>P(sub MC | obj UMC) = 13/50 = .26</w:t>
+      </w:r>
+    </w:p>
+    <w:p>
+      <w:pPr>
+        <w:pStyle w:val="ListBullet"/>
+        <w:numPr>
+          <w:ilvl w:val="0"/>
+          <w:numId w:val="0"/>
+        </w:numPr>
+        <w:ind w:left="720"/>
+      </w:pPr>
+    </w:p>
+    <w:p>
+      <w:pPr>
+        <w:pStyle w:val="ListBullet"/>
+        <w:rPr>
+          <w:b/>
+        </w:rPr>
+      </w:pPr>
+      <w:r>
+        <w:t xml:space="preserve">Calculate conditional probabilities w/ </w:t>
+      </w:r>
+      <w:r>
+        <w:t>Bayes’</w:t>
+      </w:r>
+      <w:r>
+        <w:t xml:space="preserve"> Theorem </w:t>
+      </w:r>
+      <w:r>
+        <w:sym w:font="Wingdings" w:char="F0E0"/>
+      </w:r>
+      <w:r>
+        <w:t xml:space="preserve"> </w:t>
+      </w:r>
+      <w:r>
+        <w:rPr>
+          <w:b/>
+        </w:rPr>
+        <w:t>P(A | B) = P(A &amp; B) / P(B)</w:t>
+      </w:r>
+    </w:p>
+    <w:p>
+      <w:pPr>
+        <w:pStyle w:val="ListBullet"/>
+        <w:numPr>
+          <w:ilvl w:val="0"/>
+          <w:numId w:val="0"/>
+        </w:numPr>
+        <w:ind w:left="360"/>
+        <w:rPr>
+          <w:b/>
+        </w:rPr>
+      </w:pPr>
+      <w:r>
+        <w:rPr>
+          <w:noProof/>
+        </w:rPr>
+        <w:drawing>
+          <wp:inline distT="0" distB="0" distL="0" distR="0" wp14:anchorId="16B126B4" wp14:editId="0C040509">
+            <wp:extent cx="5943600" cy="586740"/>
+            <wp:effectExtent l="0" t="0" r="0" b="3810"/>
+            <wp:docPr id="39" name="Picture 39"/>
+            <wp:cNvGraphicFramePr>
+              <a:graphicFrameLocks xmlns:a="http://schemas.openxmlformats.org/drawingml/2006/main" noChangeAspect="1"/>
+            </wp:cNvGraphicFramePr>
+            <a:graphic xmlns:a="http://schemas.openxmlformats.org/drawingml/2006/main">
+              <a:graphicData uri="http://schemas.openxmlformats.org/drawingml/2006/picture">
+                <pic:pic xmlns:pic="http://schemas.openxmlformats.org/drawingml/2006/picture">
+                  <pic:nvPicPr>
+                    <pic:cNvPr id="1" name=""/>
+                    <pic:cNvPicPr/>
+                  </pic:nvPicPr>
+                  <pic:blipFill>
+                    <a:blip r:embed="rId38"/>
+                    <a:stretch>
+                      <a:fillRect/>
+                    </a:stretch>
+                  </pic:blipFill>
+                  <pic:spPr>
+                    <a:xfrm>
+                      <a:off x="0" y="0"/>
+                      <a:ext cx="5943600" cy="586740"/>
+                    </a:xfrm>
+                    <a:prstGeom prst="rect">
+                      <a:avLst/>
+                    </a:prstGeom>
+                  </pic:spPr>
+                </pic:pic>
+              </a:graphicData>
+            </a:graphic>
+          </wp:inline>
+        </w:drawing>
+      </w:r>
+    </w:p>
+    <w:p>
+      <w:pPr>
+        <w:pStyle w:val="ListBullet"/>
+      </w:pPr>
+      <w:r>
+        <w:rPr>
+          <w:noProof/>
+        </w:rPr>
+        <w:drawing>
+          <wp:inline distT="0" distB="0" distL="0" distR="0" wp14:anchorId="53436AE0" wp14:editId="70327CA4">
+            <wp:extent cx="5074715" cy="1430787"/>
+            <wp:effectExtent l="0" t="0" r="0" b="0"/>
+            <wp:docPr id="40" name="Picture 40"/>
+            <wp:cNvGraphicFramePr>
+              <a:graphicFrameLocks xmlns:a="http://schemas.openxmlformats.org/drawingml/2006/main" noChangeAspect="1"/>
+            </wp:cNvGraphicFramePr>
+            <a:graphic xmlns:a="http://schemas.openxmlformats.org/drawingml/2006/main">
+              <a:graphicData uri="http://schemas.openxmlformats.org/drawingml/2006/picture">
+                <pic:pic xmlns:pic="http://schemas.openxmlformats.org/drawingml/2006/picture">
+                  <pic:nvPicPr>
+                    <pic:cNvPr id="1" name=""/>
+                    <pic:cNvPicPr/>
+                  </pic:nvPicPr>
+                  <pic:blipFill>
+                    <a:blip r:embed="rId39"/>
+                    <a:stretch>
+                      <a:fillRect/>
+                    </a:stretch>
+                  </pic:blipFill>
+                  <pic:spPr>
+                    <a:xfrm>
+                      <a:off x="0" y="0"/>
+                      <a:ext cx="5094228" cy="1436289"/>
+                    </a:xfrm>
+                    <a:prstGeom prst="rect">
+                      <a:avLst/>
+                    </a:prstGeom>
+                  </pic:spPr>
+                </pic:pic>
+              </a:graphicData>
+            </a:graphic>
+          </wp:inline>
+        </w:drawing>
+      </w:r>
+    </w:p>
+    <w:p>
+      <w:pPr>
+        <w:pStyle w:val="ListBullet"/>
+      </w:pPr>
+      <w:r>
+        <w:t xml:space="preserve">P(Below | Non-English) = P(Below &amp; Non-English) / P(Non-English) </w:t>
+      </w:r>
+      <w:r>
+        <w:rPr>
+          <w:b/>
+        </w:rPr>
+        <w:t>= 4.2 / 20.7 = ~.2</w:t>
+      </w:r>
+    </w:p>
+    <w:p>
+      <w:pPr>
+        <w:pStyle w:val="ListBullet"/>
+        <w:tabs>
+          <w:tab w:val="clear" w:pos="360"/>
+          <w:tab w:val="num" w:pos="720"/>
+        </w:tabs>
+        <w:ind w:left="720"/>
+      </w:pPr>
+      <w:r>
+        <w:t xml:space="preserve">Can use this info to compare to the general public. </w:t>
+      </w:r>
+    </w:p>
+    <w:p>
+      <w:pPr>
+        <w:pStyle w:val="ListBullet"/>
+        <w:tabs>
+          <w:tab w:val="clear" w:pos="360"/>
+          <w:tab w:val="num" w:pos="720"/>
+        </w:tabs>
+        <w:ind w:left="720"/>
+      </w:pPr>
+      <w:r>
+        <w:t>Since we know 14.6% live below the poverty line, it seems that living below the poverty line is more prevalent for those who speak a language other than English at home</w:t>
+      </w:r>
+    </w:p>
+    <w:p>
+      <w:pPr>
+        <w:pStyle w:val="ListBullet"/>
+        <w:tabs>
+          <w:tab w:val="clear" w:pos="360"/>
+          <w:tab w:val="num" w:pos="720"/>
+        </w:tabs>
+        <w:ind w:left="720"/>
+      </w:pPr>
+      <w:r>
+        <w:t>This suggest language spoken at home and living below poverty level MAY be dependent</w:t>
+      </w:r>
+    </w:p>
+    <w:p>
+      <w:pPr>
+        <w:pStyle w:val="ListBullet"/>
+        <w:jc w:val="both"/>
+      </w:pPr>
+      <w:r>
+        <w:t>P(</w:t>
+      </w:r>
+      <w:r>
+        <w:t>non-English</w:t>
+      </w:r>
+      <w:r>
+        <w:t xml:space="preserve"> | below) </w:t>
+      </w:r>
+      <w:r>
+        <w:t>= P(</w:t>
+      </w:r>
+      <w:r>
+        <w:t>below</w:t>
+      </w:r>
+      <w:r>
+        <w:t xml:space="preserve"> </w:t>
+      </w:r>
+      <w:r>
+        <w:t>&amp;</w:t>
+      </w:r>
+      <w:r>
+        <w:t xml:space="preserve"> </w:t>
+      </w:r>
+      <w:r>
+        <w:t>non-English</w:t>
+      </w:r>
+      <w:r>
+        <w:t xml:space="preserve">) </w:t>
+      </w:r>
+      <w:r>
+        <w:t>/</w:t>
+      </w:r>
+      <w:r>
+        <w:t xml:space="preserve"> P(</w:t>
+      </w:r>
+      <w:r>
+        <w:t>below</w:t>
+      </w:r>
+      <w:r>
+        <w:t>) = .042 / .146 = .29</w:t>
+      </w:r>
+    </w:p>
+    <w:p>
+      <w:pPr>
+        <w:pStyle w:val="ListBullet"/>
+        <w:jc w:val="both"/>
+      </w:pPr>
+      <w:r>
+        <w:lastRenderedPageBreak/>
+        <w:t xml:space="preserve">Remember </w:t>
+      </w:r>
+      <w:r>
+        <w:rPr>
+          <w:u w:val="single"/>
+        </w:rPr>
+        <w:t xml:space="preserve">Product Rule for Independent </w:t>
+      </w:r>
+      <w:r>
+        <w:rPr>
+          <w:u w:val="single"/>
+        </w:rPr>
+        <w:t>Events</w:t>
+      </w:r>
+      <w:r>
+        <w:t xml:space="preserve"> </w:t>
+      </w:r>
+    </w:p>
+    <w:p>
+      <w:pPr>
+        <w:pStyle w:val="ListBullet"/>
+        <w:tabs>
+          <w:tab w:val="clear" w:pos="360"/>
+          <w:tab w:val="num" w:pos="720"/>
+        </w:tabs>
+        <w:ind w:left="720"/>
+        <w:jc w:val="both"/>
+      </w:pPr>
+      <w:r>
+        <w:rPr>
+          <w:noProof/>
+        </w:rPr>
+        <w:drawing>
+          <wp:inline distT="0" distB="0" distL="0" distR="0" wp14:anchorId="3E193C6F" wp14:editId="25B3BC82">
+            <wp:extent cx="5876925" cy="342900"/>
+            <wp:effectExtent l="0" t="0" r="9525" b="0"/>
+            <wp:docPr id="42" name="Picture 42"/>
+            <wp:cNvGraphicFramePr>
+              <a:graphicFrameLocks xmlns:a="http://schemas.openxmlformats.org/drawingml/2006/main" noChangeAspect="1"/>
+            </wp:cNvGraphicFramePr>
+            <a:graphic xmlns:a="http://schemas.openxmlformats.org/drawingml/2006/main">
+              <a:graphicData uri="http://schemas.openxmlformats.org/drawingml/2006/picture">
+                <pic:pic xmlns:pic="http://schemas.openxmlformats.org/drawingml/2006/picture">
+                  <pic:nvPicPr>
+                    <pic:cNvPr id="1" name=""/>
+                    <pic:cNvPicPr/>
+                  </pic:nvPicPr>
+                  <pic:blipFill>
+                    <a:blip r:embed="rId40"/>
+                    <a:stretch>
+                      <a:fillRect/>
+                    </a:stretch>
+                  </pic:blipFill>
+                  <pic:spPr>
+                    <a:xfrm>
+                      <a:off x="0" y="0"/>
+                      <a:ext cx="5876925" cy="342900"/>
+                    </a:xfrm>
+                    <a:prstGeom prst="rect">
+                      <a:avLst/>
+                    </a:prstGeom>
+                  </pic:spPr>
+                </pic:pic>
+              </a:graphicData>
+            </a:graphic>
+          </wp:inline>
+        </w:drawing>
+      </w:r>
+    </w:p>
+    <w:p>
+      <w:pPr>
+        <w:pStyle w:val="ListBullet"/>
+        <w:tabs>
+          <w:tab w:val="clear" w:pos="360"/>
+          <w:tab w:val="num" w:pos="720"/>
+        </w:tabs>
+        <w:ind w:left="720"/>
+        <w:jc w:val="both"/>
+      </w:pPr>
+      <w:r>
+        <w:t>If we believe the events are NOT independent, or we cannot check if they are, the joint probability must be calculated differently</w:t>
+      </w:r>
+    </w:p>
+    <w:p>
+      <w:pPr>
+        <w:pStyle w:val="ListBullet"/>
+        <w:tabs>
+          <w:tab w:val="clear" w:pos="360"/>
+          <w:tab w:val="num" w:pos="720"/>
+        </w:tabs>
+        <w:ind w:left="720"/>
+        <w:jc w:val="both"/>
+      </w:pPr>
+      <w:r>
+        <w:t xml:space="preserve">Bayes’s DOESN’T have a independence condition </w:t>
+      </w:r>
+      <w:r>
+        <w:sym w:font="Wingdings" w:char="F0E0"/>
+      </w:r>
+      <w:r>
+        <w:t xml:space="preserve"> rearrange it</w:t>
+      </w:r>
+      <w:r>
+        <w:t xml:space="preserve"> </w:t>
+      </w:r>
+      <w:r>
+        <w:sym w:font="Wingdings" w:char="F0E0"/>
+      </w:r>
+      <w:r>
+        <w:t xml:space="preserve"> P(A &amp; B) = P(A | B) * P(B) </w:t>
+      </w:r>
+    </w:p>
+    <w:p>
+      <w:pPr>
+        <w:pStyle w:val="ListBullet"/>
+        <w:tabs>
+          <w:tab w:val="clear" w:pos="360"/>
+          <w:tab w:val="num" w:pos="720"/>
+        </w:tabs>
+        <w:ind w:left="720"/>
+        <w:jc w:val="both"/>
+      </w:pPr>
+      <w:r>
+        <w:t>This is</w:t>
+      </w:r>
+      <w:r>
+        <w:t xml:space="preserve"> </w:t>
+      </w:r>
+      <w:r>
+        <w:rPr>
+          <w:b/>
+        </w:rPr>
+        <w:t>general product rule</w:t>
+      </w:r>
+    </w:p>
+    <w:p>
+      <w:pPr>
+        <w:pStyle w:val="ListBullet"/>
+      </w:pPr>
+      <w:r>
+        <w:t xml:space="preserve">Generally, if P(A|B) = P(A), events A + B are said to be independent </w:t>
+      </w:r>
+      <w:r>
+        <w:sym w:font="Wingdings" w:char="F0E0"/>
+      </w:r>
+      <w:r>
+        <w:t xml:space="preserve"> knowing event B occurred did nothing to change the probability of A occurring</w:t>
+      </w:r>
+    </w:p>
+    <w:p>
+      <w:pPr>
+        <w:pStyle w:val="ListBullet"/>
+        <w:tabs>
+          <w:tab w:val="clear" w:pos="360"/>
+          <w:tab w:val="num" w:pos="720"/>
+        </w:tabs>
+        <w:ind w:left="720"/>
+      </w:pPr>
+      <w:r>
+        <w:t xml:space="preserve">Mathematically </w:t>
+      </w:r>
+      <w:r>
+        <w:sym w:font="Wingdings" w:char="F0E0"/>
+      </w:r>
+      <w:r>
+        <w:t xml:space="preserve"> if they’re independent, P(A &amp; B) = P(A) * P(B)</w:t>
+      </w:r>
+    </w:p>
+    <w:p>
+      <w:pPr>
+        <w:pStyle w:val="ListBullet"/>
+        <w:numPr>
+          <w:ilvl w:val="0"/>
+          <w:numId w:val="0"/>
+        </w:numPr>
+        <w:ind w:left="720" w:firstLine="720"/>
+      </w:pPr>
+      <w:r>
+        <w:rPr>
+          <w:noProof/>
+        </w:rPr>
+        <w:drawing>
+          <wp:inline distT="0" distB="0" distL="0" distR="0" wp14:anchorId="6F3D5A6E" wp14:editId="15536E41">
+            <wp:extent cx="3019355" cy="422397"/>
+            <wp:effectExtent l="0" t="0" r="0" b="0"/>
+            <wp:docPr id="43" name="Picture 43"/>
+            <wp:cNvGraphicFramePr>
+              <a:graphicFrameLocks xmlns:a="http://schemas.openxmlformats.org/drawingml/2006/main" noChangeAspect="1"/>
+            </wp:cNvGraphicFramePr>
+            <a:graphic xmlns:a="http://schemas.openxmlformats.org/drawingml/2006/main">
+              <a:graphicData uri="http://schemas.openxmlformats.org/drawingml/2006/picture">
+                <pic:pic xmlns:pic="http://schemas.openxmlformats.org/drawingml/2006/picture">
+                  <pic:nvPicPr>
+                    <pic:cNvPr id="1" name=""/>
+                    <pic:cNvPicPr/>
+                  </pic:nvPicPr>
+                  <pic:blipFill>
+                    <a:blip r:embed="rId41"/>
+                    <a:stretch>
+                      <a:fillRect/>
+                    </a:stretch>
+                  </pic:blipFill>
+                  <pic:spPr>
+                    <a:xfrm>
+                      <a:off x="0" y="0"/>
+                      <a:ext cx="3091779" cy="432529"/>
+                    </a:xfrm>
+                    <a:prstGeom prst="rect">
+                      <a:avLst/>
+                    </a:prstGeom>
+                  </pic:spPr>
+                </pic:pic>
+              </a:graphicData>
+            </a:graphic>
+          </wp:inline>
+        </w:drawing>
+      </w:r>
+    </w:p>
+    <w:p>
+      <w:pPr>
+        <w:pStyle w:val="ListBullet"/>
+        <w:numPr>
+          <w:ilvl w:val="0"/>
+          <w:numId w:val="0"/>
+        </w:numPr>
+        <w:ind w:left="360" w:hanging="360"/>
+      </w:pPr>
+    </w:p>
+    <w:p>
+      <w:pPr>
+        <w:pStyle w:val="ListBullet"/>
+      </w:pPr>
+      <w:r>
+        <w:rPr>
+          <w:noProof/>
+        </w:rPr>
+        <w:drawing>
+          <wp:inline distT="0" distB="0" distL="0" distR="0" wp14:anchorId="246F08DA" wp14:editId="0C37865D">
+            <wp:extent cx="3686175" cy="990527"/>
+            <wp:effectExtent l="0" t="0" r="0" b="635"/>
+            <wp:docPr id="44" name="Picture 44"/>
+            <wp:cNvGraphicFramePr>
+              <a:graphicFrameLocks xmlns:a="http://schemas.openxmlformats.org/drawingml/2006/main" noChangeAspect="1"/>
+            </wp:cNvGraphicFramePr>
+            <a:graphic xmlns:a="http://schemas.openxmlformats.org/drawingml/2006/main">
+              <a:graphicData uri="http://schemas.openxmlformats.org/drawingml/2006/picture">
+                <pic:pic xmlns:pic="http://schemas.openxmlformats.org/drawingml/2006/picture">
+                  <pic:nvPicPr>
+                    <pic:cNvPr id="1" name=""/>
+                    <pic:cNvPicPr/>
+                  </pic:nvPicPr>
+                  <pic:blipFill>
+                    <a:blip r:embed="rId42"/>
+                    <a:stretch>
+                      <a:fillRect/>
+                    </a:stretch>
+                  </pic:blipFill>
+                  <pic:spPr>
+                    <a:xfrm>
+                      <a:off x="0" y="0"/>
+                      <a:ext cx="3709719" cy="996854"/>
+                    </a:xfrm>
+                    <a:prstGeom prst="rect">
+                      <a:avLst/>
+                    </a:prstGeom>
+                  </pic:spPr>
+                </pic:pic>
+              </a:graphicData>
+            </a:graphic>
+          </wp:inline>
+        </w:drawing>
+      </w:r>
+    </w:p>
+    <w:p>
+      <w:pPr>
+        <w:pStyle w:val="ListBullet"/>
+        <w:tabs>
+          <w:tab w:val="clear" w:pos="360"/>
+          <w:tab w:val="num" w:pos="720"/>
+        </w:tabs>
+        <w:ind w:left="720"/>
+      </w:pPr>
+      <w:r>
+        <w:t>P(SS) = 60/100</w:t>
+      </w:r>
+      <w:r>
+        <w:t xml:space="preserve"> = .6</w:t>
+      </w:r>
+    </w:p>
+    <w:p>
+      <w:pPr>
+        <w:pStyle w:val="ListBullet"/>
+        <w:tabs>
+          <w:tab w:val="clear" w:pos="360"/>
+          <w:tab w:val="num" w:pos="720"/>
+        </w:tabs>
+        <w:ind w:left="720"/>
+      </w:pPr>
+      <w:r>
+        <w:t xml:space="preserve">Find P(SS) if we know the randomly sampled student is a female = </w:t>
+      </w:r>
+      <w:r>
+        <w:t>P(SS | G)</w:t>
+      </w:r>
+      <w:r>
+        <w:t xml:space="preserve"> = P(SS &amp; F) / P(F) = </w:t>
+      </w:r>
+      <w:r>
+        <w:t>(30/</w:t>
+      </w:r>
+      <w:r>
+        <w:t>100</w:t>
+      </w:r>
+      <w:r>
+        <w:t xml:space="preserve">) / (50/100) = </w:t>
+      </w:r>
+      <w:r>
+        <w:t xml:space="preserve">30 / </w:t>
+      </w:r>
+      <w:r>
+        <w:t>5</w:t>
+      </w:r>
+      <w:r>
+        <w:t>0 = .6</w:t>
+      </w:r>
+    </w:p>
+    <w:p>
+      <w:pPr>
+        <w:pStyle w:val="ListBullet"/>
+        <w:tabs>
+          <w:tab w:val="clear" w:pos="360"/>
+          <w:tab w:val="num" w:pos="720"/>
+        </w:tabs>
+        <w:ind w:left="720"/>
+      </w:pPr>
+      <w:r>
+        <w:t xml:space="preserve">Also note that </w:t>
+      </w:r>
+      <w:r>
+        <w:rPr>
+          <w:b/>
+        </w:rPr>
+        <w:t>P(SS) = P(SS | M) = P(SS | F) = .6</w:t>
+      </w:r>
+      <w:r>
+        <w:t xml:space="preserve"> </w:t>
+      </w:r>
+      <w:r>
+        <w:sym w:font="Wingdings" w:char="F0E0"/>
+      </w:r>
+      <w:r>
+        <w:rPr>
+          <w:i/>
+        </w:rPr>
+        <w:t xml:space="preserve"> all are the same P() </w:t>
+      </w:r>
+      <w:r>
+        <w:rPr>
+          <w:i/>
+        </w:rPr>
+        <w:sym w:font="Wingdings" w:char="F0E0"/>
+      </w:r>
+      <w:r>
+        <w:rPr>
+          <w:i/>
+        </w:rPr>
+        <w:t xml:space="preserve"> if we know P(A | B) = P(A), then the events are independent</w:t>
+      </w:r>
+    </w:p>
+    <w:p>
+      <w:pPr>
+        <w:pStyle w:val="ListBullet"/>
+        <w:tabs>
+          <w:tab w:val="clear" w:pos="360"/>
+          <w:tab w:val="num" w:pos="720"/>
+        </w:tabs>
+        <w:ind w:left="720"/>
+      </w:pPr>
+      <w:r>
+        <w:t xml:space="preserve">Here, P(SS) = P(SS | either gender) </w:t>
+      </w:r>
+      <w:r>
+        <w:sym w:font="Wingdings" w:char="F0E0"/>
+      </w:r>
+      <w:r>
+        <w:t xml:space="preserve"> can determine gender and major are independent</w:t>
+      </w:r>
+    </w:p>
+    <w:p>
+      <w:pPr>
+        <w:pStyle w:val="ListBullet"/>
+        <w:numPr>
+          <w:ilvl w:val="0"/>
+          <w:numId w:val="0"/>
+        </w:numPr>
+        <w:ind w:left="360" w:hanging="360"/>
+      </w:pPr>
+    </w:p>
+    <w:p>
+      <w:pPr>
+        <w:pStyle w:val="ListBullet"/>
+        <w:numPr>
+          <w:ilvl w:val="0"/>
+          <w:numId w:val="0"/>
+        </w:numPr>
+        <w:ind w:left="360" w:hanging="360"/>
+        <w:jc w:val="center"/>
+        <w:rPr>
+          <w:b/>
+          <w:u w:val="single"/>
+        </w:rPr>
+      </w:pPr>
+      <w:r>
+        <w:rPr>
+          <w:b/>
+          <w:u w:val="single"/>
+        </w:rPr>
+        <w:t>Probability Trees</w:t>
+      </w:r>
+    </w:p>
+    <w:p>
+      <w:pPr>
+        <w:pStyle w:val="ListBullet"/>
+        <w:numPr>
+          <w:ilvl w:val="0"/>
+          <w:numId w:val="0"/>
+        </w:numPr>
+        <w:ind w:left="360" w:hanging="360"/>
+        <w:jc w:val="center"/>
+        <w:rPr>
+          <w:b/>
+          <w:u w:val="single"/>
+        </w:rPr>
+      </w:pPr>
+    </w:p>
+    <w:p>
+      <w:pPr>
+        <w:pStyle w:val="ListBullet"/>
+      </w:pPr>
+      <w:r>
+        <w:t xml:space="preserve">These are helpful for solving conditional probabilities, especially when the probability we’re asked for is the opposite of what we’re given: P(A|B) </w:t>
+      </w:r>
+      <w:r>
+        <w:sym w:font="Wingdings" w:char="F0E0"/>
+      </w:r>
+      <w:r>
+        <w:t xml:space="preserve"> P(B|A)</w:t>
+      </w:r>
+    </w:p>
+    <w:p>
+      <w:pPr>
+        <w:pStyle w:val="ListBullet"/>
+      </w:pPr>
+      <w:r>
+        <w:rPr>
+          <w:noProof/>
+        </w:rPr>
+        <w:drawing>
+          <wp:inline distT="0" distB="0" distL="0" distR="0" wp14:anchorId="747F3897" wp14:editId="3636476B">
+            <wp:extent cx="3238500" cy="925286"/>
+            <wp:effectExtent l="0" t="0" r="0" b="8255"/>
+            <wp:docPr id="45" name="Picture 45"/>
+            <wp:cNvGraphicFramePr>
+              <a:graphicFrameLocks xmlns:a="http://schemas.openxmlformats.org/drawingml/2006/main" noChangeAspect="1"/>
+            </wp:cNvGraphicFramePr>
+            <a:graphic xmlns:a="http://schemas.openxmlformats.org/drawingml/2006/main">
+              <a:graphicData uri="http://schemas.openxmlformats.org/drawingml/2006/picture">
+                <pic:pic xmlns:pic="http://schemas.openxmlformats.org/drawingml/2006/picture">
+                  <pic:nvPicPr>
+                    <pic:cNvPr id="1" name=""/>
+                    <pic:cNvPicPr/>
+                  </pic:nvPicPr>
+                  <pic:blipFill>
+                    <a:blip r:embed="rId43"/>
+                    <a:stretch>
+                      <a:fillRect/>
+                    </a:stretch>
+                  </pic:blipFill>
+                  <pic:spPr>
+                    <a:xfrm>
+                      <a:off x="0" y="0"/>
+                      <a:ext cx="3251437" cy="928982"/>
+                    </a:xfrm>
+                    <a:prstGeom prst="rect">
+                      <a:avLst/>
+                    </a:prstGeom>
+                  </pic:spPr>
+                </pic:pic>
+              </a:graphicData>
+            </a:graphic>
+          </wp:inline>
+        </w:drawing>
+      </w:r>
+    </w:p>
+    <w:p>
+      <w:pPr>
+        <w:pStyle w:val="ListBullet"/>
+        <w:tabs>
+          <w:tab w:val="clear" w:pos="360"/>
+          <w:tab w:val="num" w:pos="720"/>
+        </w:tabs>
+        <w:ind w:left="720"/>
+      </w:pPr>
+      <w:r>
+        <w:t>P(S) = .6, P(NS) = .4, P(F|S) = 35/60, P(F|NS) = 3/40</w:t>
+      </w:r>
+    </w:p>
+    <w:p>
+      <w:pPr>
+        <w:pStyle w:val="ListBullet"/>
+        <w:tabs>
+          <w:tab w:val="clear" w:pos="360"/>
+          <w:tab w:val="num" w:pos="720"/>
+        </w:tabs>
+        <w:ind w:left="720"/>
+      </w:pPr>
+      <w:r>
+        <w:rPr>
+          <w:noProof/>
+        </w:rPr>
+        <w:drawing>
+          <wp:inline distT="0" distB="0" distL="0" distR="0" wp14:anchorId="5FB3EA08" wp14:editId="182F4C17">
+            <wp:extent cx="3295650" cy="1077665"/>
+            <wp:effectExtent l="0" t="0" r="0" b="8255"/>
+            <wp:docPr id="46" name="Picture 46"/>
+            <wp:cNvGraphicFramePr>
+              <a:graphicFrameLocks xmlns:a="http://schemas.openxmlformats.org/drawingml/2006/main" noChangeAspect="1"/>
+            </wp:cNvGraphicFramePr>
+            <a:graphic xmlns:a="http://schemas.openxmlformats.org/drawingml/2006/main">
+              <a:graphicData uri="http://schemas.openxmlformats.org/drawingml/2006/picture">
+                <pic:pic xmlns:pic="http://schemas.openxmlformats.org/drawingml/2006/picture">
+                  <pic:nvPicPr>
+                    <pic:cNvPr id="1" name=""/>
+                    <pic:cNvPicPr/>
+                  </pic:nvPicPr>
+                  <pic:blipFill>
+                    <a:blip r:embed="rId44"/>
+                    <a:stretch>
+                      <a:fillRect/>
+                    </a:stretch>
+                  </pic:blipFill>
+                  <pic:spPr>
+                    <a:xfrm>
+                      <a:off x="0" y="0"/>
+                      <a:ext cx="3301791" cy="1079673"/>
+                    </a:xfrm>
+                    <a:prstGeom prst="rect">
+                      <a:avLst/>
+                    </a:prstGeom>
+                  </pic:spPr>
+                </pic:pic>
+              </a:graphicData>
+            </a:graphic>
+          </wp:inline>
+        </w:drawing>
+      </w:r>
+    </w:p>
+    <w:p>
+      <w:pPr>
+        <w:pStyle w:val="ListBullet"/>
+        <w:tabs>
+          <w:tab w:val="clear" w:pos="360"/>
+          <w:tab w:val="num" w:pos="720"/>
+        </w:tabs>
+        <w:ind w:left="720"/>
+      </w:pPr>
+      <w:r>
+        <w:t xml:space="preserve">P(S|F)  = P(S &amp; F) / P(F) </w:t>
+      </w:r>
+      <w:r>
+        <w:sym w:font="Wingdings" w:char="F0E0"/>
+      </w:r>
+      <w:r>
+        <w:t xml:space="preserve"> 35 / (35 + 3) = 35/38 = .92</w:t>
+      </w:r>
+    </w:p>
+    <w:p>
+      <w:pPr>
+        <w:pStyle w:val="ListBullet"/>
+        <w:tabs>
+          <w:tab w:val="clear" w:pos="360"/>
+          <w:tab w:val="num" w:pos="1080"/>
+        </w:tabs>
+        <w:ind w:left="1080"/>
+      </w:pPr>
+      <w:r>
+        <w:t xml:space="preserve">i.e. Bayes’ </w:t>
+      </w:r>
+      <w:r>
+        <w:sym w:font="Wingdings" w:char="F0E0"/>
+      </w:r>
+      <w:r>
+        <w:t xml:space="preserve"> numerator = joint, denominator = marginal of what to condition on</w:t>
+      </w:r>
+    </w:p>
+    <w:p>
+      <w:pPr>
+        <w:pStyle w:val="ListBullet"/>
+      </w:pPr>
+      <w:r>
+        <w:lastRenderedPageBreak/>
+        <w:t xml:space="preserve">Not to do the same w/ </w:t>
+      </w:r>
+      <w:r>
+        <w:t>probabilities</w:t>
+      </w:r>
+      <w:r>
+        <w:t xml:space="preserve"> and not actual counts (don’t know sample size or populations)</w:t>
+      </w:r>
+    </w:p>
+    <w:p>
+      <w:pPr>
+        <w:pStyle w:val="ListBullet"/>
+      </w:pPr>
+      <w:r>
+        <w:rPr>
+          <w:noProof/>
+        </w:rPr>
+        <w:drawing>
+          <wp:inline distT="0" distB="0" distL="0" distR="0" wp14:anchorId="6924DEC1" wp14:editId="5C765309">
+            <wp:extent cx="4029075" cy="1208723"/>
+            <wp:effectExtent l="0" t="0" r="0" b="0"/>
+            <wp:docPr id="47" name="Picture 47"/>
+            <wp:cNvGraphicFramePr>
+              <a:graphicFrameLocks xmlns:a="http://schemas.openxmlformats.org/drawingml/2006/main" noChangeAspect="1"/>
+            </wp:cNvGraphicFramePr>
+            <a:graphic xmlns:a="http://schemas.openxmlformats.org/drawingml/2006/main">
+              <a:graphicData uri="http://schemas.openxmlformats.org/drawingml/2006/picture">
+                <pic:pic xmlns:pic="http://schemas.openxmlformats.org/drawingml/2006/picture">
+                  <pic:nvPicPr>
+                    <pic:cNvPr id="1" name=""/>
+                    <pic:cNvPicPr/>
+                  </pic:nvPicPr>
+                  <pic:blipFill>
+                    <a:blip r:embed="rId45"/>
+                    <a:stretch>
+                      <a:fillRect/>
+                    </a:stretch>
+                  </pic:blipFill>
+                  <pic:spPr>
+                    <a:xfrm>
+                      <a:off x="0" y="0"/>
+                      <a:ext cx="4038821" cy="1211647"/>
+                    </a:xfrm>
+                    <a:prstGeom prst="rect">
+                      <a:avLst/>
+                    </a:prstGeom>
+                  </pic:spPr>
+                </pic:pic>
+              </a:graphicData>
+            </a:graphic>
+          </wp:inline>
+        </w:drawing>
+      </w:r>
+    </w:p>
+    <w:p>
+      <w:pPr>
+        <w:pStyle w:val="ListBullet"/>
+      </w:pPr>
+    </w:p>
+    <w:p>
+      <w:pPr>
+        <w:pStyle w:val="ListBullet"/>
+        <w:tabs>
+          <w:tab w:val="clear" w:pos="360"/>
+          <w:tab w:val="num" w:pos="720"/>
+        </w:tabs>
+        <w:ind w:left="720"/>
+      </w:pPr>
+      <w:r>
+        <w:t>P(P|H) = .997, P(N|NH) = .926, P(H) = .259</w:t>
+      </w:r>
+    </w:p>
+    <w:p>
+      <w:pPr>
+        <w:pStyle w:val="ListBullet"/>
+        <w:tabs>
+          <w:tab w:val="clear" w:pos="360"/>
+          <w:tab w:val="num" w:pos="720"/>
+        </w:tabs>
+        <w:ind w:left="720"/>
+      </w:pPr>
+      <w:r>
+        <w:t>P(P|H) = P(P &amp; H) / .259</w:t>
+      </w:r>
+    </w:p>
+    <w:p>
+      <w:pPr>
+        <w:pStyle w:val="ListBullet"/>
+        <w:tabs>
+          <w:tab w:val="clear" w:pos="360"/>
+          <w:tab w:val="num" w:pos="720"/>
+        </w:tabs>
+        <w:ind w:left="720"/>
+      </w:pPr>
+      <w:r>
+        <w:t>P(H|P) = P(H &amp; P) / P(P)</w:t>
+      </w:r>
+      <w:r>
+        <w:t xml:space="preserve"> </w:t>
+      </w:r>
+      <w:r>
+        <w:sym w:font="Wingdings" w:char="F0E0"/>
+      </w:r>
+      <w:r>
+        <w:t xml:space="preserve"> reverse of what we’ve given</w:t>
+      </w:r>
+    </w:p>
+    <w:p>
+      <w:pPr>
+        <w:pStyle w:val="ListBullet"/>
+        <w:tabs>
+          <w:tab w:val="clear" w:pos="360"/>
+          <w:tab w:val="num" w:pos="720"/>
+        </w:tabs>
+        <w:ind w:left="720"/>
+      </w:pPr>
+      <w:r>
+        <w:t>1</w:t>
+      </w:r>
+      <w:r>
+        <w:rPr>
+          <w:vertAlign w:val="superscript"/>
+        </w:rPr>
+        <w:t>st</w:t>
+      </w:r>
+      <w:r>
+        <w:t xml:space="preserve"> branch = always made up of marginal </w:t>
+      </w:r>
+      <w:r>
+        <w:t>probabilities</w:t>
+      </w:r>
+      <w:r>
+        <w:t xml:space="preserve"> b/c we’re splitting up the population w/out conditioning based on any other attributes </w:t>
+      </w:r>
+      <w:r>
+        <w:sym w:font="Wingdings" w:char="F0E0"/>
+      </w:r>
+      <w:r>
+        <w:t xml:space="preserve"> have HIV or not</w:t>
+      </w:r>
+    </w:p>
+    <w:p>
+      <w:pPr>
+        <w:pStyle w:val="ListBullet"/>
+        <w:tabs>
+          <w:tab w:val="clear" w:pos="360"/>
+          <w:tab w:val="num" w:pos="720"/>
+        </w:tabs>
+        <w:ind w:left="720"/>
+      </w:pPr>
+      <w:r>
+        <w:rPr>
+          <w:noProof/>
+        </w:rPr>
+        <w:drawing>
+          <wp:inline distT="0" distB="0" distL="0" distR="0" wp14:anchorId="57688F21" wp14:editId="076E7A37">
+            <wp:extent cx="2326843" cy="1942594"/>
+            <wp:effectExtent l="0" t="0" r="0" b="635"/>
+            <wp:docPr id="52" name="Picture 52"/>
+            <wp:cNvGraphicFramePr>
+              <a:graphicFrameLocks xmlns:a="http://schemas.openxmlformats.org/drawingml/2006/main" noChangeAspect="1"/>
+            </wp:cNvGraphicFramePr>
+            <a:graphic xmlns:a="http://schemas.openxmlformats.org/drawingml/2006/main">
+              <a:graphicData uri="http://schemas.openxmlformats.org/drawingml/2006/picture">
+                <pic:pic xmlns:pic="http://schemas.openxmlformats.org/drawingml/2006/picture">
+                  <pic:nvPicPr>
+                    <pic:cNvPr id="1" name=""/>
+                    <pic:cNvPicPr/>
+                  </pic:nvPicPr>
+                  <pic:blipFill>
+                    <a:blip r:embed="rId46"/>
+                    <a:stretch>
+                      <a:fillRect/>
+                    </a:stretch>
+                  </pic:blipFill>
+                  <pic:spPr>
+                    <a:xfrm>
+                      <a:off x="0" y="0"/>
+                      <a:ext cx="2336958" cy="1951039"/>
+                    </a:xfrm>
+                    <a:prstGeom prst="rect">
+                      <a:avLst/>
+                    </a:prstGeom>
+                  </pic:spPr>
+                </pic:pic>
+              </a:graphicData>
+            </a:graphic>
+          </wp:inline>
+        </w:drawing>
+      </w:r>
+    </w:p>
+    <w:p>
+      <w:pPr>
+        <w:pStyle w:val="ListBullet"/>
+        <w:tabs>
+          <w:tab w:val="clear" w:pos="360"/>
+          <w:tab w:val="num" w:pos="720"/>
+        </w:tabs>
+        <w:ind w:left="720"/>
+      </w:pPr>
+      <w:r>
+        <w:rPr>
+          <w:noProof/>
+        </w:rPr>
+        <w:drawing>
+          <wp:inline distT="0" distB="0" distL="0" distR="0" wp14:anchorId="166B1539" wp14:editId="06BF28BD">
+            <wp:extent cx="5943600" cy="241300"/>
+            <wp:effectExtent l="0" t="0" r="0" b="6350"/>
+            <wp:docPr id="49" name="Picture 49"/>
+            <wp:cNvGraphicFramePr>
+              <a:graphicFrameLocks xmlns:a="http://schemas.openxmlformats.org/drawingml/2006/main" noChangeAspect="1"/>
+            </wp:cNvGraphicFramePr>
+            <a:graphic xmlns:a="http://schemas.openxmlformats.org/drawingml/2006/main">
+              <a:graphicData uri="http://schemas.openxmlformats.org/drawingml/2006/picture">
+                <pic:pic xmlns:pic="http://schemas.openxmlformats.org/drawingml/2006/picture">
+                  <pic:nvPicPr>
+                    <pic:cNvPr id="1" name=""/>
+                    <pic:cNvPicPr/>
+                  </pic:nvPicPr>
+                  <pic:blipFill>
+                    <a:blip r:embed="rId47"/>
+                    <a:stretch>
+                      <a:fillRect/>
+                    </a:stretch>
+                  </pic:blipFill>
+                  <pic:spPr>
+                    <a:xfrm>
+                      <a:off x="0" y="0"/>
+                      <a:ext cx="5943600" cy="241300"/>
+                    </a:xfrm>
+                    <a:prstGeom prst="rect">
+                      <a:avLst/>
+                    </a:prstGeom>
+                  </pic:spPr>
+                </pic:pic>
+              </a:graphicData>
+            </a:graphic>
+          </wp:inline>
+        </w:drawing>
+      </w:r>
+    </w:p>
+    <w:p>
+      <w:pPr>
+        <w:pStyle w:val="ListBullet"/>
+        <w:tabs>
+          <w:tab w:val="clear" w:pos="360"/>
+          <w:tab w:val="num" w:pos="1080"/>
+        </w:tabs>
+        <w:ind w:left="1080"/>
+      </w:pPr>
+      <w:r>
+        <w:rPr>
+          <w:noProof/>
+        </w:rPr>
+        <w:drawing>
+          <wp:inline distT="0" distB="0" distL="0" distR="0" wp14:anchorId="61AA76F7" wp14:editId="0E91132C">
+            <wp:extent cx="771525" cy="161925"/>
+            <wp:effectExtent l="0" t="0" r="9525" b="9525"/>
+            <wp:docPr id="50" name="Picture 50"/>
+            <wp:cNvGraphicFramePr>
+              <a:graphicFrameLocks xmlns:a="http://schemas.openxmlformats.org/drawingml/2006/main" noChangeAspect="1"/>
+            </wp:cNvGraphicFramePr>
+            <a:graphic xmlns:a="http://schemas.openxmlformats.org/drawingml/2006/main">
+              <a:graphicData uri="http://schemas.openxmlformats.org/drawingml/2006/picture">
+                <pic:pic xmlns:pic="http://schemas.openxmlformats.org/drawingml/2006/picture">
+                  <pic:nvPicPr>
+                    <pic:cNvPr id="1" name=""/>
+                    <pic:cNvPicPr/>
+                  </pic:nvPicPr>
+                  <pic:blipFill>
+                    <a:blip r:embed="rId48"/>
+                    <a:stretch>
+                      <a:fillRect/>
+                    </a:stretch>
+                  </pic:blipFill>
+                  <pic:spPr>
+                    <a:xfrm>
+                      <a:off x="0" y="0"/>
+                      <a:ext cx="771525" cy="161925"/>
+                    </a:xfrm>
+                    <a:prstGeom prst="rect">
+                      <a:avLst/>
+                    </a:prstGeom>
+                  </pic:spPr>
+                </pic:pic>
+              </a:graphicData>
+            </a:graphic>
+          </wp:inline>
+        </w:drawing>
+      </w:r>
+      <w:r>
+        <w:rPr>
+          <w:noProof/>
+        </w:rPr>
+        <w:t xml:space="preserve"> </w:t>
+      </w:r>
+      <w:r>
+        <w:rPr>
+          <w:noProof/>
+        </w:rPr>
+        <w:sym w:font="Wingdings" w:char="F0E8"/>
+      </w:r>
+      <w:r>
+        <w:rPr>
+          <w:noProof/>
+        </w:rPr>
+        <w:t xml:space="preserve"> </w:t>
+      </w:r>
+      <w:r>
+        <w:rPr>
+          <w:noProof/>
+        </w:rPr>
+        <w:t xml:space="preserve"> </w:t>
+      </w:r>
+      <w:r>
+        <w:rPr>
+          <w:noProof/>
+        </w:rPr>
+        <w:drawing>
+          <wp:inline distT="0" distB="0" distL="0" distR="0" wp14:anchorId="152D9C4B" wp14:editId="51CE7BDB">
+            <wp:extent cx="1647825" cy="219075"/>
+            <wp:effectExtent l="0" t="0" r="9525" b="9525"/>
+            <wp:docPr id="51" name="Picture 51"/>
+            <wp:cNvGraphicFramePr>
+              <a:graphicFrameLocks xmlns:a="http://schemas.openxmlformats.org/drawingml/2006/main" noChangeAspect="1"/>
+            </wp:cNvGraphicFramePr>
+            <a:graphic xmlns:a="http://schemas.openxmlformats.org/drawingml/2006/main">
+              <a:graphicData uri="http://schemas.openxmlformats.org/drawingml/2006/picture">
+                <pic:pic xmlns:pic="http://schemas.openxmlformats.org/drawingml/2006/picture">
+                  <pic:nvPicPr>
+                    <pic:cNvPr id="1" name=""/>
+                    <pic:cNvPicPr/>
+                  </pic:nvPicPr>
+                  <pic:blipFill>
+                    <a:blip r:embed="rId49"/>
+                    <a:stretch>
+                      <a:fillRect/>
+                    </a:stretch>
+                  </pic:blipFill>
+                  <pic:spPr>
+                    <a:xfrm>
+                      <a:off x="0" y="0"/>
+                      <a:ext cx="1647825" cy="219075"/>
+                    </a:xfrm>
+                    <a:prstGeom prst="rect">
+                      <a:avLst/>
+                    </a:prstGeom>
+                  </pic:spPr>
+                </pic:pic>
+              </a:graphicData>
+            </a:graphic>
+          </wp:inline>
+        </w:drawing>
+      </w:r>
+    </w:p>
+    <w:p>
+      <w:pPr>
+        <w:pStyle w:val="ListBullet"/>
+        <w:tabs>
+          <w:tab w:val="clear" w:pos="360"/>
+          <w:tab w:val="num" w:pos="720"/>
+        </w:tabs>
+        <w:ind w:left="720"/>
+      </w:pPr>
+      <w:r>
+        <w:t>These events are dependent, so to get the joint probabilities (i.e. P(H &amp; P)) we multiply them together in a new set of branches</w:t>
+      </w:r>
+    </w:p>
+    <w:p>
+      <w:pPr>
+        <w:pStyle w:val="ListBullet"/>
+        <w:tabs>
+          <w:tab w:val="clear" w:pos="360"/>
+          <w:tab w:val="num" w:pos="720"/>
+        </w:tabs>
+        <w:ind w:left="720"/>
+      </w:pPr>
+      <w:r>
+        <w:rPr>
+          <w:noProof/>
+        </w:rPr>
+        <w:drawing>
+          <wp:inline distT="0" distB="0" distL="0" distR="0" wp14:anchorId="79A5940B" wp14:editId="7CA5700A">
+            <wp:extent cx="4210050" cy="1978184"/>
+            <wp:effectExtent l="0" t="0" r="0" b="3175"/>
+            <wp:docPr id="53" name="Picture 53"/>
+            <wp:cNvGraphicFramePr>
+              <a:graphicFrameLocks xmlns:a="http://schemas.openxmlformats.org/drawingml/2006/main" noChangeAspect="1"/>
+            </wp:cNvGraphicFramePr>
+            <a:graphic xmlns:a="http://schemas.openxmlformats.org/drawingml/2006/main">
+              <a:graphicData uri="http://schemas.openxmlformats.org/drawingml/2006/picture">
+                <pic:pic xmlns:pic="http://schemas.openxmlformats.org/drawingml/2006/picture">
+                  <pic:nvPicPr>
+                    <pic:cNvPr id="1" name=""/>
+                    <pic:cNvPicPr/>
+                  </pic:nvPicPr>
+                  <pic:blipFill>
+                    <a:blip r:embed="rId50"/>
+                    <a:stretch>
+                      <a:fillRect/>
+                    </a:stretch>
+                  </pic:blipFill>
+                  <pic:spPr>
+                    <a:xfrm>
+                      <a:off x="0" y="0"/>
+                      <a:ext cx="4217006" cy="1981452"/>
+                    </a:xfrm>
+                    <a:prstGeom prst="rect">
+                      <a:avLst/>
+                    </a:prstGeom>
+                  </pic:spPr>
+                </pic:pic>
+              </a:graphicData>
+            </a:graphic>
+          </wp:inline>
+        </w:drawing>
+      </w:r>
+    </w:p>
+    <w:p>
+      <w:pPr>
+        <w:pStyle w:val="ListBullet"/>
+        <w:tabs>
+          <w:tab w:val="clear" w:pos="360"/>
+          <w:tab w:val="num" w:pos="720"/>
+        </w:tabs>
+        <w:ind w:left="720"/>
+      </w:pPr>
+      <w:r>
+        <w:t xml:space="preserve">P(H|P) = P(H &amp; P) / P(P) </w:t>
+      </w:r>
+    </w:p>
+    <w:p>
+      <w:pPr>
+        <w:pStyle w:val="ListBullet"/>
+        <w:tabs>
+          <w:tab w:val="clear" w:pos="360"/>
+          <w:tab w:val="num" w:pos="1080"/>
+        </w:tabs>
+        <w:ind w:left="1080"/>
+      </w:pPr>
+      <w:r>
+        <w:t xml:space="preserve">P(P) is made up of both sets of (+) joint probabilities </w:t>
+      </w:r>
+      <w:r>
+        <w:sym w:font="Wingdings" w:char="F0E0"/>
+      </w:r>
+      <w:r>
+        <w:t xml:space="preserve"> P(H+ OR NH+) </w:t>
+      </w:r>
+      <w:r>
+        <w:sym w:font="Wingdings" w:char="F0E0"/>
+      </w:r>
+      <w:r>
+        <w:t xml:space="preserve"> disjoint </w:t>
+      </w:r>
+      <w:r>
+        <w:sym w:font="Wingdings" w:char="F0E0"/>
+      </w:r>
+      <w:r>
+        <w:t xml:space="preserve"> add them</w:t>
+      </w:r>
+    </w:p>
+    <w:p>
+      <w:pPr>
+        <w:pStyle w:val="ListBullet"/>
+        <w:tabs>
+          <w:tab w:val="clear" w:pos="360"/>
+          <w:tab w:val="num" w:pos="1080"/>
+        </w:tabs>
+        <w:ind w:left="1080"/>
+      </w:pPr>
+      <w:r>
+        <w:t xml:space="preserve"> .2582 / (.2582 + .0548) = .82</w:t>
+      </w:r>
+      <w:bookmarkStart w:id="0" w:name="_GoBack"/>
+      <w:bookmarkEnd w:id="0"/>
     </w:p>
     <w:sectPr>
       <w:pgSz w:w="12240" w:h="15840"/>
@@ -4124,6 +5931,9 @@
     <w:abstractNumId w:val="1"/>
   </w:num>
   <w:num w:numId="5">
+    <w:abstractNumId w:val="0"/>
+  </w:num>
+  <w:num w:numId="6">
     <w:abstractNumId w:val="0"/>
   </w:num>
 </w:numbering>

</xml_diff>

<commit_message>
Complete Bayesian Inference Lecture from Coursera Duke Intro to Probability (Stats with R)
</commit_message>
<xml_diff>
--- a/Stats/Coursera/DukeStatsWithR/Course1_IntroToProb/week3/Week3_IntroductionToProbability.docx
+++ b/Stats/Coursera/DukeStatsWithR/Course1_IntroToProb/week3/Week3_IntroductionToProbability.docx
@@ -4331,13 +4331,7 @@
         <w:rPr>
           <w:b/>
         </w:rPr>
-        <w:t xml:space="preserve"> | </w:t>
-      </w:r>
-      <w:r>
-        <w:rPr>
-          <w:b/>
-        </w:rPr>
-        <w:t>obj WC</w:t>
+        <w:t xml:space="preserve"> | obj WC</w:t>
       </w:r>
       <w:r>
         <w:rPr>
@@ -4612,31 +4606,16 @@
         <w:t>P(</w:t>
       </w:r>
       <w:r>
-        <w:t>non-English</w:t>
-      </w:r>
-      <w:r>
-        <w:t xml:space="preserve"> | below) </w:t>
-      </w:r>
-      <w:r>
-        <w:t>= P(</w:t>
-      </w:r>
-      <w:r>
-        <w:t>below</w:t>
-      </w:r>
-      <w:r>
-        <w:t xml:space="preserve"> </w:t>
+        <w:t xml:space="preserve">non-English | below) </w:t>
+      </w:r>
+      <w:r>
+        <w:t xml:space="preserve">= P(below </w:t>
       </w:r>
       <w:r>
         <w:t>&amp;</w:t>
       </w:r>
       <w:r>
-        <w:t xml:space="preserve"> </w:t>
-      </w:r>
-      <w:r>
-        <w:t>non-English</w:t>
-      </w:r>
-      <w:r>
-        <w:t xml:space="preserve">) </w:t>
+        <w:t xml:space="preserve"> non-English) </w:t>
       </w:r>
       <w:r>
         <w:t>/</w:t>
@@ -4645,10 +4624,7 @@
         <w:t xml:space="preserve"> P(</w:t>
       </w:r>
       <w:r>
-        <w:t>below</w:t>
-      </w:r>
-      <w:r>
-        <w:t>) = .042 / .146 = .29</w:t>
+        <w:t>below) = .042 / .146 = .29</w:t>
       </w:r>
     </w:p>
     <w:p>
@@ -4957,13 +4933,7 @@
         <w:ind w:left="720"/>
       </w:pPr>
       <w:r>
-        <w:t xml:space="preserve">Find P(SS) if we know the randomly sampled student is a female = </w:t>
-      </w:r>
-      <w:r>
-        <w:t>P(SS | G)</w:t>
-      </w:r>
-      <w:r>
-        <w:t xml:space="preserve"> = P(SS &amp; F) / P(F) = </w:t>
+        <w:t xml:space="preserve">Find P(SS) if we know the randomly sampled student is a female = P(SS | G) = P(SS &amp; F) / P(F) = </w:t>
       </w:r>
       <w:r>
         <w:t>(30/</w:t>
@@ -5259,13 +5229,7 @@
       </w:pPr>
       <w:r>
         <w:lastRenderedPageBreak/>
-        <w:t xml:space="preserve">Not to do the same w/ </w:t>
-      </w:r>
-      <w:r>
-        <w:t>probabilities</w:t>
-      </w:r>
-      <w:r>
-        <w:t xml:space="preserve"> and not actual counts (don’t know sample size or populations)</w:t>
+        <w:t>Not to do the same w/ probabilities and not actual counts (don’t know sample size or populations)</w:t>
       </w:r>
     </w:p>
     <w:p>
@@ -5385,13 +5349,7 @@
         <w:t>st</w:t>
       </w:r>
       <w:r>
-        <w:t xml:space="preserve"> branch = always made up of marginal </w:t>
-      </w:r>
-      <w:r>
-        <w:t>probabilities</w:t>
-      </w:r>
-      <w:r>
-        <w:t xml:space="preserve"> b/c we’re splitting up the population w/out conditioning based on any other attributes </w:t>
+        <w:t xml:space="preserve"> branch = always made up of marginal probabilities b/c we’re splitting up the population w/out conditioning based on any other attributes </w:t>
       </w:r>
       <w:r>
         <w:sym w:font="Wingdings" w:char="F0E0"/>
@@ -5732,6 +5690,2041 @@
       </w:pPr>
       <w:r>
         <w:t xml:space="preserve"> .2582 / (.2582 + .0548) = .82</w:t>
+      </w:r>
+    </w:p>
+    <w:p>
+      <w:pPr>
+        <w:pStyle w:val="ListBullet"/>
+        <w:numPr>
+          <w:ilvl w:val="0"/>
+          <w:numId w:val="0"/>
+        </w:numPr>
+        <w:ind w:left="360" w:hanging="360"/>
+        <w:jc w:val="center"/>
+        <w:rPr>
+          <w:b/>
+          <w:u w:val="single"/>
+        </w:rPr>
+      </w:pPr>
+      <w:r>
+        <w:rPr>
+          <w:b/>
+          <w:u w:val="single"/>
+        </w:rPr>
+        <w:lastRenderedPageBreak/>
+        <w:t>Bayesian Inference</w:t>
+      </w:r>
+    </w:p>
+    <w:p>
+      <w:pPr>
+        <w:pStyle w:val="ListBullet"/>
+        <w:numPr>
+          <w:ilvl w:val="0"/>
+          <w:numId w:val="0"/>
+        </w:numPr>
+        <w:ind w:left="360" w:hanging="360"/>
+        <w:jc w:val="center"/>
+        <w:rPr>
+          <w:b/>
+          <w:u w:val="single"/>
+        </w:rPr>
+      </w:pPr>
+    </w:p>
+    <w:p>
+      <w:pPr>
+        <w:pStyle w:val="ListBullet"/>
+      </w:pPr>
+      <w:r>
+        <w:t xml:space="preserve">2 die </w:t>
+      </w:r>
+      <w:r>
+        <w:sym w:font="Wingdings" w:char="F0E0"/>
+      </w:r>
+      <w:r>
+        <w:t xml:space="preserve"> 6 and 12 sided. Goal = guess which hand holds which die</w:t>
+      </w:r>
+    </w:p>
+    <w:p>
+      <w:pPr>
+        <w:pStyle w:val="ListBullet"/>
+      </w:pPr>
+      <w:r>
+        <w:t>Will collect die by asking player to roll die and tell us if results is &gt;= 4</w:t>
+      </w:r>
+    </w:p>
+    <w:p>
+      <w:pPr>
+        <w:pStyle w:val="ListBullet"/>
+      </w:pPr>
+      <w:r>
+        <w:t xml:space="preserve">P(&gt;= 4_6) = 1/2 </w:t>
+      </w:r>
+      <w:r>
+        <w:sym w:font="Wingdings" w:char="F0E8"/>
+      </w:r>
+      <w:r>
+        <w:t xml:space="preserve"> S = {1,2,3,4,5,6}</w:t>
+      </w:r>
+      <w:r>
+        <w:tab/>
+      </w:r>
+      <w:r>
+        <w:tab/>
+      </w:r>
+      <w:r>
+        <w:t>P(&gt;= 4_</w:t>
+      </w:r>
+      <w:r>
+        <w:t>12</w:t>
+      </w:r>
+      <w:r>
+        <w:t xml:space="preserve">) = </w:t>
+      </w:r>
+      <w:r>
+        <w:t>3/4</w:t>
+      </w:r>
+      <w:r>
+        <w:t xml:space="preserve"> </w:t>
+      </w:r>
+      <w:r>
+        <w:sym w:font="Wingdings" w:char="F0E8"/>
+      </w:r>
+      <w:r>
+        <w:t xml:space="preserve"> S = {1,2,3,4,5,6</w:t>
+      </w:r>
+      <w:r>
+        <w:t>,7,8,9,10,11,12</w:t>
+      </w:r>
+      <w:r>
+        <w:t>}</w:t>
+      </w:r>
+      <w:r>
+        <w:tab/>
+      </w:r>
+    </w:p>
+    <w:p>
+      <w:pPr>
+        <w:pStyle w:val="ListBullet"/>
+      </w:pPr>
+      <w:r>
+        <w:t xml:space="preserve">Which die would you prefer to try to roll &gt;= 4 </w:t>
+      </w:r>
+      <w:r>
+        <w:sym w:font="Wingdings" w:char="F0E0"/>
+      </w:r>
+      <w:r>
+        <w:t xml:space="preserve"> 12 sided b/c we have 75% chance of doing so compared to 50%</w:t>
+      </w:r>
+    </w:p>
+    <w:p>
+      <w:pPr>
+        <w:pStyle w:val="ListBullet"/>
+      </w:pPr>
+      <w:r>
+        <w:t>12-sided now = “good die” = the die we want to find in player’s hand</w:t>
+      </w:r>
+    </w:p>
+    <w:p>
+      <w:pPr>
+        <w:pStyle w:val="ListBullet"/>
+      </w:pPr>
+      <w:r>
+        <w:rPr>
+          <w:u w:val="single"/>
+        </w:rPr>
+        <w:t>Rules</w:t>
+      </w:r>
+      <w:r>
+        <w:t xml:space="preserve">. </w:t>
+      </w:r>
+    </w:p>
+    <w:p>
+      <w:pPr>
+        <w:pStyle w:val="ListBullet"/>
+        <w:tabs>
+          <w:tab w:val="clear" w:pos="360"/>
+          <w:tab w:val="num" w:pos="720"/>
+        </w:tabs>
+        <w:ind w:left="720"/>
+      </w:pPr>
+      <w:r>
+        <w:t>1</w:t>
+      </w:r>
+      <w:r>
+        <w:t xml:space="preserve"> die in  left hand </w:t>
+      </w:r>
+      <w:r>
+        <w:t>+</w:t>
+      </w:r>
+      <w:r>
+        <w:t xml:space="preserve"> other in </w:t>
+      </w:r>
+      <w:r>
+        <w:t>right</w:t>
+      </w:r>
+      <w:r>
+        <w:t xml:space="preserve"> </w:t>
+      </w:r>
+    </w:p>
+    <w:p>
+      <w:pPr>
+        <w:pStyle w:val="ListBullet"/>
+        <w:tabs>
+          <w:tab w:val="clear" w:pos="360"/>
+          <w:tab w:val="num" w:pos="720"/>
+        </w:tabs>
+        <w:ind w:left="720"/>
+      </w:pPr>
+      <w:r>
+        <w:t xml:space="preserve">Pick </w:t>
+      </w:r>
+      <w:r>
+        <w:t xml:space="preserve">a hand, left or right </w:t>
+      </w:r>
+      <w:r>
+        <w:sym w:font="Wingdings" w:char="F0E0"/>
+      </w:r>
+      <w:r>
+        <w:t xml:space="preserve"> they</w:t>
+      </w:r>
+      <w:r>
+        <w:t xml:space="preserve"> roll it</w:t>
+      </w:r>
+      <w:r>
+        <w:t xml:space="preserve"> +</w:t>
+      </w:r>
+      <w:r>
+        <w:t xml:space="preserve"> tell you if outcome </w:t>
+      </w:r>
+      <w:r>
+        <w:t xml:space="preserve">&gt;= </w:t>
+      </w:r>
+      <w:r>
+        <w:t>4 or not</w:t>
+      </w:r>
+      <w:r>
+        <w:t>, but NOT</w:t>
+      </w:r>
+      <w:r>
+        <w:t xml:space="preserve"> what the outcome actually is</w:t>
+      </w:r>
+      <w:r>
+        <w:t xml:space="preserve"> (can </w:t>
+      </w:r>
+      <w:r>
+        <w:t xml:space="preserve">give </w:t>
+      </w:r>
+      <w:r>
+        <w:t>away which die is in which hand)</w:t>
+      </w:r>
+    </w:p>
+    <w:p>
+      <w:pPr>
+        <w:pStyle w:val="ListBullet"/>
+        <w:tabs>
+          <w:tab w:val="clear" w:pos="360"/>
+          <w:tab w:val="num" w:pos="720"/>
+        </w:tabs>
+        <w:ind w:left="720"/>
+      </w:pPr>
+      <w:r>
+        <w:t xml:space="preserve">Based </w:t>
+      </w:r>
+      <w:r>
+        <w:t>on that piece of</w:t>
+      </w:r>
+      <w:r>
+        <w:t xml:space="preserve"> info</w:t>
+      </w:r>
+      <w:r>
+        <w:t>, you make a decision a</w:t>
+      </w:r>
+      <w:r>
+        <w:t xml:space="preserve">s to which hand holds the good </w:t>
+      </w:r>
+      <w:r>
+        <w:t>die. </w:t>
+      </w:r>
+    </w:p>
+    <w:p>
+      <w:pPr>
+        <w:pStyle w:val="ListBullet"/>
+        <w:tabs>
+          <w:tab w:val="clear" w:pos="360"/>
+          <w:tab w:val="num" w:pos="720"/>
+        </w:tabs>
+        <w:ind w:left="720"/>
+      </w:pPr>
+      <w:r>
+        <w:t xml:space="preserve">Could </w:t>
+      </w:r>
+      <w:r>
+        <w:t>also choose to try again</w:t>
+      </w:r>
+      <w:r>
+        <w:t xml:space="preserve"> (</w:t>
+      </w:r>
+      <w:r>
+        <w:t>collect more data</w:t>
+      </w:r>
+      <w:r>
+        <w:t>)</w:t>
+      </w:r>
+      <w:r>
+        <w:t xml:space="preserve"> </w:t>
+      </w:r>
+      <w:r>
+        <w:t>b</w:t>
+      </w:r>
+      <w:r>
+        <w:t xml:space="preserve">ut each round costs </w:t>
+      </w:r>
+      <w:r>
+        <w:t xml:space="preserve">money </w:t>
+      </w:r>
+      <w:r>
+        <w:sym w:font="Wingdings" w:char="F0E0"/>
+      </w:r>
+      <w:r>
+        <w:t xml:space="preserve"> </w:t>
+      </w:r>
+      <w:r>
+        <w:t>don't want to keep trying too many times. </w:t>
+      </w:r>
+    </w:p>
+    <w:p>
+      <w:pPr>
+        <w:pStyle w:val="ListBullet"/>
+        <w:tabs>
+          <w:tab w:val="clear" w:pos="360"/>
+          <w:tab w:val="num" w:pos="1080"/>
+        </w:tabs>
+        <w:ind w:left="1080"/>
+      </w:pPr>
+      <w:r>
+        <w:t xml:space="preserve">If </w:t>
+      </w:r>
+      <w:r>
+        <w:t>you think about data collection, it's always costly</w:t>
+      </w:r>
+      <w:r>
+        <w:t xml:space="preserve"> +</w:t>
+      </w:r>
+      <w:r>
+        <w:t xml:space="preserve"> while we love large sample sizes, it takes a huge amount of resources to obtain such samples. </w:t>
+      </w:r>
+    </w:p>
+    <w:p>
+      <w:pPr>
+        <w:pStyle w:val="ListBullet"/>
+        <w:tabs>
+          <w:tab w:val="clear" w:pos="360"/>
+          <w:tab w:val="num" w:pos="1080"/>
+        </w:tabs>
+        <w:ind w:left="1080"/>
+      </w:pPr>
+      <w:r>
+        <w:t xml:space="preserve">These </w:t>
+      </w:r>
+      <w:r>
+        <w:t>rules reflect some reality about conducting scientific studies. </w:t>
+      </w:r>
+    </w:p>
+    <w:p>
+      <w:pPr>
+        <w:pStyle w:val="ListBullet"/>
+      </w:pPr>
+      <w:r>
+        <w:t>Evaluate choices we might make:</w:t>
+      </w:r>
+    </w:p>
+    <w:p>
+      <w:pPr>
+        <w:pStyle w:val="ListBullet"/>
+        <w:tabs>
+          <w:tab w:val="clear" w:pos="360"/>
+          <w:tab w:val="num" w:pos="720"/>
+        </w:tabs>
+        <w:ind w:left="720"/>
+      </w:pPr>
+      <w:r>
+        <w:t xml:space="preserve">2 possibilities of truth </w:t>
+      </w:r>
+      <w:r>
+        <w:sym w:font="Wingdings" w:char="F0E0"/>
+      </w:r>
+      <w:r>
+        <w:t xml:space="preserve"> good die is in right hand or left hand</w:t>
+      </w:r>
+    </w:p>
+    <w:p>
+      <w:pPr>
+        <w:pStyle w:val="ListBullet"/>
+        <w:numPr>
+          <w:ilvl w:val="0"/>
+          <w:numId w:val="0"/>
+        </w:numPr>
+        <w:ind w:left="720" w:firstLine="720"/>
+      </w:pPr>
+      <w:r>
+        <w:rPr>
+          <w:noProof/>
+        </w:rPr>
+        <w:drawing>
+          <wp:inline distT="0" distB="0" distL="0" distR="0" wp14:anchorId="738C4BA1" wp14:editId="07DA87D3">
+            <wp:extent cx="3590925" cy="1110268"/>
+            <wp:effectExtent l="0" t="0" r="0" b="0"/>
+            <wp:docPr id="36" name="Picture 36"/>
+            <wp:cNvGraphicFramePr>
+              <a:graphicFrameLocks xmlns:a="http://schemas.openxmlformats.org/drawingml/2006/main" noChangeAspect="1"/>
+            </wp:cNvGraphicFramePr>
+            <a:graphic xmlns:a="http://schemas.openxmlformats.org/drawingml/2006/main">
+              <a:graphicData uri="http://schemas.openxmlformats.org/drawingml/2006/picture">
+                <pic:pic xmlns:pic="http://schemas.openxmlformats.org/drawingml/2006/picture">
+                  <pic:nvPicPr>
+                    <pic:cNvPr id="1" name=""/>
+                    <pic:cNvPicPr/>
+                  </pic:nvPicPr>
+                  <pic:blipFill>
+                    <a:blip r:embed="rId51"/>
+                    <a:stretch>
+                      <a:fillRect/>
+                    </a:stretch>
+                  </pic:blipFill>
+                  <pic:spPr>
+                    <a:xfrm>
+                      <a:off x="0" y="0"/>
+                      <a:ext cx="3615955" cy="1118007"/>
+                    </a:xfrm>
+                    <a:prstGeom prst="rect">
+                      <a:avLst/>
+                    </a:prstGeom>
+                  </pic:spPr>
+                </pic:pic>
+              </a:graphicData>
+            </a:graphic>
+          </wp:inline>
+        </w:drawing>
+      </w:r>
+    </w:p>
+    <w:p>
+      <w:pPr>
+        <w:pStyle w:val="ListBullet"/>
+        <w:tabs>
+          <w:tab w:val="clear" w:pos="360"/>
+          <w:tab w:val="num" w:pos="1080"/>
+        </w:tabs>
+        <w:ind w:left="1080"/>
+      </w:pPr>
+      <w:r>
+        <w:t>To avoid losing, might want to collect as much data as possible, but remember,</w:t>
+      </w:r>
+      <w:r>
+        <w:t xml:space="preserve"> it’s</w:t>
+      </w:r>
+      <w:r>
+        <w:t xml:space="preserve"> costly. </w:t>
+      </w:r>
+    </w:p>
+    <w:p>
+      <w:pPr>
+        <w:pStyle w:val="ListBullet"/>
+        <w:tabs>
+          <w:tab w:val="clear" w:pos="360"/>
+          <w:tab w:val="num" w:pos="1080"/>
+        </w:tabs>
+        <w:ind w:left="1080"/>
+      </w:pPr>
+      <w:r>
+        <w:t xml:space="preserve">So at some point before you're entirely sure, have to just go ahead </w:t>
+      </w:r>
+      <w:r>
+        <w:t xml:space="preserve">+ </w:t>
+      </w:r>
+      <w:r>
+        <w:t>make a guess. </w:t>
+      </w:r>
+    </w:p>
+    <w:p>
+      <w:pPr>
+        <w:pStyle w:val="ListBullet"/>
+      </w:pPr>
+      <w:r>
+        <w:t>If no consequences to losing</w:t>
+      </w:r>
+      <w:r>
+        <w:t xml:space="preserve"> </w:t>
+      </w:r>
+      <w:r>
+        <w:sym w:font="Wingdings" w:char="F0E0"/>
+      </w:r>
+      <w:r>
+        <w:t xml:space="preserve"> </w:t>
+      </w:r>
+      <w:r>
+        <w:t xml:space="preserve">might not care much whether you win or lose. </w:t>
+      </w:r>
+    </w:p>
+    <w:p>
+      <w:pPr>
+        <w:pStyle w:val="ListBullet"/>
+      </w:pPr>
+      <w:r>
+        <w:t xml:space="preserve">But </w:t>
+      </w:r>
+      <w:r>
+        <w:t xml:space="preserve">w/ </w:t>
+      </w:r>
+      <w:r>
+        <w:t xml:space="preserve">money running on it, you might be conservative about calling the game </w:t>
+      </w:r>
+      <w:r>
+        <w:rPr>
+          <w:i/>
+        </w:rPr>
+        <w:t>too early</w:t>
+      </w:r>
+      <w:r>
+        <w:t xml:space="preserve">. </w:t>
+      </w:r>
+    </w:p>
+    <w:p>
+      <w:pPr>
+        <w:pStyle w:val="ListBullet"/>
+      </w:pPr>
+      <w:r>
+        <w:t xml:space="preserve">This is </w:t>
+      </w:r>
+      <w:r>
+        <w:t>balancing the</w:t>
+      </w:r>
+      <w:r>
+        <w:rPr>
+          <w:u w:val="single"/>
+        </w:rPr>
+        <w:t xml:space="preserve"> cost associated </w:t>
+      </w:r>
+      <w:r>
+        <w:rPr>
+          <w:u w:val="single"/>
+        </w:rPr>
+        <w:t xml:space="preserve">w/ </w:t>
+      </w:r>
+      <w:r>
+        <w:rPr>
+          <w:u w:val="single"/>
+        </w:rPr>
+        <w:t xml:space="preserve">making the wrong decision </w:t>
+      </w:r>
+      <w:r>
+        <w:rPr>
+          <w:u w:val="single"/>
+        </w:rPr>
+        <w:t xml:space="preserve">+ </w:t>
+      </w:r>
+      <w:r>
+        <w:rPr>
+          <w:u w:val="single"/>
+        </w:rPr>
+        <w:t xml:space="preserve">losing </w:t>
+      </w:r>
+      <w:r>
+        <w:rPr>
+          <w:u w:val="single"/>
+        </w:rPr>
+        <w:t>the game</w:t>
+      </w:r>
+      <w:r>
+        <w:rPr>
+          <w:u w:val="single"/>
+        </w:rPr>
+        <w:t xml:space="preserve"> against the certainty that comes </w:t>
+      </w:r>
+      <w:r>
+        <w:rPr>
+          <w:u w:val="single"/>
+        </w:rPr>
+        <w:t xml:space="preserve">w/ </w:t>
+      </w:r>
+      <w:r>
+        <w:rPr>
+          <w:u w:val="single"/>
+        </w:rPr>
+        <w:t xml:space="preserve">additional data collection. </w:t>
+      </w:r>
+    </w:p>
+    <w:p>
+      <w:pPr>
+        <w:pStyle w:val="ListBullet"/>
+      </w:pPr>
+      <w:r>
+        <w:t xml:space="preserve">Before we collect any data, probabilities associated </w:t>
+      </w:r>
+      <w:r>
+        <w:t xml:space="preserve">w/ </w:t>
+      </w:r>
+      <w:r>
+        <w:t>the following hypotheses</w:t>
+      </w:r>
+      <w:r>
+        <w:t>:</w:t>
+      </w:r>
+    </w:p>
+    <w:p>
+      <w:pPr>
+        <w:pStyle w:val="ListBullet"/>
+        <w:numPr>
+          <w:ilvl w:val="0"/>
+          <w:numId w:val="0"/>
+        </w:numPr>
+        <w:ind w:left="1800" w:firstLine="360"/>
+      </w:pPr>
+      <w:r>
+        <w:rPr>
+          <w:noProof/>
+        </w:rPr>
+        <w:drawing>
+          <wp:inline distT="0" distB="0" distL="0" distR="0" wp14:anchorId="4D78E4B0" wp14:editId="24FBB1E5">
+            <wp:extent cx="2200275" cy="647700"/>
+            <wp:effectExtent l="0" t="0" r="9525" b="0"/>
+            <wp:docPr id="38" name="Picture 38"/>
+            <wp:cNvGraphicFramePr>
+              <a:graphicFrameLocks xmlns:a="http://schemas.openxmlformats.org/drawingml/2006/main" noChangeAspect="1"/>
+            </wp:cNvGraphicFramePr>
+            <a:graphic xmlns:a="http://schemas.openxmlformats.org/drawingml/2006/main">
+              <a:graphicData uri="http://schemas.openxmlformats.org/drawingml/2006/picture">
+                <pic:pic xmlns:pic="http://schemas.openxmlformats.org/drawingml/2006/picture">
+                  <pic:nvPicPr>
+                    <pic:cNvPr id="1" name=""/>
+                    <pic:cNvPicPr/>
+                  </pic:nvPicPr>
+                  <pic:blipFill>
+                    <a:blip r:embed="rId52"/>
+                    <a:stretch>
+                      <a:fillRect/>
+                    </a:stretch>
+                  </pic:blipFill>
+                  <pic:spPr>
+                    <a:xfrm>
+                      <a:off x="0" y="0"/>
+                      <a:ext cx="2200275" cy="647700"/>
+                    </a:xfrm>
+                    <a:prstGeom prst="rect">
+                      <a:avLst/>
+                    </a:prstGeom>
+                  </pic:spPr>
+                </pic:pic>
+              </a:graphicData>
+            </a:graphic>
+          </wp:inline>
+        </w:drawing>
+      </w:r>
+    </w:p>
+    <w:p>
+      <w:pPr>
+        <w:pStyle w:val="ListBullet"/>
+      </w:pPr>
+      <w:r>
+        <w:t xml:space="preserve">These are </w:t>
+      </w:r>
+      <w:r>
+        <w:t xml:space="preserve">the </w:t>
+      </w:r>
+      <w:r>
+        <w:rPr>
+          <w:b/>
+        </w:rPr>
+        <w:t>prior probabilities</w:t>
+      </w:r>
+      <w:r>
+        <w:t xml:space="preserve"> of the </w:t>
+      </w:r>
+      <w:r>
+        <w:t xml:space="preserve">2 </w:t>
+      </w:r>
+      <w:r>
+        <w:t>competing claims</w:t>
+      </w:r>
+      <w:r>
+        <w:t>/</w:t>
+      </w:r>
+      <w:r>
+        <w:t>hypotheses</w:t>
+      </w:r>
+      <w:r>
+        <w:t xml:space="preserve"> =</w:t>
+      </w:r>
+      <w:r>
+        <w:t xml:space="preserve"> what you believe before seeing any data. </w:t>
+      </w:r>
+    </w:p>
+    <w:p>
+      <w:pPr>
+        <w:pStyle w:val="ListBullet"/>
+        <w:tabs>
+          <w:tab w:val="clear" w:pos="360"/>
+          <w:tab w:val="num" w:pos="720"/>
+        </w:tabs>
+        <w:ind w:left="720"/>
+      </w:pPr>
+      <w:r>
+        <w:t xml:space="preserve">Could </w:t>
+      </w:r>
+      <w:r>
+        <w:t xml:space="preserve">have made </w:t>
+      </w:r>
+      <w:r>
+        <w:t xml:space="preserve">these </w:t>
+      </w:r>
+      <w:r>
+        <w:t>up, but instead</w:t>
+      </w:r>
+      <w:r>
+        <w:t xml:space="preserve"> chose </w:t>
+      </w:r>
+      <w:r>
+        <w:t xml:space="preserve">to make an educated guess. </w:t>
+      </w:r>
+    </w:p>
+    <w:p>
+      <w:pPr>
+        <w:pStyle w:val="ListBullet"/>
+        <w:tabs>
+          <w:tab w:val="clear" w:pos="360"/>
+          <w:tab w:val="num" w:pos="720"/>
+        </w:tabs>
+        <w:ind w:left="720"/>
+      </w:pPr>
+      <w:r>
+        <w:t xml:space="preserve">May </w:t>
+      </w:r>
+      <w:r>
+        <w:t xml:space="preserve">know </w:t>
+      </w:r>
+      <w:r>
+        <w:t xml:space="preserve">they </w:t>
+      </w:r>
+      <w:r>
+        <w:t xml:space="preserve">tend to favor </w:t>
+      </w:r>
+      <w:r>
+        <w:t xml:space="preserve">the </w:t>
+      </w:r>
+      <w:r>
+        <w:t>left</w:t>
+      </w:r>
+      <w:r>
+        <w:t xml:space="preserve"> hand + </w:t>
+      </w:r>
+      <w:r>
+        <w:t xml:space="preserve">might put a higher probability of holding the good die </w:t>
+      </w:r>
+      <w:r>
+        <w:t>w/ the left</w:t>
+      </w:r>
+    </w:p>
+    <w:p>
+      <w:pPr>
+        <w:pStyle w:val="ListBullet"/>
+        <w:tabs>
+          <w:tab w:val="clear" w:pos="360"/>
+          <w:tab w:val="num" w:pos="720"/>
+        </w:tabs>
+        <w:ind w:left="720"/>
+      </w:pPr>
+      <w:r>
+        <w:t xml:space="preserve">But w/ no </w:t>
+      </w:r>
+      <w:r>
+        <w:t xml:space="preserve">additional </w:t>
+      </w:r>
+      <w:r>
+        <w:t xml:space="preserve">info, </w:t>
+      </w:r>
+      <w:r>
+        <w:t xml:space="preserve">50-50 </w:t>
+      </w:r>
+      <w:r>
+        <w:t xml:space="preserve">= </w:t>
+      </w:r>
+      <w:r>
+        <w:t xml:space="preserve">going best bet. </w:t>
+      </w:r>
+    </w:p>
+    <w:p>
+      <w:pPr>
+        <w:pStyle w:val="ListBullet"/>
+      </w:pPr>
+      <w:r>
+        <w:t xml:space="preserve">Round 1 – right hand </w:t>
+      </w:r>
+      <w:r>
+        <w:sym w:font="Wingdings" w:char="F0E0"/>
+      </w:r>
+      <w:r>
+        <w:t xml:space="preserve"> IS &gt;=</w:t>
+      </w:r>
+      <w:r>
+        <w:t xml:space="preserve"> 4</w:t>
+      </w:r>
+    </w:p>
+    <w:p>
+      <w:pPr>
+        <w:pStyle w:val="ListBullet"/>
+      </w:pPr>
+      <w:r>
+        <w:lastRenderedPageBreak/>
+        <w:t>Now revaluate stance</w:t>
+      </w:r>
+      <w:r>
+        <w:t xml:space="preserve"> </w:t>
+      </w:r>
+      <w:r>
+        <w:sym w:font="Wingdings" w:char="F0E0"/>
+      </w:r>
+      <w:r>
+        <w:t xml:space="preserve"> how, if at all, do </w:t>
+      </w:r>
+      <w:r>
+        <w:t xml:space="preserve">hypotheses </w:t>
+      </w:r>
+      <w:r>
+        <w:t xml:space="preserve">probabilities change? </w:t>
+      </w:r>
+    </w:p>
+    <w:p>
+      <w:pPr>
+        <w:pStyle w:val="ListBullet"/>
+        <w:numPr>
+          <w:ilvl w:val="0"/>
+          <w:numId w:val="0"/>
+        </w:numPr>
+        <w:ind w:left="1800" w:firstLine="360"/>
+      </w:pPr>
+      <w:r>
+        <w:rPr>
+          <w:noProof/>
+        </w:rPr>
+        <w:drawing>
+          <wp:inline distT="0" distB="0" distL="0" distR="0" wp14:anchorId="3F9BA9F1" wp14:editId="331C4A8E">
+            <wp:extent cx="2876550" cy="666750"/>
+            <wp:effectExtent l="0" t="0" r="0" b="0"/>
+            <wp:docPr id="41" name="Picture 41"/>
+            <wp:cNvGraphicFramePr>
+              <a:graphicFrameLocks xmlns:a="http://schemas.openxmlformats.org/drawingml/2006/main" noChangeAspect="1"/>
+            </wp:cNvGraphicFramePr>
+            <a:graphic xmlns:a="http://schemas.openxmlformats.org/drawingml/2006/main">
+              <a:graphicData uri="http://schemas.openxmlformats.org/drawingml/2006/picture">
+                <pic:pic xmlns:pic="http://schemas.openxmlformats.org/drawingml/2006/picture">
+                  <pic:nvPicPr>
+                    <pic:cNvPr id="1" name=""/>
+                    <pic:cNvPicPr/>
+                  </pic:nvPicPr>
+                  <pic:blipFill>
+                    <a:blip r:embed="rId53"/>
+                    <a:stretch>
+                      <a:fillRect/>
+                    </a:stretch>
+                  </pic:blipFill>
+                  <pic:spPr>
+                    <a:xfrm>
+                      <a:off x="0" y="0"/>
+                      <a:ext cx="2876550" cy="666750"/>
+                    </a:xfrm>
+                    <a:prstGeom prst="rect">
+                      <a:avLst/>
+                    </a:prstGeom>
+                  </pic:spPr>
+                </pic:pic>
+              </a:graphicData>
+            </a:graphic>
+          </wp:inline>
+        </w:drawing>
+      </w:r>
+    </w:p>
+    <w:p>
+      <w:pPr>
+        <w:pStyle w:val="ListBullet"/>
+      </w:pPr>
+      <w:r>
+        <w:t xml:space="preserve">Just </w:t>
+      </w:r>
+      <w:r>
+        <w:t xml:space="preserve">rolled the die </w:t>
+      </w:r>
+      <w:r>
+        <w:t>+ got a high valued outcome =</w:t>
+      </w:r>
+      <w:r>
+        <w:t xml:space="preserve"> more likely </w:t>
+      </w:r>
+      <w:r>
+        <w:t xml:space="preserve">w/ </w:t>
+      </w:r>
+      <w:r>
+        <w:t>12-sided die</w:t>
+      </w:r>
+      <w:r>
+        <w:t xml:space="preserve"> </w:t>
+      </w:r>
+      <w:r>
+        <w:sym w:font="Wingdings" w:char="F0E0"/>
+      </w:r>
+      <w:r>
+        <w:t xml:space="preserve"> </w:t>
+      </w:r>
+      <w:r>
+        <w:t xml:space="preserve">probability the right is holding 12-sided die should be a little higher than initially assigned. </w:t>
+      </w:r>
+    </w:p>
+    <w:p>
+      <w:pPr>
+        <w:pStyle w:val="ListBullet"/>
+      </w:pPr>
+      <w:r>
+        <w:t>Actually calculate that probability:</w:t>
+      </w:r>
+    </w:p>
+    <w:p>
+      <w:pPr>
+        <w:pStyle w:val="ListBullet"/>
+        <w:tabs>
+          <w:tab w:val="clear" w:pos="360"/>
+          <w:tab w:val="num" w:pos="720"/>
+        </w:tabs>
+        <w:ind w:left="720"/>
+      </w:pPr>
+      <w:r>
+        <w:t xml:space="preserve">Started w/ </w:t>
+      </w:r>
+      <w:r>
+        <w:t>equal chanc</w:t>
+      </w:r>
+      <w:r>
+        <w:t>es of 50/50</w:t>
+      </w:r>
+      <w:r>
+        <w:t xml:space="preserve"> chance of </w:t>
+      </w:r>
+      <w:r>
+        <w:t>H1 being</w:t>
+      </w:r>
+      <w:r>
+        <w:t xml:space="preserve"> true before </w:t>
+      </w:r>
+      <w:r>
+        <w:t xml:space="preserve">starting data collection = </w:t>
+      </w:r>
+      <w:r>
+        <w:t xml:space="preserve">our </w:t>
+      </w:r>
+      <w:r>
+        <w:rPr>
+          <w:b/>
+        </w:rPr>
+        <w:t>priors</w:t>
+      </w:r>
+      <w:r>
+        <w:t xml:space="preserve">. </w:t>
+      </w:r>
+    </w:p>
+    <w:p>
+      <w:pPr>
+        <w:pStyle w:val="ListBullet"/>
+        <w:tabs>
+          <w:tab w:val="clear" w:pos="360"/>
+          <w:tab w:val="num" w:pos="720"/>
+        </w:tabs>
+        <w:ind w:left="720"/>
+      </w:pPr>
+      <w:r>
+        <w:t xml:space="preserve">Then, think about the </w:t>
+      </w:r>
+      <w:r>
+        <w:rPr>
+          <w:b/>
+        </w:rPr>
+        <w:t>data collection</w:t>
+      </w:r>
+      <w:r>
+        <w:t xml:space="preserve"> stage. </w:t>
+      </w:r>
+    </w:p>
+    <w:p>
+      <w:pPr>
+        <w:pStyle w:val="ListBullet"/>
+        <w:tabs>
+          <w:tab w:val="clear" w:pos="360"/>
+          <w:tab w:val="num" w:pos="720"/>
+        </w:tabs>
+        <w:ind w:left="720"/>
+      </w:pPr>
+      <w:r>
+        <w:t xml:space="preserve">If it is true </w:t>
+      </w:r>
+      <w:r>
+        <w:t xml:space="preserve">the good die is on the right </w:t>
+      </w:r>
+      <w:r>
+        <w:sym w:font="Wingdings" w:char="F0E0"/>
+      </w:r>
+      <w:r>
+        <w:t xml:space="preserve"> </w:t>
+      </w:r>
+      <w:r>
+        <w:t xml:space="preserve">probability of rolling a number </w:t>
+      </w:r>
+      <w:r>
+        <w:t>&gt;=</w:t>
+      </w:r>
+      <w:r>
+        <w:t xml:space="preserve"> 4 is going to be 75%. </w:t>
+      </w:r>
+      <w:r>
+        <w:t xml:space="preserve">+ </w:t>
+      </w:r>
+      <w:r>
+        <w:t xml:space="preserve">the complement of that, rolling a number </w:t>
+      </w:r>
+      <w:r>
+        <w:t xml:space="preserve">&lt; </w:t>
+      </w:r>
+      <w:r>
+        <w:t xml:space="preserve">4, is going to be 25%. </w:t>
+      </w:r>
+    </w:p>
+    <w:p>
+      <w:pPr>
+        <w:pStyle w:val="ListBullet"/>
+        <w:tabs>
+          <w:tab w:val="clear" w:pos="360"/>
+          <w:tab w:val="num" w:pos="720"/>
+        </w:tabs>
+        <w:ind w:left="720"/>
+      </w:pPr>
+      <w:r>
+        <w:t xml:space="preserve">If, on the other hand, </w:t>
+      </w:r>
+      <w:r>
+        <w:t>BAD</w:t>
+      </w:r>
+      <w:r>
+        <w:t xml:space="preserve"> die is on the right + you picking the right hand,</w:t>
+      </w:r>
+      <w:r>
+        <w:t xml:space="preserve"> probability of rolling a number </w:t>
+      </w:r>
+      <w:r>
+        <w:t xml:space="preserve">&gt;= </w:t>
+      </w:r>
+      <w:r>
+        <w:t>4 is only 50</w:t>
+      </w:r>
+      <w:r>
+        <w:t xml:space="preserve">% + </w:t>
+      </w:r>
+      <w:r>
+        <w:t xml:space="preserve">the compliment, rolling a number </w:t>
+      </w:r>
+      <w:r>
+        <w:t xml:space="preserve">&lt; </w:t>
+      </w:r>
+      <w:r>
+        <w:t xml:space="preserve">4, is also 50%. </w:t>
+      </w:r>
+    </w:p>
+    <w:p>
+      <w:pPr>
+        <w:pStyle w:val="ListBullet"/>
+        <w:numPr>
+          <w:ilvl w:val="0"/>
+          <w:numId w:val="0"/>
+        </w:numPr>
+        <w:ind w:left="1800"/>
+      </w:pPr>
+      <w:r>
+        <w:rPr>
+          <w:noProof/>
+        </w:rPr>
+        <w:drawing>
+          <wp:inline distT="0" distB="0" distL="0" distR="0" wp14:anchorId="4B345DF5" wp14:editId="716E0CF4">
+            <wp:extent cx="3057525" cy="1480230"/>
+            <wp:effectExtent l="0" t="0" r="0" b="5715"/>
+            <wp:docPr id="48" name="Picture 48"/>
+            <wp:cNvGraphicFramePr>
+              <a:graphicFrameLocks xmlns:a="http://schemas.openxmlformats.org/drawingml/2006/main" noChangeAspect="1"/>
+            </wp:cNvGraphicFramePr>
+            <a:graphic xmlns:a="http://schemas.openxmlformats.org/drawingml/2006/main">
+              <a:graphicData uri="http://schemas.openxmlformats.org/drawingml/2006/picture">
+                <pic:pic xmlns:pic="http://schemas.openxmlformats.org/drawingml/2006/picture">
+                  <pic:nvPicPr>
+                    <pic:cNvPr id="1" name=""/>
+                    <pic:cNvPicPr/>
+                  </pic:nvPicPr>
+                  <pic:blipFill>
+                    <a:blip r:embed="rId54"/>
+                    <a:stretch>
+                      <a:fillRect/>
+                    </a:stretch>
+                  </pic:blipFill>
+                  <pic:spPr>
+                    <a:xfrm>
+                      <a:off x="0" y="0"/>
+                      <a:ext cx="3064691" cy="1483699"/>
+                    </a:xfrm>
+                    <a:prstGeom prst="rect">
+                      <a:avLst/>
+                    </a:prstGeom>
+                  </pic:spPr>
+                </pic:pic>
+              </a:graphicData>
+            </a:graphic>
+          </wp:inline>
+        </w:drawing>
+      </w:r>
+    </w:p>
+    <w:p>
+      <w:pPr>
+        <w:pStyle w:val="ListBullet"/>
+        <w:tabs>
+          <w:tab w:val="clear" w:pos="360"/>
+          <w:tab w:val="num" w:pos="720"/>
+        </w:tabs>
+        <w:ind w:left="720"/>
+      </w:pPr>
+      <w:r>
+        <w:t>I</w:t>
+      </w:r>
+      <w:r>
+        <w:t xml:space="preserve">n probability trees, next step </w:t>
+      </w:r>
+      <w:r>
+        <w:t xml:space="preserve">= </w:t>
+      </w:r>
+      <w:r>
+        <w:t xml:space="preserve">calculate the </w:t>
+      </w:r>
+      <w:r>
+        <w:rPr>
+          <w:b/>
+        </w:rPr>
+        <w:t>joint probabilities</w:t>
+      </w:r>
+      <w:r>
+        <w:t xml:space="preserve">. </w:t>
+      </w:r>
+    </w:p>
+    <w:p>
+      <w:pPr>
+        <w:pStyle w:val="ListBullet"/>
+        <w:numPr>
+          <w:ilvl w:val="0"/>
+          <w:numId w:val="0"/>
+        </w:numPr>
+        <w:ind w:left="1080" w:firstLine="360"/>
+      </w:pPr>
+      <w:r>
+        <w:rPr>
+          <w:noProof/>
+        </w:rPr>
+        <w:drawing>
+          <wp:inline distT="0" distB="0" distL="0" distR="0" wp14:anchorId="52CDA17A" wp14:editId="382A6176">
+            <wp:extent cx="4959804" cy="1543050"/>
+            <wp:effectExtent l="0" t="0" r="0" b="0"/>
+            <wp:docPr id="54" name="Picture 54"/>
+            <wp:cNvGraphicFramePr>
+              <a:graphicFrameLocks xmlns:a="http://schemas.openxmlformats.org/drawingml/2006/main" noChangeAspect="1"/>
+            </wp:cNvGraphicFramePr>
+            <a:graphic xmlns:a="http://schemas.openxmlformats.org/drawingml/2006/main">
+              <a:graphicData uri="http://schemas.openxmlformats.org/drawingml/2006/picture">
+                <pic:pic xmlns:pic="http://schemas.openxmlformats.org/drawingml/2006/picture">
+                  <pic:nvPicPr>
+                    <pic:cNvPr id="1" name=""/>
+                    <pic:cNvPicPr/>
+                  </pic:nvPicPr>
+                  <pic:blipFill>
+                    <a:blip r:embed="rId55"/>
+                    <a:stretch>
+                      <a:fillRect/>
+                    </a:stretch>
+                  </pic:blipFill>
+                  <pic:spPr>
+                    <a:xfrm>
+                      <a:off x="0" y="0"/>
+                      <a:ext cx="4985393" cy="1551011"/>
+                    </a:xfrm>
+                    <a:prstGeom prst="rect">
+                      <a:avLst/>
+                    </a:prstGeom>
+                  </pic:spPr>
+                </pic:pic>
+              </a:graphicData>
+            </a:graphic>
+          </wp:inline>
+        </w:drawing>
+      </w:r>
+    </w:p>
+    <w:p>
+      <w:pPr>
+        <w:pStyle w:val="ListBullet"/>
+        <w:tabs>
+          <w:tab w:val="clear" w:pos="360"/>
+          <w:tab w:val="num" w:pos="720"/>
+        </w:tabs>
+        <w:ind w:left="720"/>
+      </w:pPr>
+      <w:r>
+        <w:t>We</w:t>
+      </w:r>
+      <w:r>
+        <w:t xml:space="preserve"> did indeed roll </w:t>
+      </w:r>
+      <w:r>
+        <w:t xml:space="preserve">&gt;= 4 so there </w:t>
+      </w:r>
+      <w:r>
+        <w:t xml:space="preserve">are </w:t>
+      </w:r>
+      <w:r>
+        <w:t xml:space="preserve">2 </w:t>
+      </w:r>
+      <w:r>
+        <w:t>outcomes we're most interested in</w:t>
+      </w:r>
+      <w:r>
+        <w:t xml:space="preserve"> = </w:t>
+      </w:r>
+      <w:r>
+        <w:t xml:space="preserve">very top </w:t>
+      </w:r>
+      <w:r>
+        <w:t>+ 3</w:t>
+      </w:r>
+      <w:r>
+        <w:rPr>
+          <w:vertAlign w:val="superscript"/>
+        </w:rPr>
+        <w:t>rd</w:t>
+      </w:r>
+      <w:r>
+        <w:t xml:space="preserve"> </w:t>
+      </w:r>
+      <w:r>
+        <w:t xml:space="preserve">branch </w:t>
+      </w:r>
+    </w:p>
+    <w:p>
+      <w:pPr>
+        <w:pStyle w:val="ListBullet"/>
+      </w:pPr>
+      <w:r>
+        <w:t>H</w:t>
+      </w:r>
+      <w:r>
+        <w:t xml:space="preserve">ow does the probability change for the hypothesis, </w:t>
+      </w:r>
+      <w:r>
+        <w:t xml:space="preserve">if </w:t>
+      </w:r>
+      <w:r>
+        <w:t xml:space="preserve">the </w:t>
+      </w:r>
+      <w:r>
+        <w:t>1</w:t>
+      </w:r>
+      <w:r>
+        <w:rPr>
+          <w:vertAlign w:val="superscript"/>
+        </w:rPr>
+        <w:t>st</w:t>
+      </w:r>
+      <w:r>
+        <w:t xml:space="preserve"> </w:t>
+      </w:r>
+      <w:r>
+        <w:t xml:space="preserve">hypothesis being true? </w:t>
+      </w:r>
+    </w:p>
+    <w:p>
+      <w:pPr>
+        <w:pStyle w:val="ListBullet"/>
+        <w:tabs>
+          <w:tab w:val="clear" w:pos="360"/>
+          <w:tab w:val="num" w:pos="720"/>
+        </w:tabs>
+        <w:ind w:left="720"/>
+      </w:pPr>
+      <w:r>
+        <w:t xml:space="preserve">i.e. </w:t>
+      </w:r>
+      <w:r>
+        <w:t xml:space="preserve">probability the good die is on the right, given you rolled </w:t>
+      </w:r>
+      <w:r>
+        <w:t xml:space="preserve">&gt;= </w:t>
+      </w:r>
+      <w:r>
+        <w:t xml:space="preserve">4 </w:t>
+      </w:r>
+      <w:r>
+        <w:t>w/</w:t>
+      </w:r>
+      <w:r>
+        <w:t xml:space="preserve"> the die on the right. </w:t>
+      </w:r>
+    </w:p>
+    <w:p>
+      <w:pPr>
+        <w:pStyle w:val="ListBullet"/>
+      </w:pPr>
+      <w:r>
+        <w:t>T</w:t>
+      </w:r>
+      <w:r>
+        <w:t xml:space="preserve">o find this </w:t>
+      </w:r>
+      <w:r>
+        <w:rPr>
+          <w:b/>
+        </w:rPr>
+        <w:t>conditional probability</w:t>
+      </w:r>
+      <w:r>
+        <w:t xml:space="preserve">, use </w:t>
+      </w:r>
+      <w:r>
+        <w:rPr>
+          <w:b/>
+        </w:rPr>
+        <w:t xml:space="preserve">Bayes’ </w:t>
+      </w:r>
+      <w:r>
+        <w:rPr>
+          <w:b/>
+        </w:rPr>
+        <w:t>theorem</w:t>
+      </w:r>
+      <w:r>
+        <w:t xml:space="preserve"> </w:t>
+      </w:r>
+      <w:r>
+        <w:sym w:font="Wingdings" w:char="F0E0"/>
+      </w:r>
+      <w:r>
+        <w:t xml:space="preserve"> </w:t>
+      </w:r>
+      <w:r>
+        <w:t xml:space="preserve">if looking for </w:t>
+      </w:r>
+      <w:r>
+        <w:t>P(</w:t>
+      </w:r>
+      <w:r>
+        <w:t xml:space="preserve">A </w:t>
+      </w:r>
+      <w:r>
+        <w:t>| B),</w:t>
+      </w:r>
+      <w:r>
+        <w:t xml:space="preserve"> find t</w:t>
+      </w:r>
+      <w:r>
+        <w:t xml:space="preserve">he </w:t>
+      </w:r>
+      <w:r>
+        <w:rPr>
+          <w:b/>
+        </w:rPr>
+        <w:t>joint probability</w:t>
+      </w:r>
+      <w:r>
+        <w:t xml:space="preserve"> of A and B</w:t>
+      </w:r>
+      <w:r>
+        <w:t xml:space="preserve"> divided by the </w:t>
+      </w:r>
+      <w:r>
+        <w:rPr>
+          <w:b/>
+        </w:rPr>
+        <w:t>marginal probability</w:t>
+      </w:r>
+      <w:r>
+        <w:t xml:space="preserve"> of B. </w:t>
+      </w:r>
+    </w:p>
+    <w:p>
+      <w:pPr>
+        <w:pStyle w:val="ListBullet"/>
+        <w:tabs>
+          <w:tab w:val="clear" w:pos="360"/>
+          <w:tab w:val="num" w:pos="720"/>
+        </w:tabs>
+        <w:ind w:left="720"/>
+      </w:pPr>
+      <w:r>
+        <w:t xml:space="preserve">P(A|B) = P(&amp;B) / P(B) </w:t>
+      </w:r>
+      <w:r>
+        <w:sym w:font="Wingdings" w:char="F0E8"/>
+      </w:r>
+      <w:r>
+        <w:t xml:space="preserve"> P(good right &amp; &gt;=4 right </w:t>
+      </w:r>
+      <w:r>
+        <w:t xml:space="preserve">) / P(&gt;= 4 right) </w:t>
+      </w:r>
+    </w:p>
+    <w:p>
+      <w:pPr>
+        <w:pStyle w:val="ListBullet"/>
+        <w:tabs>
+          <w:tab w:val="clear" w:pos="360"/>
+          <w:tab w:val="num" w:pos="1080"/>
+        </w:tabs>
+        <w:ind w:left="1080"/>
+        <w:rPr>
+          <w:b/>
+        </w:rPr>
+      </w:pPr>
+      <w:r>
+        <w:rPr>
+          <w:b/>
+        </w:rPr>
+        <w:t xml:space="preserve">0.375 / </w:t>
+      </w:r>
+      <w:r>
+        <w:rPr>
+          <w:b/>
+        </w:rPr>
+        <w:t>(0.375 + .025) = 0.375 / 0.625 = 0.6 = 60%</w:t>
+      </w:r>
+    </w:p>
+    <w:p>
+      <w:pPr>
+        <w:pStyle w:val="ListBullet"/>
+      </w:pPr>
+      <w:r>
+        <w:t>Earlier we guessed the probability of the hypothesis being true</w:t>
+      </w:r>
+      <w:r>
+        <w:t xml:space="preserve"> should increase from 50% + </w:t>
+      </w:r>
+      <w:r>
+        <w:t xml:space="preserve">now </w:t>
+      </w:r>
+      <w:r>
+        <w:t xml:space="preserve">w/ </w:t>
+      </w:r>
+      <w:r>
+        <w:t xml:space="preserve">the </w:t>
+      </w:r>
+      <w:r>
+        <w:t>1 DP</w:t>
+      </w:r>
+      <w:r>
+        <w:t xml:space="preserve"> observed, we can indeed see an increase up to 60%. The </w:t>
+      </w:r>
+    </w:p>
+    <w:p>
+      <w:pPr>
+        <w:pStyle w:val="ListBullet"/>
+      </w:pPr>
+      <w:r>
+        <w:t>This is</w:t>
+      </w:r>
+      <w:r>
+        <w:t xml:space="preserve"> the </w:t>
+      </w:r>
+      <w:r>
+        <w:rPr>
+          <w:b/>
+        </w:rPr>
+        <w:t>posterior probability</w:t>
+      </w:r>
+      <w:r>
+        <w:rPr>
+          <w:b/>
+        </w:rPr>
+        <w:t xml:space="preserve"> = </w:t>
+      </w:r>
+      <w:r>
+        <w:t xml:space="preserve">probability the good die is on the right, given you rolled </w:t>
+      </w:r>
+      <w:r>
+        <w:t xml:space="preserve">&gt;= </w:t>
+      </w:r>
+      <w:r>
+        <w:t xml:space="preserve">4 </w:t>
+      </w:r>
+      <w:r>
+        <w:t xml:space="preserve">w/ </w:t>
+      </w:r>
+      <w:r>
+        <w:t xml:space="preserve">the die on the right. </w:t>
+      </w:r>
+    </w:p>
+    <w:p>
+      <w:pPr>
+        <w:pStyle w:val="ListBullet"/>
+      </w:pPr>
+      <w:r>
+        <w:rPr>
+          <w:b/>
+        </w:rPr>
+        <w:lastRenderedPageBreak/>
+        <w:t>Posterior probability</w:t>
+      </w:r>
+      <w:r>
+        <w:t xml:space="preserve"> = </w:t>
+      </w:r>
+      <w:r>
+        <w:t xml:space="preserve">probability of the hypothesis given the data. </w:t>
+      </w:r>
+    </w:p>
+    <w:p>
+      <w:pPr>
+        <w:pStyle w:val="ListBullet"/>
+        <w:tabs>
+          <w:tab w:val="clear" w:pos="360"/>
+          <w:tab w:val="num" w:pos="720"/>
+        </w:tabs>
+        <w:ind w:left="720"/>
+      </w:pPr>
+      <w:r>
+        <w:t>Or in other words</w:t>
+      </w:r>
+      <w:r>
+        <w:t xml:space="preserve">, </w:t>
+      </w:r>
+      <w:r>
+        <w:t xml:space="preserve">the probability of a hypothesis we set forth, given the data we just observed. </w:t>
+      </w:r>
+    </w:p>
+    <w:p>
+      <w:pPr>
+        <w:pStyle w:val="ListBullet"/>
+        <w:tabs>
+          <w:tab w:val="clear" w:pos="360"/>
+          <w:tab w:val="num" w:pos="720"/>
+        </w:tabs>
+        <w:ind w:left="720"/>
+      </w:pPr>
+      <w:r>
+        <w:t xml:space="preserve">Depends </w:t>
+      </w:r>
+      <w:r>
+        <w:t xml:space="preserve">on both prior probability we set </w:t>
+      </w:r>
+      <w:r>
+        <w:t xml:space="preserve">+ </w:t>
+      </w:r>
+      <w:r>
+        <w:t xml:space="preserve">the observed data. </w:t>
+      </w:r>
+    </w:p>
+    <w:p>
+      <w:pPr>
+        <w:pStyle w:val="ListBullet"/>
+        <w:tabs>
+          <w:tab w:val="clear" w:pos="360"/>
+          <w:tab w:val="num" w:pos="720"/>
+        </w:tabs>
+        <w:ind w:left="720"/>
+      </w:pPr>
+      <w:r>
+        <w:rPr>
+          <w:noProof/>
+        </w:rPr>
+        <w:drawing>
+          <wp:inline distT="0" distB="0" distL="0" distR="0" wp14:anchorId="52F314FF" wp14:editId="62A9D5B5">
+            <wp:extent cx="5943600" cy="314325"/>
+            <wp:effectExtent l="0" t="0" r="0" b="9525"/>
+            <wp:docPr id="55" name="Picture 55"/>
+            <wp:cNvGraphicFramePr>
+              <a:graphicFrameLocks xmlns:a="http://schemas.openxmlformats.org/drawingml/2006/main" noChangeAspect="1"/>
+            </wp:cNvGraphicFramePr>
+            <a:graphic xmlns:a="http://schemas.openxmlformats.org/drawingml/2006/main">
+              <a:graphicData uri="http://schemas.openxmlformats.org/drawingml/2006/picture">
+                <pic:pic xmlns:pic="http://schemas.openxmlformats.org/drawingml/2006/picture">
+                  <pic:nvPicPr>
+                    <pic:cNvPr id="1" name=""/>
+                    <pic:cNvPicPr/>
+                  </pic:nvPicPr>
+                  <pic:blipFill>
+                    <a:blip r:embed="rId56"/>
+                    <a:stretch>
+                      <a:fillRect/>
+                    </a:stretch>
+                  </pic:blipFill>
+                  <pic:spPr>
+                    <a:xfrm>
+                      <a:off x="0" y="0"/>
+                      <a:ext cx="5943600" cy="314325"/>
+                    </a:xfrm>
+                    <a:prstGeom prst="rect">
+                      <a:avLst/>
+                    </a:prstGeom>
+                  </pic:spPr>
+                </pic:pic>
+              </a:graphicData>
+            </a:graphic>
+          </wp:inline>
+        </w:drawing>
+      </w:r>
+    </w:p>
+    <w:p>
+      <w:pPr>
+        <w:pStyle w:val="ListBullet"/>
+        <w:tabs>
+          <w:tab w:val="clear" w:pos="360"/>
+          <w:tab w:val="num" w:pos="720"/>
+        </w:tabs>
+        <w:ind w:left="720"/>
+      </w:pPr>
+      <w:r>
+        <w:t xml:space="preserve">Different </w:t>
+      </w:r>
+      <w:r>
+        <w:t xml:space="preserve">than what we calculated at the end of the randomization </w:t>
+      </w:r>
+      <w:r>
+        <w:t>tests on gender discrimination (</w:t>
+      </w:r>
+      <w:r>
+        <w:t xml:space="preserve">probability of observed or more extreme data, given the null </w:t>
+      </w:r>
+      <w:r>
+        <w:t xml:space="preserve">being true) which was </w:t>
+      </w:r>
+      <w:r>
+        <w:t>the probabilit</w:t>
+      </w:r>
+      <w:r>
+        <w:t xml:space="preserve">y of data given the hypothesis </w:t>
+      </w:r>
+      <w:r>
+        <w:sym w:font="Wingdings" w:char="F0E8"/>
+      </w:r>
+      <w:r>
+        <w:t xml:space="preserve"> </w:t>
+      </w:r>
+      <w:r>
+        <w:t xml:space="preserve">a </w:t>
+      </w:r>
+      <w:r>
+        <w:rPr>
+          <w:b/>
+        </w:rPr>
+        <w:t>p-value</w:t>
+      </w:r>
+      <w:r>
+        <w:t xml:space="preserve">. </w:t>
+      </w:r>
+    </w:p>
+    <w:p>
+      <w:pPr>
+        <w:pStyle w:val="ListBullet"/>
+        <w:tabs>
+          <w:tab w:val="clear" w:pos="360"/>
+          <w:tab w:val="num" w:pos="720"/>
+        </w:tabs>
+        <w:ind w:left="720"/>
+      </w:pPr>
+      <w:r>
+        <w:t>This</w:t>
+      </w:r>
+      <w:r>
+        <w:t xml:space="preserve"> time, we're making our decision based on the posterior probabi</w:t>
+      </w:r>
+      <w:r>
+        <w:t>lity as opposed to a p-value</w:t>
+      </w:r>
+    </w:p>
+    <w:p>
+      <w:pPr>
+        <w:pStyle w:val="ListBullet"/>
+      </w:pPr>
+      <w:r>
+        <w:t xml:space="preserve">In </w:t>
+      </w:r>
+      <w:r>
+        <w:t xml:space="preserve">a </w:t>
+      </w:r>
+      <w:r>
+        <w:rPr>
+          <w:b/>
+        </w:rPr>
+        <w:t>Bayesian approach</w:t>
+      </w:r>
+      <w:r>
+        <w:t xml:space="preserve"> </w:t>
+      </w:r>
+      <w:r>
+        <w:sym w:font="Wingdings" w:char="F0E0"/>
+      </w:r>
+      <w:r>
+        <w:t xml:space="preserve"> </w:t>
+      </w:r>
+      <w:r>
+        <w:t xml:space="preserve">evaluate claims iteratively as we collect more data. </w:t>
+      </w:r>
+    </w:p>
+    <w:p>
+      <w:pPr>
+        <w:pStyle w:val="ListBullet"/>
+        <w:tabs>
+          <w:tab w:val="clear" w:pos="360"/>
+          <w:tab w:val="num" w:pos="720"/>
+        </w:tabs>
+        <w:ind w:left="720"/>
+      </w:pPr>
+      <w:r>
+        <w:t xml:space="preserve">Next iteration = </w:t>
+      </w:r>
+      <w:r>
+        <w:t>next roll</w:t>
+      </w:r>
+      <w:r>
+        <w:t xml:space="preserve"> </w:t>
+      </w:r>
+      <w:r>
+        <w:sym w:font="Wingdings" w:char="F0E0"/>
+      </w:r>
+      <w:r>
+        <w:t xml:space="preserve"> </w:t>
+      </w:r>
+      <w:r>
+        <w:t xml:space="preserve">get to take advantage of what we learned from the </w:t>
+      </w:r>
+      <w:r>
+        <w:t>next round’s data</w:t>
+      </w:r>
+    </w:p>
+    <w:p>
+      <w:pPr>
+        <w:pStyle w:val="ListBullet"/>
+        <w:tabs>
+          <w:tab w:val="clear" w:pos="360"/>
+          <w:tab w:val="num" w:pos="720"/>
+        </w:tabs>
+        <w:ind w:left="720"/>
+        <w:rPr>
+          <w:i/>
+        </w:rPr>
+      </w:pPr>
+      <w:r>
+        <w:t xml:space="preserve">In other words: </w:t>
+      </w:r>
+      <w:r>
+        <w:rPr>
+          <w:i/>
+        </w:rPr>
+        <w:t xml:space="preserve">Update </w:t>
+      </w:r>
+      <w:r>
+        <w:rPr>
+          <w:i/>
+        </w:rPr>
+        <w:t xml:space="preserve">our prior </w:t>
+      </w:r>
+      <w:r>
+        <w:rPr>
+          <w:i/>
+        </w:rPr>
+        <w:t xml:space="preserve">w/ </w:t>
+      </w:r>
+      <w:r>
+        <w:rPr>
+          <w:i/>
+        </w:rPr>
+        <w:t xml:space="preserve">our posterior probability from the previous iteration. </w:t>
+      </w:r>
+    </w:p>
+    <w:p>
+      <w:pPr>
+        <w:pStyle w:val="ListBullet"/>
+        <w:tabs>
+          <w:tab w:val="clear" w:pos="360"/>
+          <w:tab w:val="num" w:pos="720"/>
+        </w:tabs>
+        <w:ind w:left="720"/>
+      </w:pPr>
+      <w:r>
+        <w:t xml:space="preserve">In </w:t>
+      </w:r>
+      <w:r>
+        <w:t xml:space="preserve">the next iteration, our updated </w:t>
+      </w:r>
+      <w:r>
+        <w:rPr>
+          <w:u w:val="single"/>
+        </w:rPr>
+        <w:t>prior</w:t>
+      </w:r>
+      <w:r>
+        <w:t xml:space="preserve"> for the </w:t>
+      </w:r>
+      <w:r>
+        <w:t>1</w:t>
+      </w:r>
+      <w:r>
+        <w:rPr>
+          <w:vertAlign w:val="superscript"/>
+        </w:rPr>
+        <w:t>st</w:t>
+      </w:r>
+      <w:r>
+        <w:t xml:space="preserve"> hypothesis being true is going to be the 60%, </w:t>
+      </w:r>
+      <w:r>
+        <w:t xml:space="preserve">(which was </w:t>
+      </w:r>
+      <w:r>
+        <w:t xml:space="preserve">the </w:t>
+      </w:r>
+      <w:r>
+        <w:rPr>
+          <w:u w:val="single"/>
+        </w:rPr>
+        <w:t>posterior</w:t>
+      </w:r>
+      <w:r>
+        <w:t xml:space="preserve"> from the </w:t>
+      </w:r>
+      <w:r>
+        <w:rPr>
+          <w:u w:val="single"/>
+        </w:rPr>
+        <w:t>previous</w:t>
+      </w:r>
+      <w:r>
+        <w:t xml:space="preserve"> iteration)</w:t>
+      </w:r>
+    </w:p>
+    <w:p>
+      <w:pPr>
+        <w:pStyle w:val="ListBullet"/>
+        <w:tabs>
+          <w:tab w:val="clear" w:pos="360"/>
+          <w:tab w:val="num" w:pos="720"/>
+        </w:tabs>
+        <w:ind w:left="720"/>
+      </w:pPr>
+      <w:r>
+        <w:t xml:space="preserve">The compliment of that, 40% = </w:t>
+      </w:r>
+      <w:r>
+        <w:t>the probability of the competing hypothesis.</w:t>
+      </w:r>
+    </w:p>
+    <w:p>
+      <w:pPr>
+        <w:pStyle w:val="ListBullet"/>
+        <w:numPr>
+          <w:ilvl w:val="0"/>
+          <w:numId w:val="0"/>
+        </w:numPr>
+        <w:ind w:left="720"/>
+      </w:pPr>
+      <w:r>
+        <w:rPr>
+          <w:noProof/>
+        </w:rPr>
+        <w:drawing>
+          <wp:inline distT="0" distB="0" distL="0" distR="0" wp14:anchorId="1E8B35A7" wp14:editId="0AE9903E">
+            <wp:extent cx="5448300" cy="530278"/>
+            <wp:effectExtent l="0" t="0" r="0" b="3175"/>
+            <wp:docPr id="56" name="Picture 56"/>
+            <wp:cNvGraphicFramePr>
+              <a:graphicFrameLocks xmlns:a="http://schemas.openxmlformats.org/drawingml/2006/main" noChangeAspect="1"/>
+            </wp:cNvGraphicFramePr>
+            <a:graphic xmlns:a="http://schemas.openxmlformats.org/drawingml/2006/main">
+              <a:graphicData uri="http://schemas.openxmlformats.org/drawingml/2006/picture">
+                <pic:pic xmlns:pic="http://schemas.openxmlformats.org/drawingml/2006/picture">
+                  <pic:nvPicPr>
+                    <pic:cNvPr id="1" name=""/>
+                    <pic:cNvPicPr/>
+                  </pic:nvPicPr>
+                  <pic:blipFill>
+                    <a:blip r:embed="rId57"/>
+                    <a:stretch>
+                      <a:fillRect/>
+                    </a:stretch>
+                  </pic:blipFill>
+                  <pic:spPr>
+                    <a:xfrm>
+                      <a:off x="0" y="0"/>
+                      <a:ext cx="5507785" cy="536068"/>
+                    </a:xfrm>
+                    <a:prstGeom prst="rect">
+                      <a:avLst/>
+                    </a:prstGeom>
+                  </pic:spPr>
+                </pic:pic>
+              </a:graphicData>
+            </a:graphic>
+          </wp:inline>
+        </w:drawing>
+      </w:r>
+    </w:p>
+    <w:p>
+      <w:pPr>
+        <w:pStyle w:val="ListBullet"/>
+      </w:pPr>
+      <w:r>
+        <w:t>T</w:t>
+      </w:r>
+      <w:r>
+        <w:t xml:space="preserve">he Bayesian approach allows us to take advantage of prior </w:t>
+      </w:r>
+      <w:r>
+        <w:t>info (</w:t>
+      </w:r>
+      <w:r>
+        <w:t>like a previous published study or a physical model</w:t>
+      </w:r>
+      <w:r>
+        <w:t xml:space="preserve">) </w:t>
+      </w:r>
+      <w:r>
+        <w:t xml:space="preserve">to naturally integrate data as </w:t>
+      </w:r>
+      <w:r>
+        <w:t xml:space="preserve">collected + then </w:t>
+      </w:r>
+      <w:r>
+        <w:t xml:space="preserve">update priors. </w:t>
+      </w:r>
+    </w:p>
+    <w:p>
+      <w:pPr>
+        <w:pStyle w:val="ListBullet"/>
+      </w:pPr>
+      <w:r>
+        <w:t>We also get to avoid the counter-int</w:t>
+      </w:r>
+      <w:r>
+        <w:t>uitive definition of a p-value (</w:t>
+      </w:r>
+      <w:r>
+        <w:t xml:space="preserve">probability of observed or more extreme outcome, given the null </w:t>
+      </w:r>
+      <w:r>
+        <w:t>is true) +</w:t>
+      </w:r>
+      <w:r>
+        <w:t xml:space="preserve"> instead</w:t>
+      </w:r>
+      <w:r>
+        <w:t xml:space="preserve"> </w:t>
+      </w:r>
+      <w:r>
+        <w:t xml:space="preserve">can base decisions on </w:t>
+      </w:r>
+      <w:r>
+        <w:t>posterior probability (</w:t>
+      </w:r>
+      <w:r>
+        <w:t>probability the hypothesis is tru</w:t>
+      </w:r>
+      <w:r>
+        <w:t>e, given the observed data)</w:t>
+      </w:r>
+    </w:p>
+    <w:p>
+      <w:pPr>
+        <w:pStyle w:val="ListBullet"/>
+      </w:pPr>
+      <w:r>
+        <w:rPr>
+          <w:b/>
+        </w:rPr>
+        <w:t>A good prior helps, but a bad prior hurts.</w:t>
+      </w:r>
+      <w:r>
+        <w:t xml:space="preserve"> </w:t>
+      </w:r>
+    </w:p>
+    <w:p>
+      <w:pPr>
+        <w:pStyle w:val="ListBullet"/>
+      </w:pPr>
+      <w:r>
+        <w:t>Remember when we set our priors</w:t>
+      </w:r>
+      <w:r>
+        <w:t xml:space="preserve"> (50/</w:t>
+      </w:r>
+      <w:r>
+        <w:t xml:space="preserve">50 chance for the </w:t>
+      </w:r>
+      <w:r>
+        <w:t xml:space="preserve">2 hypotheses being true), </w:t>
+      </w:r>
+      <w:r>
+        <w:t xml:space="preserve">we said we were taking an </w:t>
+      </w:r>
+      <w:r>
+        <w:rPr>
+          <w:i/>
+        </w:rPr>
+        <w:t>educated guess</w:t>
+      </w:r>
+      <w:r>
+        <w:rPr>
+          <w:i/>
+        </w:rPr>
+        <w:t xml:space="preserve"> </w:t>
+      </w:r>
+      <w:r>
+        <w:rPr>
+          <w:i/>
+        </w:rPr>
+        <w:sym w:font="Wingdings" w:char="F0E0"/>
+      </w:r>
+      <w:r>
+        <w:rPr>
+          <w:i/>
+        </w:rPr>
+        <w:t xml:space="preserve"> </w:t>
+      </w:r>
+      <w:r>
+        <w:rPr>
+          <w:u w:val="single"/>
+        </w:rPr>
+        <w:t>don't want to just make up our prior probabilities.</w:t>
+      </w:r>
+      <w:r>
+        <w:t xml:space="preserve"> </w:t>
+      </w:r>
+    </w:p>
+    <w:p>
+      <w:pPr>
+        <w:pStyle w:val="ListBullet"/>
+      </w:pPr>
+      <w:r>
+        <w:rPr>
+          <w:i/>
+        </w:rPr>
+        <w:t>But, prior matters less, the more data you have</w:t>
+      </w:r>
+      <w:r>
+        <w:t xml:space="preserve">. </w:t>
+      </w:r>
+    </w:p>
+    <w:p>
+      <w:pPr>
+        <w:pStyle w:val="ListBullet"/>
+      </w:pPr>
+      <w:r>
+        <w:t>So you, even if you didn't have a great prior to begin</w:t>
+      </w:r>
+      <w:r>
+        <w:t xml:space="preserve"> w/</w:t>
+      </w:r>
+      <w:r>
+        <w:t xml:space="preserve">, as you collect more data, you're going to be able to converge to the right probabilities. </w:t>
       </w:r>
       <w:bookmarkStart w:id="0" w:name="_GoBack"/>
       <w:bookmarkEnd w:id="0"/>

</xml_diff>